<commit_message>
[UPDATE] Documentation and changes to Game's win condition
</commit_message>
<xml_diff>
--- a/Documentation/Maze Game Design Document.docx
+++ b/Documentation/Maze Game Design Document.docx
@@ -1,6 +1,6 @@
 
 <file path=word/document.xml><?xml version="1.0" encoding="utf-8"?>
-<w:document xmlns:wpc="http://schemas.microsoft.com/office/word/2010/wordprocessingCanvas" xmlns:cx="http://schemas.microsoft.com/office/drawing/2014/chartex" xmlns:cx1="http://schemas.microsoft.com/office/drawing/2015/9/8/chartex" xmlns:cx2="http://schemas.microsoft.com/office/drawing/2015/10/21/chartex" xmlns:cx3="http://schemas.microsoft.com/office/drawing/2016/5/9/chartex" xmlns:cx4="http://schemas.microsoft.com/office/drawing/2016/5/10/chartex" xmlns:cx5="http://schemas.microsoft.com/office/drawing/2016/5/11/chartex" xmlns:cx6="http://schemas.microsoft.com/office/drawing/2016/5/12/chartex" xmlns:cx7="http://schemas.microsoft.com/office/drawing/2016/5/13/chartex" xmlns:cx8="http://schemas.microsoft.com/office/drawing/2016/5/14/chartex" xmlns:mc="http://schemas.openxmlformats.org/markup-compatibility/2006" xmlns:aink="http://schemas.microsoft.com/office/drawing/2016/ink" xmlns:am3d="http://schemas.microsoft.com/office/drawing/2017/model3d" xmlns:o="urn:schemas-microsoft-com:office:office" xmlns:r="http://schemas.openxmlformats.org/officeDocument/2006/relationships" xmlns:m="http://schemas.openxmlformats.org/officeDocument/2006/math" xmlns:v="urn:schemas-microsoft-com:vml" xmlns:wp14="http://schemas.microsoft.com/office/word/2010/wordprocessingDrawing" xmlns:wp="http://schemas.openxmlformats.org/drawingml/2006/wordprocessingDrawing" xmlns:w10="urn:schemas-microsoft-com:office:word" xmlns:w="http://schemas.openxmlformats.org/wordprocessingml/2006/main" xmlns:w14="http://schemas.microsoft.com/office/word/2010/wordml" xmlns:w15="http://schemas.microsoft.com/office/word/2012/wordml" xmlns:w16cid="http://schemas.microsoft.com/office/word/2016/wordml/cid" xmlns:w16se="http://schemas.microsoft.com/office/word/2015/wordml/symex" xmlns:wpg="http://schemas.microsoft.com/office/word/2010/wordprocessingGroup" xmlns:wpi="http://schemas.microsoft.com/office/word/2010/wordprocessingInk" xmlns:wne="http://schemas.microsoft.com/office/word/2006/wordml" xmlns:wps="http://schemas.microsoft.com/office/word/2010/wordprocessingShape" mc:Ignorable="w14 w15 w16se w16cid wp14">
+<w:document xmlns:wpc="http://schemas.microsoft.com/office/word/2010/wordprocessingCanvas" xmlns:mc="http://schemas.openxmlformats.org/markup-compatibility/2006" xmlns:o="urn:schemas-microsoft-com:office:office" xmlns:r="http://schemas.openxmlformats.org/officeDocument/2006/relationships" xmlns:m="http://schemas.openxmlformats.org/officeDocument/2006/math" xmlns:v="urn:schemas-microsoft-com:vml" xmlns:wp14="http://schemas.microsoft.com/office/word/2010/wordprocessingDrawing" xmlns:wp="http://schemas.openxmlformats.org/drawingml/2006/wordprocessingDrawing" xmlns:w10="urn:schemas-microsoft-com:office:word" xmlns:w="http://schemas.openxmlformats.org/wordprocessingml/2006/main" xmlns:w14="http://schemas.microsoft.com/office/word/2010/wordml" xmlns:wpg="http://schemas.microsoft.com/office/word/2010/wordprocessingGroup" xmlns:wpi="http://schemas.microsoft.com/office/word/2010/wordprocessingInk" xmlns:wne="http://schemas.microsoft.com/office/word/2006/wordml" xmlns:wps="http://schemas.microsoft.com/office/word/2010/wordprocessingShape" mc:Ignorable="w14 wp14">
   <w:body>
     <w:p>
       <w:pPr>
@@ -49,14 +49,7 @@
           <w:i/>
           <w:iCs/>
         </w:rPr>
-        <w:t>BCS Digital Industries Apprenticeship Software Development Technician Project B - Maze Game Version 1.2</w:t>
-      </w:r>
-      <w:r>
-        <w:rPr>
-          <w:i/>
-          <w:iCs/>
-        </w:rPr>
-        <w:t>”</w:t>
+        <w:t>BCS Digital Industries Apprenticeship Software Development Technician Project B - Maze Game Version 1.2”</w:t>
       </w:r>
       <w:r>
         <w:rPr>
@@ -106,8 +99,6 @@
       </w:r>
       <w:r>
         <w:br/>
-      </w:r>
-      <w:r>
         <w:t>A Maze has a set of any number of Rooms.</w:t>
       </w:r>
     </w:p>
@@ -154,12 +145,20 @@
         <w:t xml:space="preserve">• Each Passage with </w:t>
       </w:r>
       <w:proofErr w:type="spellStart"/>
+      <w:proofErr w:type="gramStart"/>
       <w:r>
         <w:t>isExit</w:t>
       </w:r>
       <w:proofErr w:type="spellEnd"/>
       <w:r>
-        <w:t xml:space="preserve"> == true will connect to exactly one Room.</w:t>
+        <w:t xml:space="preserve"> </w:t>
+      </w:r>
+      <w:r>
+        <w:t xml:space="preserve"> =</w:t>
+      </w:r>
+      <w:proofErr w:type="gramEnd"/>
+      <w:r>
+        <w:t>= true will connect to exactly one Room.</w:t>
       </w:r>
     </w:p>
     <w:p>
@@ -200,26 +199,17 @@
     </w:p>
     <w:p>
       <w:r>
-        <w:t>Room for the remainder of the game</w:t>
-      </w:r>
-      <w:r>
-        <w:t>.</w:t>
-      </w:r>
-    </w:p>
-    <w:p>
-      <w:r>
-        <w:t>•</w:t>
-      </w:r>
-      <w:r>
-        <w:t xml:space="preserve"> A player must be placed at a random location within the maze that is not a wall or passage.</w:t>
-      </w:r>
-    </w:p>
-    <w:p>
-      <w:r>
-        <w:t>•</w:t>
-      </w:r>
-      <w:r>
-        <w:t>When the player takes the exit passage, play finishes.</w:t>
+        <w:t>Room for the remainder of the game.</w:t>
+      </w:r>
+    </w:p>
+    <w:p>
+      <w:r>
+        <w:t>• A player must be placed at a random location within the maze that is not a wall or passage.</w:t>
+      </w:r>
+    </w:p>
+    <w:p>
+      <w:r>
+        <w:t>•When the player takes the exit passage, play finishes.</w:t>
       </w:r>
     </w:p>
     <w:p/>
@@ -246,6 +236,7 @@
       <w:r>
         <w:rPr>
           <w:noProof/>
+          <w:lang w:eastAsia="en-GB"/>
         </w:rPr>
         <w:drawing>
           <wp:anchor distT="0" distB="0" distL="114300" distR="114300" simplePos="0" relativeHeight="251658240" behindDoc="0" locked="0" layoutInCell="1" allowOverlap="1">
@@ -273,7 +264,7 @@
                     </pic:cNvPicPr>
                   </pic:nvPicPr>
                   <pic:blipFill>
-                    <a:blip r:embed="rId5">
+                    <a:blip r:embed="rId8">
                       <a:extLst>
                         <a:ext uri="{28A0092B-C50C-407E-A947-70E740481C1C}">
                           <a14:useLocalDpi xmlns:a14="http://schemas.microsoft.com/office/drawing/2010/main" val="0"/>
@@ -323,6 +314,9 @@
       <w:r>
         <w:t>The image above shows the start-up image, this is to start the game and will initialise the main game screen.</w:t>
       </w:r>
+      <w:r>
+        <w:t xml:space="preserve"> This can be used for future purpose of adding user logins to this separate form.</w:t>
+      </w:r>
     </w:p>
     <w:p>
       <w:r>
@@ -340,6 +334,7 @@
       <w:r>
         <w:rPr>
           <w:noProof/>
+          <w:lang w:eastAsia="en-GB"/>
         </w:rPr>
         <w:lastRenderedPageBreak/>
         <w:drawing>
@@ -360,7 +355,7 @@
                     </pic:cNvPicPr>
                   </pic:nvPicPr>
                   <pic:blipFill>
-                    <a:blip r:embed="rId6">
+                    <a:blip r:embed="rId9">
                       <a:extLst>
                         <a:ext uri="{28A0092B-C50C-407E-A947-70E740481C1C}">
                           <a14:useLocalDpi xmlns:a14="http://schemas.microsoft.com/office/drawing/2010/main" val="0"/>
@@ -425,15 +420,21 @@
     </w:p>
     <w:p>
       <w:r>
-        <w:t xml:space="preserve">The following icons for blue </w:t>
+        <w:t xml:space="preserve">The following </w:t>
+      </w:r>
+      <w:r>
+        <w:t>icon for blue is</w:t>
+      </w:r>
+      <w:r>
+        <w:t xml:space="preserve"> the player location, Red icons signal a threat, gold/silver/copper </w:t>
       </w:r>
       <w:proofErr w:type="gramStart"/>
       <w:r>
-        <w:t>is</w:t>
+        <w:t>are</w:t>
       </w:r>
       <w:proofErr w:type="gramEnd"/>
       <w:r>
-        <w:t xml:space="preserve"> the player location, Red icons signal a threat, gold/silver/copper are the wealth currency for the game.</w:t>
+        <w:t xml:space="preserve"> the wealth currency for the game.</w:t>
       </w:r>
     </w:p>
     <w:p>
@@ -469,7 +470,13 @@
     </w:p>
     <w:p>
       <w:r>
-        <w:t>The data within this game will be the following:</w:t>
+        <w:t xml:space="preserve">The data within this game </w:t>
+      </w:r>
+      <w:r>
+        <w:t xml:space="preserve">functionally </w:t>
+      </w:r>
+      <w:r>
+        <w:t>will be the following:</w:t>
       </w:r>
     </w:p>
     <w:p>
@@ -481,7 +488,16 @@
         </w:numPr>
       </w:pPr>
       <w:r>
-        <w:t>Configuration file for maps in the terms of a binary text file. A 1 being a wall, 2 being a passage, 3 for a threat, 4/5/6 being currency.</w:t>
+        <w:t xml:space="preserve">Configuration file for maps in the terms of a binary text file. A 1 </w:t>
+      </w:r>
+      <w:r>
+        <w:t>being a wall, 2,3,4,5 being a passage</w:t>
+      </w:r>
+      <w:r>
+        <w:t xml:space="preserve"> </w:t>
+      </w:r>
+      <w:r>
+        <w:t>for each north, west, south and east location. 6 being an exit block.</w:t>
       </w:r>
     </w:p>
     <w:p>
@@ -493,7 +509,68 @@
         </w:numPr>
       </w:pPr>
       <w:r>
-        <w:t>The game will use various data types within the code relevant to the use e.g. int, float, double etc.</w:t>
+        <w:t xml:space="preserve">The game will use various data types within the code relevant to the use e.g. </w:t>
+      </w:r>
+      <w:proofErr w:type="spellStart"/>
+      <w:r>
+        <w:t>int</w:t>
+      </w:r>
+      <w:proofErr w:type="spellEnd"/>
+      <w:r>
+        <w:t>, float, double etc.</w:t>
+      </w:r>
+    </w:p>
+    <w:p>
+      <w:pPr>
+        <w:pStyle w:val="ListParagraph"/>
+        <w:numPr>
+          <w:ilvl w:val="0"/>
+          <w:numId w:val="2"/>
+        </w:numPr>
+      </w:pPr>
+      <w:r>
+        <w:t>Random locations will use a seed.</w:t>
+      </w:r>
+    </w:p>
+    <w:p>
+      <w:pPr>
+        <w:pStyle w:val="ListParagraph"/>
+        <w:numPr>
+          <w:ilvl w:val="0"/>
+          <w:numId w:val="2"/>
+        </w:numPr>
+      </w:pPr>
+      <w:r>
+        <w:t>Data should be managed to link everything into one main class file which will allow for most of the main functions for the form.</w:t>
+      </w:r>
+    </w:p>
+    <w:p>
+      <w:r>
+        <w:t>For the format specification of the user interface the following will apply:</w:t>
+      </w:r>
+    </w:p>
+    <w:p>
+      <w:pPr>
+        <w:pStyle w:val="ListParagraph"/>
+        <w:numPr>
+          <w:ilvl w:val="0"/>
+          <w:numId w:val="3"/>
+        </w:numPr>
+      </w:pPr>
+      <w:r>
+        <w:t>All data displayed on the screen will be done within the form class.</w:t>
+      </w:r>
+    </w:p>
+    <w:p>
+      <w:pPr>
+        <w:pStyle w:val="ListParagraph"/>
+        <w:numPr>
+          <w:ilvl w:val="0"/>
+          <w:numId w:val="3"/>
+        </w:numPr>
+      </w:pPr>
+      <w:r>
+        <w:t>The form class will access the main code by inheritance to access member variables e.g. getting the current wealth value of a player or obtaining coins data.</w:t>
       </w:r>
     </w:p>
     <w:p>
@@ -536,101 +613,170 @@
       <w:pPr>
         <w:pStyle w:val="Subtitle"/>
       </w:pPr>
+    </w:p>
+    <w:p>
+      <w:pPr>
+        <w:pStyle w:val="Subtitle"/>
+      </w:pPr>
+    </w:p>
+    <w:p>
+      <w:pPr>
+        <w:pStyle w:val="Subtitle"/>
+      </w:pPr>
+    </w:p>
+    <w:p>
+      <w:pPr>
+        <w:pStyle w:val="Subtitle"/>
+      </w:pPr>
+    </w:p>
+    <w:p>
+      <w:pPr>
+        <w:pStyle w:val="Subtitle"/>
+      </w:pPr>
+    </w:p>
+    <w:p>
+      <w:pPr>
+        <w:pStyle w:val="Subtitle"/>
+      </w:pPr>
+    </w:p>
+    <w:p>
+      <w:pPr>
+        <w:pStyle w:val="Subtitle"/>
+      </w:pPr>
+    </w:p>
+    <w:p>
+      <w:pPr>
+        <w:pStyle w:val="Subtitle"/>
+      </w:pPr>
+    </w:p>
+    <w:p>
+      <w:pPr>
+        <w:pStyle w:val="Subtitle"/>
+      </w:pPr>
+    </w:p>
+    <w:p>
+      <w:pPr>
+        <w:pStyle w:val="Subtitle"/>
+      </w:pPr>
+    </w:p>
+    <w:p>
+      <w:pPr>
+        <w:pStyle w:val="Subtitle"/>
+      </w:pPr>
+    </w:p>
+    <w:p>
+      <w:pPr>
+        <w:pStyle w:val="Subtitle"/>
+      </w:pPr>
+    </w:p>
+    <w:p>
+      <w:pPr>
+        <w:pStyle w:val="Subtitle"/>
+      </w:pPr>
+    </w:p>
+    <w:p>
+      <w:pPr>
+        <w:pStyle w:val="Subtitle"/>
+      </w:pPr>
+      <w:r>
+        <w:lastRenderedPageBreak/>
+        <w:t>7.2 functional UML</w:t>
+      </w:r>
+    </w:p>
+    <w:p>
+      <w:r>
+        <w:t>The above UML is an initial design for the functions within each CS this will display what the functions should be name and what the design looks like from an inheritance class system.</w:t>
+      </w:r>
+    </w:p>
+    <w:p>
+      <w:r>
+        <w:t>I have pre-set what would be needed for the program to run this is from a functional stand point and does contain the basis for each .</w:t>
+      </w:r>
+      <w:proofErr w:type="spellStart"/>
+      <w:r>
+        <w:t>cs</w:t>
+      </w:r>
+      <w:proofErr w:type="spellEnd"/>
+      <w:r>
+        <w:t xml:space="preserve"> file</w:t>
+      </w:r>
+      <w:r>
+        <w:t>.</w:t>
+      </w:r>
+    </w:p>
+    <w:p>
+      <w:r>
+        <w:t>This allows for quick and easy access to add more blocks as different types that will link into GenerateGame.cs</w:t>
+      </w:r>
+    </w:p>
+    <w:p>
       <w:r>
         <w:rPr>
           <w:noProof/>
         </w:rPr>
+        <w:pict>
+          <v:shapetype id="_x0000_t75" coordsize="21600,21600" o:spt="75" o:preferrelative="t" path="m@4@5l@4@11@9@11@9@5xe" filled="f" stroked="f">
+            <v:stroke joinstyle="miter"/>
+            <v:formulas>
+              <v:f eqn="if lineDrawn pixelLineWidth 0"/>
+              <v:f eqn="sum @0 1 0"/>
+              <v:f eqn="sum 0 0 @1"/>
+              <v:f eqn="prod @2 1 2"/>
+              <v:f eqn="prod @3 21600 pixelWidth"/>
+              <v:f eqn="prod @3 21600 pixelHeight"/>
+              <v:f eqn="sum @0 0 1"/>
+              <v:f eqn="prod @6 1 2"/>
+              <v:f eqn="prod @7 21600 pixelWidth"/>
+              <v:f eqn="sum @8 21600 0"/>
+              <v:f eqn="prod @7 21600 pixelHeight"/>
+              <v:f eqn="sum @10 21600 0"/>
+            </v:formulas>
+            <v:path o:extrusionok="f" gradientshapeok="t" o:connecttype="rect"/>
+            <o:lock v:ext="edit" aspectratio="t"/>
+          </v:shapetype>
+          <v:shape id="_x0000_s1026" type="#_x0000_t75" style="position:absolute;margin-left:-45.3pt;margin-top:40.6pt;width:555.85pt;height:511.95pt;z-index:251660288;mso-position-horizontal-relative:text;mso-position-vertical-relative:text">
+            <v:imagedata r:id="rId10" o:title="Functional Design UML"/>
+            <w10:wrap type="square"/>
+          </v:shape>
+        </w:pict>
+      </w:r>
+      <w:r>
+        <w:t>This is just a brief overview and changes should be done for a more dynamic system as needed. (</w:t>
+      </w:r>
+      <w:proofErr w:type="gramStart"/>
+      <w:r>
+        <w:t>any</w:t>
+      </w:r>
+      <w:proofErr w:type="gramEnd"/>
+      <w:r>
+        <w:t xml:space="preserve"> changes should be logged in this document)</w:t>
+      </w:r>
+    </w:p>
+    <w:p>
+      <w:pPr>
+        <w:pStyle w:val="Subtitle"/>
+      </w:pPr>
+      <w:r>
         <w:lastRenderedPageBreak/>
-        <w:drawing>
-          <wp:anchor distT="0" distB="0" distL="114300" distR="114300" simplePos="0" relativeHeight="251659264" behindDoc="0" locked="0" layoutInCell="1" allowOverlap="1">
-            <wp:simplePos x="0" y="0"/>
-            <wp:positionH relativeFrom="page">
-              <wp:posOffset>510515</wp:posOffset>
-            </wp:positionH>
-            <wp:positionV relativeFrom="paragraph">
-              <wp:posOffset>242697</wp:posOffset>
-            </wp:positionV>
-            <wp:extent cx="6595396" cy="6068476"/>
-            <wp:effectExtent l="0" t="0" r="0" b="8890"/>
-            <wp:wrapSquare wrapText="bothSides"/>
-            <wp:docPr id="3" name="Picture 3"/>
-            <wp:cNvGraphicFramePr>
-              <a:graphicFrameLocks xmlns:a="http://schemas.openxmlformats.org/drawingml/2006/main" noChangeAspect="1"/>
-            </wp:cNvGraphicFramePr>
-            <a:graphic xmlns:a="http://schemas.openxmlformats.org/drawingml/2006/main">
-              <a:graphicData uri="http://schemas.openxmlformats.org/drawingml/2006/picture">
-                <pic:pic xmlns:pic="http://schemas.openxmlformats.org/drawingml/2006/picture">
-                  <pic:nvPicPr>
-                    <pic:cNvPr id="0" name="Picture 5"/>
-                    <pic:cNvPicPr>
-                      <a:picLocks noChangeAspect="1" noChangeArrowheads="1"/>
-                    </pic:cNvPicPr>
-                  </pic:nvPicPr>
-                  <pic:blipFill>
-                    <a:blip r:embed="rId7" cstate="print">
-                      <a:extLst>
-                        <a:ext uri="{28A0092B-C50C-407E-A947-70E740481C1C}">
-                          <a14:useLocalDpi xmlns:a14="http://schemas.microsoft.com/office/drawing/2010/main" val="0"/>
-                        </a:ext>
-                      </a:extLst>
-                    </a:blip>
-                    <a:srcRect/>
-                    <a:stretch>
-                      <a:fillRect/>
-                    </a:stretch>
-                  </pic:blipFill>
-                  <pic:spPr bwMode="auto">
-                    <a:xfrm>
-                      <a:off x="0" y="0"/>
-                      <a:ext cx="6595396" cy="6068476"/>
-                    </a:xfrm>
-                    <a:prstGeom prst="rect">
-                      <a:avLst/>
-                    </a:prstGeom>
-                    <a:noFill/>
-                    <a:ln>
-                      <a:noFill/>
-                    </a:ln>
-                  </pic:spPr>
-                </pic:pic>
-              </a:graphicData>
-            </a:graphic>
-            <wp14:sizeRelH relativeFrom="margin">
-              <wp14:pctWidth>0</wp14:pctWidth>
-            </wp14:sizeRelH>
-            <wp14:sizeRelV relativeFrom="margin">
-              <wp14:pctHeight>0</wp14:pctHeight>
-            </wp14:sizeRelV>
-          </wp:anchor>
-        </w:drawing>
-      </w:r>
-      <w:r>
-        <w:t>7.2 functional UML</w:t>
-      </w:r>
-    </w:p>
-    <w:p/>
-    <w:p>
-      <w:r>
-        <w:t>The above UML is an initial design for the functions within each CS this will display what the functions should be name and what the design looks like from an inheritance class system.</w:t>
-      </w:r>
-    </w:p>
-    <w:p>
-      <w:r>
-        <w:t>This allows for quick and easy access to add more blocks as different types that will link into GenerateGame.cs</w:t>
-      </w:r>
-    </w:p>
-    <w:p>
-      <w:r>
-        <w:t>This is just a brief overview and changes should be done for a more dynamic system as needed. (any changes should be logged in this document)</w:t>
-      </w:r>
-    </w:p>
-    <w:p/>
-    <w:p/>
-    <w:p/>
+        <w:t>8.0 Design changes</w:t>
+      </w:r>
+    </w:p>
+    <w:p>
+      <w:r>
+        <w:t>With this current design the Main Game form has been changed from the user interface standpoint</w:t>
+      </w:r>
+    </w:p>
+    <w:p>
+      <w:r>
+        <w:t>The new user interface is as follows:</w:t>
+      </w:r>
+    </w:p>
     <w:p>
       <w:bookmarkStart w:id="0" w:name="_GoBack"/>
       <w:bookmarkEnd w:id="0"/>
     </w:p>
+    <w:p/>
+    <w:p/>
     <w:p/>
     <w:p/>
     <w:p/>
@@ -646,9 +792,59 @@
 </w:document>
 </file>
 
+<file path=word/endnotes.xml><?xml version="1.0" encoding="utf-8"?>
+<w:endnotes xmlns:wpc="http://schemas.microsoft.com/office/word/2010/wordprocessingCanvas" xmlns:mc="http://schemas.openxmlformats.org/markup-compatibility/2006" xmlns:o="urn:schemas-microsoft-com:office:office" xmlns:r="http://schemas.openxmlformats.org/officeDocument/2006/relationships" xmlns:m="http://schemas.openxmlformats.org/officeDocument/2006/math" xmlns:v="urn:schemas-microsoft-com:vml" xmlns:wp14="http://schemas.microsoft.com/office/word/2010/wordprocessingDrawing" xmlns:wp="http://schemas.openxmlformats.org/drawingml/2006/wordprocessingDrawing" xmlns:w10="urn:schemas-microsoft-com:office:word" xmlns:w="http://schemas.openxmlformats.org/wordprocessingml/2006/main" xmlns:w14="http://schemas.microsoft.com/office/word/2010/wordml" xmlns:wpg="http://schemas.microsoft.com/office/word/2010/wordprocessingGroup" xmlns:wpi="http://schemas.microsoft.com/office/word/2010/wordprocessingInk" xmlns:wne="http://schemas.microsoft.com/office/word/2006/wordml" xmlns:wps="http://schemas.microsoft.com/office/word/2010/wordprocessingShape" mc:Ignorable="w14 wp14">
+  <w:endnote w:type="separator" w:id="-1">
+    <w:p>
+      <w:pPr>
+        <w:spacing w:after="0" w:line="240" w:lineRule="auto"/>
+      </w:pPr>
+      <w:r>
+        <w:separator/>
+      </w:r>
+    </w:p>
+  </w:endnote>
+  <w:endnote w:type="continuationSeparator" w:id="0">
+    <w:p>
+      <w:pPr>
+        <w:spacing w:after="0" w:line="240" w:lineRule="auto"/>
+      </w:pPr>
+      <w:r>
+        <w:continuationSeparator/>
+      </w:r>
+    </w:p>
+  </w:endnote>
+</w:endnotes>
+</file>
+
+<file path=word/footnotes.xml><?xml version="1.0" encoding="utf-8"?>
+<w:footnotes xmlns:wpc="http://schemas.microsoft.com/office/word/2010/wordprocessingCanvas" xmlns:mc="http://schemas.openxmlformats.org/markup-compatibility/2006" xmlns:o="urn:schemas-microsoft-com:office:office" xmlns:r="http://schemas.openxmlformats.org/officeDocument/2006/relationships" xmlns:m="http://schemas.openxmlformats.org/officeDocument/2006/math" xmlns:v="urn:schemas-microsoft-com:vml" xmlns:wp14="http://schemas.microsoft.com/office/word/2010/wordprocessingDrawing" xmlns:wp="http://schemas.openxmlformats.org/drawingml/2006/wordprocessingDrawing" xmlns:w10="urn:schemas-microsoft-com:office:word" xmlns:w="http://schemas.openxmlformats.org/wordprocessingml/2006/main" xmlns:w14="http://schemas.microsoft.com/office/word/2010/wordml" xmlns:wpg="http://schemas.microsoft.com/office/word/2010/wordprocessingGroup" xmlns:wpi="http://schemas.microsoft.com/office/word/2010/wordprocessingInk" xmlns:wne="http://schemas.microsoft.com/office/word/2006/wordml" xmlns:wps="http://schemas.microsoft.com/office/word/2010/wordprocessingShape" mc:Ignorable="w14 wp14">
+  <w:footnote w:type="separator" w:id="-1">
+    <w:p>
+      <w:pPr>
+        <w:spacing w:after="0" w:line="240" w:lineRule="auto"/>
+      </w:pPr>
+      <w:r>
+        <w:separator/>
+      </w:r>
+    </w:p>
+  </w:footnote>
+  <w:footnote w:type="continuationSeparator" w:id="0">
+    <w:p>
+      <w:pPr>
+        <w:spacing w:after="0" w:line="240" w:lineRule="auto"/>
+      </w:pPr>
+      <w:r>
+        <w:continuationSeparator/>
+      </w:r>
+    </w:p>
+  </w:footnote>
+</w:footnotes>
+</file>
+
 <file path=word/numbering.xml><?xml version="1.0" encoding="utf-8"?>
-<w:numbering xmlns:wpc="http://schemas.microsoft.com/office/word/2010/wordprocessingCanvas" xmlns:cx="http://schemas.microsoft.com/office/drawing/2014/chartex" xmlns:cx1="http://schemas.microsoft.com/office/drawing/2015/9/8/chartex" xmlns:cx2="http://schemas.microsoft.com/office/drawing/2015/10/21/chartex" xmlns:cx3="http://schemas.microsoft.com/office/drawing/2016/5/9/chartex" xmlns:cx4="http://schemas.microsoft.com/office/drawing/2016/5/10/chartex" xmlns:cx5="http://schemas.microsoft.com/office/drawing/2016/5/11/chartex" xmlns:cx6="http://schemas.microsoft.com/office/drawing/2016/5/12/chartex" xmlns:cx7="http://schemas.microsoft.com/office/drawing/2016/5/13/chartex" xmlns:cx8="http://schemas.microsoft.com/office/drawing/2016/5/14/chartex" xmlns:mc="http://schemas.openxmlformats.org/markup-compatibility/2006" xmlns:aink="http://schemas.microsoft.com/office/drawing/2016/ink" xmlns:am3d="http://schemas.microsoft.com/office/drawing/2017/model3d" xmlns:o="urn:schemas-microsoft-com:office:office" xmlns:r="http://schemas.openxmlformats.org/officeDocument/2006/relationships" xmlns:m="http://schemas.openxmlformats.org/officeDocument/2006/math" xmlns:v="urn:schemas-microsoft-com:vml" xmlns:wp14="http://schemas.microsoft.com/office/word/2010/wordprocessingDrawing" xmlns:wp="http://schemas.openxmlformats.org/drawingml/2006/wordprocessingDrawing" xmlns:w10="urn:schemas-microsoft-com:office:word" xmlns:w="http://schemas.openxmlformats.org/wordprocessingml/2006/main" xmlns:w14="http://schemas.microsoft.com/office/word/2010/wordml" xmlns:w15="http://schemas.microsoft.com/office/word/2012/wordml" xmlns:w16cid="http://schemas.microsoft.com/office/word/2016/wordml/cid" xmlns:w16se="http://schemas.microsoft.com/office/word/2015/wordml/symex" xmlns:wpg="http://schemas.microsoft.com/office/word/2010/wordprocessingGroup" xmlns:wpi="http://schemas.microsoft.com/office/word/2010/wordprocessingInk" xmlns:wne="http://schemas.microsoft.com/office/word/2006/wordml" xmlns:wps="http://schemas.microsoft.com/office/word/2010/wordprocessingShape" mc:Ignorable="w14 w15 w16se w16cid wp14">
-  <w:abstractNum w:abstractNumId="0" w15:restartNumberingAfterBreak="0">
+<w:numbering xmlns:wpc="http://schemas.microsoft.com/office/word/2010/wordprocessingCanvas" xmlns:mc="http://schemas.openxmlformats.org/markup-compatibility/2006" xmlns:o="urn:schemas-microsoft-com:office:office" xmlns:r="http://schemas.openxmlformats.org/officeDocument/2006/relationships" xmlns:m="http://schemas.openxmlformats.org/officeDocument/2006/math" xmlns:v="urn:schemas-microsoft-com:vml" xmlns:wp14="http://schemas.microsoft.com/office/word/2010/wordprocessingDrawing" xmlns:wp="http://schemas.openxmlformats.org/drawingml/2006/wordprocessingDrawing" xmlns:w10="urn:schemas-microsoft-com:office:word" xmlns:w="http://schemas.openxmlformats.org/wordprocessingml/2006/main" xmlns:w14="http://schemas.microsoft.com/office/word/2010/wordml" xmlns:wpg="http://schemas.microsoft.com/office/word/2010/wordprocessingGroup" xmlns:wpi="http://schemas.microsoft.com/office/word/2010/wordprocessingInk" xmlns:wne="http://schemas.microsoft.com/office/word/2006/wordml" xmlns:wps="http://schemas.microsoft.com/office/word/2010/wordprocessingShape" mc:Ignorable="w14 wp14">
+  <w:abstractNum w:abstractNumId="0">
     <w:nsid w:val="31B5197F"/>
     <w:multiLevelType w:val="hybridMultilevel"/>
     <w:tmpl w:val="C32872A4"/>
@@ -761,10 +957,123 @@
       </w:rPr>
     </w:lvl>
   </w:abstractNum>
-  <w:abstractNum w:abstractNumId="1" w15:restartNumberingAfterBreak="0">
+  <w:abstractNum w:abstractNumId="1">
     <w:nsid w:val="38153597"/>
     <w:multiLevelType w:val="hybridMultilevel"/>
     <w:tmpl w:val="39EEE858"/>
+    <w:lvl w:ilvl="0" w:tplc="08090001">
+      <w:start w:val="1"/>
+      <w:numFmt w:val="bullet"/>
+      <w:lvlText w:val=""/>
+      <w:lvlJc w:val="left"/>
+      <w:pPr>
+        <w:ind w:left="720" w:hanging="360"/>
+      </w:pPr>
+      <w:rPr>
+        <w:rFonts w:ascii="Symbol" w:hAnsi="Symbol" w:hint="default"/>
+      </w:rPr>
+    </w:lvl>
+    <w:lvl w:ilvl="1" w:tplc="08090003" w:tentative="1">
+      <w:start w:val="1"/>
+      <w:numFmt w:val="bullet"/>
+      <w:lvlText w:val="o"/>
+      <w:lvlJc w:val="left"/>
+      <w:pPr>
+        <w:ind w:left="1440" w:hanging="360"/>
+      </w:pPr>
+      <w:rPr>
+        <w:rFonts w:ascii="Courier New" w:hAnsi="Courier New" w:cs="Courier New" w:hint="default"/>
+      </w:rPr>
+    </w:lvl>
+    <w:lvl w:ilvl="2" w:tplc="08090005" w:tentative="1">
+      <w:start w:val="1"/>
+      <w:numFmt w:val="bullet"/>
+      <w:lvlText w:val=""/>
+      <w:lvlJc w:val="left"/>
+      <w:pPr>
+        <w:ind w:left="2160" w:hanging="360"/>
+      </w:pPr>
+      <w:rPr>
+        <w:rFonts w:ascii="Wingdings" w:hAnsi="Wingdings" w:hint="default"/>
+      </w:rPr>
+    </w:lvl>
+    <w:lvl w:ilvl="3" w:tplc="08090001" w:tentative="1">
+      <w:start w:val="1"/>
+      <w:numFmt w:val="bullet"/>
+      <w:lvlText w:val=""/>
+      <w:lvlJc w:val="left"/>
+      <w:pPr>
+        <w:ind w:left="2880" w:hanging="360"/>
+      </w:pPr>
+      <w:rPr>
+        <w:rFonts w:ascii="Symbol" w:hAnsi="Symbol" w:hint="default"/>
+      </w:rPr>
+    </w:lvl>
+    <w:lvl w:ilvl="4" w:tplc="08090003" w:tentative="1">
+      <w:start w:val="1"/>
+      <w:numFmt w:val="bullet"/>
+      <w:lvlText w:val="o"/>
+      <w:lvlJc w:val="left"/>
+      <w:pPr>
+        <w:ind w:left="3600" w:hanging="360"/>
+      </w:pPr>
+      <w:rPr>
+        <w:rFonts w:ascii="Courier New" w:hAnsi="Courier New" w:cs="Courier New" w:hint="default"/>
+      </w:rPr>
+    </w:lvl>
+    <w:lvl w:ilvl="5" w:tplc="08090005" w:tentative="1">
+      <w:start w:val="1"/>
+      <w:numFmt w:val="bullet"/>
+      <w:lvlText w:val=""/>
+      <w:lvlJc w:val="left"/>
+      <w:pPr>
+        <w:ind w:left="4320" w:hanging="360"/>
+      </w:pPr>
+      <w:rPr>
+        <w:rFonts w:ascii="Wingdings" w:hAnsi="Wingdings" w:hint="default"/>
+      </w:rPr>
+    </w:lvl>
+    <w:lvl w:ilvl="6" w:tplc="08090001" w:tentative="1">
+      <w:start w:val="1"/>
+      <w:numFmt w:val="bullet"/>
+      <w:lvlText w:val=""/>
+      <w:lvlJc w:val="left"/>
+      <w:pPr>
+        <w:ind w:left="5040" w:hanging="360"/>
+      </w:pPr>
+      <w:rPr>
+        <w:rFonts w:ascii="Symbol" w:hAnsi="Symbol" w:hint="default"/>
+      </w:rPr>
+    </w:lvl>
+    <w:lvl w:ilvl="7" w:tplc="08090003" w:tentative="1">
+      <w:start w:val="1"/>
+      <w:numFmt w:val="bullet"/>
+      <w:lvlText w:val="o"/>
+      <w:lvlJc w:val="left"/>
+      <w:pPr>
+        <w:ind w:left="5760" w:hanging="360"/>
+      </w:pPr>
+      <w:rPr>
+        <w:rFonts w:ascii="Courier New" w:hAnsi="Courier New" w:cs="Courier New" w:hint="default"/>
+      </w:rPr>
+    </w:lvl>
+    <w:lvl w:ilvl="8" w:tplc="08090005" w:tentative="1">
+      <w:start w:val="1"/>
+      <w:numFmt w:val="bullet"/>
+      <w:lvlText w:val=""/>
+      <w:lvlJc w:val="left"/>
+      <w:pPr>
+        <w:ind w:left="6480" w:hanging="360"/>
+      </w:pPr>
+      <w:rPr>
+        <w:rFonts w:ascii="Wingdings" w:hAnsi="Wingdings" w:hint="default"/>
+      </w:rPr>
+    </w:lvl>
+  </w:abstractNum>
+  <w:abstractNum w:abstractNumId="2">
+    <w:nsid w:val="7F6B0A51"/>
+    <w:multiLevelType w:val="hybridMultilevel"/>
+    <w:tmpl w:val="F7E4914E"/>
     <w:lvl w:ilvl="0" w:tplc="08090001">
       <w:start w:val="1"/>
       <w:numFmt w:val="bullet"/>
@@ -880,11 +1189,14 @@
   <w:num w:numId="2">
     <w:abstractNumId w:val="1"/>
   </w:num>
+  <w:num w:numId="3">
+    <w:abstractNumId w:val="2"/>
+  </w:num>
 </w:numbering>
 </file>
 
 <file path=word/styles.xml><?xml version="1.0" encoding="utf-8"?>
-<w:styles xmlns:mc="http://schemas.openxmlformats.org/markup-compatibility/2006" xmlns:r="http://schemas.openxmlformats.org/officeDocument/2006/relationships" xmlns:w="http://schemas.openxmlformats.org/wordprocessingml/2006/main" xmlns:w14="http://schemas.microsoft.com/office/word/2010/wordml" xmlns:w15="http://schemas.microsoft.com/office/word/2012/wordml" xmlns:w16cid="http://schemas.microsoft.com/office/word/2016/wordml/cid" xmlns:w16se="http://schemas.microsoft.com/office/word/2015/wordml/symex" mc:Ignorable="w14 w15 w16se w16cid">
+<w:styles xmlns:mc="http://schemas.openxmlformats.org/markup-compatibility/2006" xmlns:r="http://schemas.openxmlformats.org/officeDocument/2006/relationships" xmlns:w="http://schemas.openxmlformats.org/wordprocessingml/2006/main" xmlns:w14="http://schemas.microsoft.com/office/word/2010/wordml" mc:Ignorable="w14">
   <w:docDefaults>
     <w:rPrDefault>
       <w:rPr>
@@ -900,380 +1212,147 @@
       </w:pPr>
     </w:pPrDefault>
   </w:docDefaults>
-  <w:latentStyles w:defLockedState="0" w:defUIPriority="99" w:defSemiHidden="0" w:defUnhideWhenUsed="0" w:defQFormat="0" w:count="376">
-    <w:lsdException w:name="Normal" w:uiPriority="0" w:qFormat="1"/>
-    <w:lsdException w:name="heading 1" w:uiPriority="9" w:qFormat="1"/>
-    <w:lsdException w:name="heading 2" w:semiHidden="1" w:uiPriority="9" w:unhideWhenUsed="1" w:qFormat="1"/>
-    <w:lsdException w:name="heading 3" w:semiHidden="1" w:uiPriority="9" w:unhideWhenUsed="1" w:qFormat="1"/>
-    <w:lsdException w:name="heading 4" w:semiHidden="1" w:uiPriority="9" w:unhideWhenUsed="1" w:qFormat="1"/>
-    <w:lsdException w:name="heading 5" w:semiHidden="1" w:uiPriority="9" w:unhideWhenUsed="1" w:qFormat="1"/>
-    <w:lsdException w:name="heading 6" w:semiHidden="1" w:uiPriority="9" w:unhideWhenUsed="1" w:qFormat="1"/>
-    <w:lsdException w:name="heading 7" w:semiHidden="1" w:uiPriority="9" w:unhideWhenUsed="1" w:qFormat="1"/>
-    <w:lsdException w:name="heading 8" w:semiHidden="1" w:uiPriority="9" w:unhideWhenUsed="1" w:qFormat="1"/>
-    <w:lsdException w:name="heading 9" w:semiHidden="1" w:uiPriority="9" w:unhideWhenUsed="1" w:qFormat="1"/>
-    <w:lsdException w:name="index 1" w:semiHidden="1" w:unhideWhenUsed="1"/>
-    <w:lsdException w:name="index 2" w:semiHidden="1" w:unhideWhenUsed="1"/>
-    <w:lsdException w:name="index 3" w:semiHidden="1" w:unhideWhenUsed="1"/>
-    <w:lsdException w:name="index 4" w:semiHidden="1" w:unhideWhenUsed="1"/>
-    <w:lsdException w:name="index 5" w:semiHidden="1" w:unhideWhenUsed="1"/>
-    <w:lsdException w:name="index 6" w:semiHidden="1" w:unhideWhenUsed="1"/>
-    <w:lsdException w:name="index 7" w:semiHidden="1" w:unhideWhenUsed="1"/>
-    <w:lsdException w:name="index 8" w:semiHidden="1" w:unhideWhenUsed="1"/>
-    <w:lsdException w:name="index 9" w:semiHidden="1" w:unhideWhenUsed="1"/>
-    <w:lsdException w:name="toc 1" w:semiHidden="1" w:uiPriority="39" w:unhideWhenUsed="1"/>
-    <w:lsdException w:name="toc 2" w:semiHidden="1" w:uiPriority="39" w:unhideWhenUsed="1"/>
-    <w:lsdException w:name="toc 3" w:semiHidden="1" w:uiPriority="39" w:unhideWhenUsed="1"/>
-    <w:lsdException w:name="toc 4" w:semiHidden="1" w:uiPriority="39" w:unhideWhenUsed="1"/>
-    <w:lsdException w:name="toc 5" w:semiHidden="1" w:uiPriority="39" w:unhideWhenUsed="1"/>
-    <w:lsdException w:name="toc 6" w:semiHidden="1" w:uiPriority="39" w:unhideWhenUsed="1"/>
-    <w:lsdException w:name="toc 7" w:semiHidden="1" w:uiPriority="39" w:unhideWhenUsed="1"/>
-    <w:lsdException w:name="toc 8" w:semiHidden="1" w:uiPriority="39" w:unhideWhenUsed="1"/>
-    <w:lsdException w:name="toc 9" w:semiHidden="1" w:uiPriority="39" w:unhideWhenUsed="1"/>
-    <w:lsdException w:name="Normal Indent" w:semiHidden="1" w:unhideWhenUsed="1"/>
-    <w:lsdException w:name="footnote text" w:semiHidden="1" w:unhideWhenUsed="1"/>
-    <w:lsdException w:name="annotation text" w:semiHidden="1" w:unhideWhenUsed="1"/>
-    <w:lsdException w:name="header" w:semiHidden="1" w:unhideWhenUsed="1"/>
-    <w:lsdException w:name="footer" w:semiHidden="1" w:unhideWhenUsed="1"/>
-    <w:lsdException w:name="index heading" w:semiHidden="1" w:unhideWhenUsed="1"/>
-    <w:lsdException w:name="caption" w:semiHidden="1" w:uiPriority="35" w:unhideWhenUsed="1" w:qFormat="1"/>
-    <w:lsdException w:name="table of figures" w:semiHidden="1" w:unhideWhenUsed="1"/>
-    <w:lsdException w:name="envelope address" w:semiHidden="1" w:unhideWhenUsed="1"/>
-    <w:lsdException w:name="envelope return" w:semiHidden="1" w:unhideWhenUsed="1"/>
-    <w:lsdException w:name="footnote reference" w:semiHidden="1" w:unhideWhenUsed="1"/>
-    <w:lsdException w:name="annotation reference" w:semiHidden="1" w:unhideWhenUsed="1"/>
-    <w:lsdException w:name="line number" w:semiHidden="1" w:unhideWhenUsed="1"/>
-    <w:lsdException w:name="page number" w:semiHidden="1" w:unhideWhenUsed="1"/>
-    <w:lsdException w:name="endnote reference" w:semiHidden="1" w:unhideWhenUsed="1"/>
-    <w:lsdException w:name="endnote text" w:semiHidden="1" w:unhideWhenUsed="1"/>
-    <w:lsdException w:name="table of authorities" w:semiHidden="1" w:unhideWhenUsed="1"/>
-    <w:lsdException w:name="macro" w:semiHidden="1" w:unhideWhenUsed="1"/>
-    <w:lsdException w:name="toa heading" w:semiHidden="1" w:unhideWhenUsed="1"/>
-    <w:lsdException w:name="List" w:semiHidden="1" w:unhideWhenUsed="1"/>
-    <w:lsdException w:name="List Bullet" w:semiHidden="1" w:unhideWhenUsed="1"/>
-    <w:lsdException w:name="List Number" w:semiHidden="1" w:unhideWhenUsed="1"/>
-    <w:lsdException w:name="List 2" w:semiHidden="1" w:unhideWhenUsed="1"/>
-    <w:lsdException w:name="List 3" w:semiHidden="1" w:unhideWhenUsed="1"/>
-    <w:lsdException w:name="List 4" w:semiHidden="1" w:unhideWhenUsed="1"/>
-    <w:lsdException w:name="List 5" w:semiHidden="1" w:unhideWhenUsed="1"/>
-    <w:lsdException w:name="List Bullet 2" w:semiHidden="1" w:unhideWhenUsed="1"/>
-    <w:lsdException w:name="List Bullet 3" w:semiHidden="1" w:unhideWhenUsed="1"/>
-    <w:lsdException w:name="List Bullet 4" w:semiHidden="1" w:unhideWhenUsed="1"/>
-    <w:lsdException w:name="List Bullet 5" w:semiHidden="1" w:unhideWhenUsed="1"/>
-    <w:lsdException w:name="List Number 2" w:semiHidden="1" w:unhideWhenUsed="1"/>
-    <w:lsdException w:name="List Number 3" w:semiHidden="1" w:unhideWhenUsed="1"/>
-    <w:lsdException w:name="List Number 4" w:semiHidden="1" w:unhideWhenUsed="1"/>
-    <w:lsdException w:name="List Number 5" w:semiHidden="1" w:unhideWhenUsed="1"/>
-    <w:lsdException w:name="Title" w:uiPriority="10" w:qFormat="1"/>
-    <w:lsdException w:name="Closing" w:semiHidden="1" w:unhideWhenUsed="1"/>
-    <w:lsdException w:name="Signature" w:semiHidden="1" w:unhideWhenUsed="1"/>
-    <w:lsdException w:name="Default Paragraph Font" w:semiHidden="1" w:uiPriority="1" w:unhideWhenUsed="1"/>
-    <w:lsdException w:name="Body Text" w:semiHidden="1" w:unhideWhenUsed="1"/>
-    <w:lsdException w:name="Body Text Indent" w:semiHidden="1" w:unhideWhenUsed="1"/>
-    <w:lsdException w:name="List Continue" w:semiHidden="1" w:unhideWhenUsed="1"/>
-    <w:lsdException w:name="List Continue 2" w:semiHidden="1" w:unhideWhenUsed="1"/>
-    <w:lsdException w:name="List Continue 3" w:semiHidden="1" w:unhideWhenUsed="1"/>
-    <w:lsdException w:name="List Continue 4" w:semiHidden="1" w:unhideWhenUsed="1"/>
-    <w:lsdException w:name="List Continue 5" w:semiHidden="1" w:unhideWhenUsed="1"/>
-    <w:lsdException w:name="Message Header" w:semiHidden="1" w:unhideWhenUsed="1"/>
-    <w:lsdException w:name="Subtitle" w:uiPriority="11" w:qFormat="1"/>
-    <w:lsdException w:name="Salutation" w:semiHidden="1" w:unhideWhenUsed="1"/>
-    <w:lsdException w:name="Date" w:semiHidden="1" w:unhideWhenUsed="1"/>
-    <w:lsdException w:name="Body Text First Indent" w:semiHidden="1" w:unhideWhenUsed="1"/>
-    <w:lsdException w:name="Body Text First Indent 2" w:semiHidden="1" w:unhideWhenUsed="1"/>
-    <w:lsdException w:name="Note Heading" w:semiHidden="1" w:unhideWhenUsed="1"/>
-    <w:lsdException w:name="Body Text 2" w:semiHidden="1" w:unhideWhenUsed="1"/>
-    <w:lsdException w:name="Body Text 3" w:semiHidden="1" w:unhideWhenUsed="1"/>
-    <w:lsdException w:name="Body Text Indent 2" w:semiHidden="1" w:unhideWhenUsed="1"/>
-    <w:lsdException w:name="Body Text Indent 3" w:semiHidden="1" w:unhideWhenUsed="1"/>
-    <w:lsdException w:name="Block Text" w:semiHidden="1" w:unhideWhenUsed="1"/>
-    <w:lsdException w:name="Hyperlink" w:semiHidden="1" w:unhideWhenUsed="1"/>
-    <w:lsdException w:name="FollowedHyperlink" w:semiHidden="1" w:unhideWhenUsed="1"/>
-    <w:lsdException w:name="Strong" w:uiPriority="22" w:qFormat="1"/>
-    <w:lsdException w:name="Emphasis" w:uiPriority="20" w:qFormat="1"/>
-    <w:lsdException w:name="Document Map" w:semiHidden="1" w:unhideWhenUsed="1"/>
-    <w:lsdException w:name="Plain Text" w:semiHidden="1" w:unhideWhenUsed="1"/>
-    <w:lsdException w:name="E-mail Signature" w:semiHidden="1" w:unhideWhenUsed="1"/>
-    <w:lsdException w:name="HTML Top of Form" w:semiHidden="1" w:unhideWhenUsed="1"/>
-    <w:lsdException w:name="HTML Bottom of Form" w:semiHidden="1" w:unhideWhenUsed="1"/>
-    <w:lsdException w:name="Normal (Web)" w:semiHidden="1" w:unhideWhenUsed="1"/>
-    <w:lsdException w:name="HTML Acronym" w:semiHidden="1" w:unhideWhenUsed="1"/>
-    <w:lsdException w:name="HTML Address" w:semiHidden="1" w:unhideWhenUsed="1"/>
-    <w:lsdException w:name="HTML Cite" w:semiHidden="1" w:unhideWhenUsed="1"/>
-    <w:lsdException w:name="HTML Code" w:semiHidden="1" w:unhideWhenUsed="1"/>
-    <w:lsdException w:name="HTML Definition" w:semiHidden="1" w:unhideWhenUsed="1"/>
-    <w:lsdException w:name="HTML Keyboard" w:semiHidden="1" w:unhideWhenUsed="1"/>
-    <w:lsdException w:name="HTML Preformatted" w:semiHidden="1" w:unhideWhenUsed="1"/>
-    <w:lsdException w:name="HTML Sample" w:semiHidden="1" w:unhideWhenUsed="1"/>
-    <w:lsdException w:name="HTML Typewriter" w:semiHidden="1" w:unhideWhenUsed="1"/>
-    <w:lsdException w:name="HTML Variable" w:semiHidden="1" w:unhideWhenUsed="1"/>
-    <w:lsdException w:name="annotation subject" w:semiHidden="1" w:unhideWhenUsed="1"/>
-    <w:lsdException w:name="No List" w:semiHidden="1" w:unhideWhenUsed="1"/>
-    <w:lsdException w:name="Outline List 1" w:semiHidden="1" w:unhideWhenUsed="1"/>
-    <w:lsdException w:name="Outline List 2" w:semiHidden="1" w:unhideWhenUsed="1"/>
-    <w:lsdException w:name="Outline List 3" w:semiHidden="1" w:unhideWhenUsed="1"/>
-    <w:lsdException w:name="Table Simple 1" w:semiHidden="1" w:unhideWhenUsed="1"/>
-    <w:lsdException w:name="Table Simple 2" w:semiHidden="1" w:unhideWhenUsed="1"/>
-    <w:lsdException w:name="Table Simple 3" w:semiHidden="1" w:unhideWhenUsed="1"/>
-    <w:lsdException w:name="Table Classic 1" w:semiHidden="1" w:unhideWhenUsed="1"/>
-    <w:lsdException w:name="Table Classic 2" w:semiHidden="1" w:unhideWhenUsed="1"/>
-    <w:lsdException w:name="Table Classic 3" w:semiHidden="1" w:unhideWhenUsed="1"/>
-    <w:lsdException w:name="Table Classic 4" w:semiHidden="1" w:unhideWhenUsed="1"/>
-    <w:lsdException w:name="Table Colorful 1" w:semiHidden="1" w:unhideWhenUsed="1"/>
-    <w:lsdException w:name="Table Colorful 2" w:semiHidden="1" w:unhideWhenUsed="1"/>
-    <w:lsdException w:name="Table Colorful 3" w:semiHidden="1" w:unhideWhenUsed="1"/>
-    <w:lsdException w:name="Table Columns 1" w:semiHidden="1" w:unhideWhenUsed="1"/>
-    <w:lsdException w:name="Table Columns 2" w:semiHidden="1" w:unhideWhenUsed="1"/>
-    <w:lsdException w:name="Table Columns 3" w:semiHidden="1" w:unhideWhenUsed="1"/>
-    <w:lsdException w:name="Table Columns 4" w:semiHidden="1" w:unhideWhenUsed="1"/>
-    <w:lsdException w:name="Table Columns 5" w:semiHidden="1" w:unhideWhenUsed="1"/>
-    <w:lsdException w:name="Table Grid 1" w:semiHidden="1" w:unhideWhenUsed="1"/>
-    <w:lsdException w:name="Table Grid 2" w:semiHidden="1" w:unhideWhenUsed="1"/>
-    <w:lsdException w:name="Table Grid 3" w:semiHidden="1" w:unhideWhenUsed="1"/>
-    <w:lsdException w:name="Table Grid 4" w:semiHidden="1" w:unhideWhenUsed="1"/>
-    <w:lsdException w:name="Table Grid 5" w:semiHidden="1" w:unhideWhenUsed="1"/>
-    <w:lsdException w:name="Table Grid 6" w:semiHidden="1" w:unhideWhenUsed="1"/>
-    <w:lsdException w:name="Table Grid 7" w:semiHidden="1" w:unhideWhenUsed="1"/>
-    <w:lsdException w:name="Table Grid 8" w:semiHidden="1" w:unhideWhenUsed="1"/>
-    <w:lsdException w:name="Table List 1" w:semiHidden="1" w:unhideWhenUsed="1"/>
-    <w:lsdException w:name="Table List 2" w:semiHidden="1" w:unhideWhenUsed="1"/>
-    <w:lsdException w:name="Table List 3" w:semiHidden="1" w:unhideWhenUsed="1"/>
-    <w:lsdException w:name="Table List 4" w:semiHidden="1" w:unhideWhenUsed="1"/>
-    <w:lsdException w:name="Table List 5" w:semiHidden="1" w:unhideWhenUsed="1"/>
-    <w:lsdException w:name="Table List 6" w:semiHidden="1" w:unhideWhenUsed="1"/>
-    <w:lsdException w:name="Table List 7" w:semiHidden="1" w:unhideWhenUsed="1"/>
-    <w:lsdException w:name="Table List 8" w:semiHidden="1" w:unhideWhenUsed="1"/>
-    <w:lsdException w:name="Table 3D effects 1" w:semiHidden="1" w:unhideWhenUsed="1"/>
-    <w:lsdException w:name="Table 3D effects 2" w:semiHidden="1" w:unhideWhenUsed="1"/>
-    <w:lsdException w:name="Table 3D effects 3" w:semiHidden="1" w:unhideWhenUsed="1"/>
-    <w:lsdException w:name="Table Contemporary" w:semiHidden="1" w:unhideWhenUsed="1"/>
-    <w:lsdException w:name="Table Elegant" w:semiHidden="1" w:unhideWhenUsed="1"/>
-    <w:lsdException w:name="Table Professional" w:semiHidden="1" w:unhideWhenUsed="1"/>
-    <w:lsdException w:name="Table Subtle 1" w:semiHidden="1" w:unhideWhenUsed="1"/>
-    <w:lsdException w:name="Table Subtle 2" w:semiHidden="1" w:unhideWhenUsed="1"/>
-    <w:lsdException w:name="Table Web 1" w:semiHidden="1" w:unhideWhenUsed="1"/>
-    <w:lsdException w:name="Table Web 2" w:semiHidden="1" w:unhideWhenUsed="1"/>
-    <w:lsdException w:name="Balloon Text" w:semiHidden="1" w:unhideWhenUsed="1"/>
-    <w:lsdException w:name="Table Grid" w:uiPriority="39"/>
-    <w:lsdException w:name="Placeholder Text" w:semiHidden="1"/>
-    <w:lsdException w:name="No Spacing" w:uiPriority="1" w:qFormat="1"/>
-    <w:lsdException w:name="Light Shading" w:uiPriority="60"/>
-    <w:lsdException w:name="Light List" w:uiPriority="61"/>
-    <w:lsdException w:name="Light Grid" w:uiPriority="62"/>
-    <w:lsdException w:name="Medium Shading 1" w:uiPriority="63"/>
-    <w:lsdException w:name="Medium Shading 2" w:uiPriority="64"/>
-    <w:lsdException w:name="Medium List 1" w:uiPriority="65"/>
-    <w:lsdException w:name="Medium List 2" w:uiPriority="66"/>
-    <w:lsdException w:name="Medium Grid 1" w:uiPriority="67"/>
-    <w:lsdException w:name="Medium Grid 2" w:uiPriority="68"/>
-    <w:lsdException w:name="Medium Grid 3" w:uiPriority="69"/>
-    <w:lsdException w:name="Dark List" w:uiPriority="70"/>
-    <w:lsdException w:name="Colorful Shading" w:uiPriority="71"/>
-    <w:lsdException w:name="Colorful List" w:uiPriority="72"/>
-    <w:lsdException w:name="Colorful Grid" w:uiPriority="73"/>
-    <w:lsdException w:name="Light Shading Accent 1" w:uiPriority="60"/>
-    <w:lsdException w:name="Light List Accent 1" w:uiPriority="61"/>
-    <w:lsdException w:name="Light Grid Accent 1" w:uiPriority="62"/>
-    <w:lsdException w:name="Medium Shading 1 Accent 1" w:uiPriority="63"/>
-    <w:lsdException w:name="Medium Shading 2 Accent 1" w:uiPriority="64"/>
-    <w:lsdException w:name="Medium List 1 Accent 1" w:uiPriority="65"/>
-    <w:lsdException w:name="Revision" w:semiHidden="1"/>
-    <w:lsdException w:name="List Paragraph" w:uiPriority="34" w:qFormat="1"/>
-    <w:lsdException w:name="Quote" w:uiPriority="29" w:qFormat="1"/>
-    <w:lsdException w:name="Intense Quote" w:uiPriority="30" w:qFormat="1"/>
-    <w:lsdException w:name="Medium List 2 Accent 1" w:uiPriority="66"/>
-    <w:lsdException w:name="Medium Grid 1 Accent 1" w:uiPriority="67"/>
-    <w:lsdException w:name="Medium Grid 2 Accent 1" w:uiPriority="68"/>
-    <w:lsdException w:name="Medium Grid 3 Accent 1" w:uiPriority="69"/>
-    <w:lsdException w:name="Dark List Accent 1" w:uiPriority="70"/>
-    <w:lsdException w:name="Colorful Shading Accent 1" w:uiPriority="71"/>
-    <w:lsdException w:name="Colorful List Accent 1" w:uiPriority="72"/>
-    <w:lsdException w:name="Colorful Grid Accent 1" w:uiPriority="73"/>
-    <w:lsdException w:name="Light Shading Accent 2" w:uiPriority="60"/>
-    <w:lsdException w:name="Light List Accent 2" w:uiPriority="61"/>
-    <w:lsdException w:name="Light Grid Accent 2" w:uiPriority="62"/>
-    <w:lsdException w:name="Medium Shading 1 Accent 2" w:uiPriority="63"/>
-    <w:lsdException w:name="Medium Shading 2 Accent 2" w:uiPriority="64"/>
-    <w:lsdException w:name="Medium List 1 Accent 2" w:uiPriority="65"/>
-    <w:lsdException w:name="Medium List 2 Accent 2" w:uiPriority="66"/>
-    <w:lsdException w:name="Medium Grid 1 Accent 2" w:uiPriority="67"/>
-    <w:lsdException w:name="Medium Grid 2 Accent 2" w:uiPriority="68"/>
-    <w:lsdException w:name="Medium Grid 3 Accent 2" w:uiPriority="69"/>
-    <w:lsdException w:name="Dark List Accent 2" w:uiPriority="70"/>
-    <w:lsdException w:name="Colorful Shading Accent 2" w:uiPriority="71"/>
-    <w:lsdException w:name="Colorful List Accent 2" w:uiPriority="72"/>
-    <w:lsdException w:name="Colorful Grid Accent 2" w:uiPriority="73"/>
-    <w:lsdException w:name="Light Shading Accent 3" w:uiPriority="60"/>
-    <w:lsdException w:name="Light List Accent 3" w:uiPriority="61"/>
-    <w:lsdException w:name="Light Grid Accent 3" w:uiPriority="62"/>
-    <w:lsdException w:name="Medium Shading 1 Accent 3" w:uiPriority="63"/>
-    <w:lsdException w:name="Medium Shading 2 Accent 3" w:uiPriority="64"/>
-    <w:lsdException w:name="Medium List 1 Accent 3" w:uiPriority="65"/>
-    <w:lsdException w:name="Medium List 2 Accent 3" w:uiPriority="66"/>
-    <w:lsdException w:name="Medium Grid 1 Accent 3" w:uiPriority="67"/>
-    <w:lsdException w:name="Medium Grid 2 Accent 3" w:uiPriority="68"/>
-    <w:lsdException w:name="Medium Grid 3 Accent 3" w:uiPriority="69"/>
-    <w:lsdException w:name="Dark List Accent 3" w:uiPriority="70"/>
-    <w:lsdException w:name="Colorful Shading Accent 3" w:uiPriority="71"/>
-    <w:lsdException w:name="Colorful List Accent 3" w:uiPriority="72"/>
-    <w:lsdException w:name="Colorful Grid Accent 3" w:uiPriority="73"/>
-    <w:lsdException w:name="Light Shading Accent 4" w:uiPriority="60"/>
-    <w:lsdException w:name="Light List Accent 4" w:uiPriority="61"/>
-    <w:lsdException w:name="Light Grid Accent 4" w:uiPriority="62"/>
-    <w:lsdException w:name="Medium Shading 1 Accent 4" w:uiPriority="63"/>
-    <w:lsdException w:name="Medium Shading 2 Accent 4" w:uiPriority="64"/>
-    <w:lsdException w:name="Medium List 1 Accent 4" w:uiPriority="65"/>
-    <w:lsdException w:name="Medium List 2 Accent 4" w:uiPriority="66"/>
-    <w:lsdException w:name="Medium Grid 1 Accent 4" w:uiPriority="67"/>
-    <w:lsdException w:name="Medium Grid 2 Accent 4" w:uiPriority="68"/>
-    <w:lsdException w:name="Medium Grid 3 Accent 4" w:uiPriority="69"/>
-    <w:lsdException w:name="Dark List Accent 4" w:uiPriority="70"/>
-    <w:lsdException w:name="Colorful Shading Accent 4" w:uiPriority="71"/>
-    <w:lsdException w:name="Colorful List Accent 4" w:uiPriority="72"/>
-    <w:lsdException w:name="Colorful Grid Accent 4" w:uiPriority="73"/>
-    <w:lsdException w:name="Light Shading Accent 5" w:uiPriority="60"/>
-    <w:lsdException w:name="Light List Accent 5" w:uiPriority="61"/>
-    <w:lsdException w:name="Light Grid Accent 5" w:uiPriority="62"/>
-    <w:lsdException w:name="Medium Shading 1 Accent 5" w:uiPriority="63"/>
-    <w:lsdException w:name="Medium Shading 2 Accent 5" w:uiPriority="64"/>
-    <w:lsdException w:name="Medium List 1 Accent 5" w:uiPriority="65"/>
-    <w:lsdException w:name="Medium List 2 Accent 5" w:uiPriority="66"/>
-    <w:lsdException w:name="Medium Grid 1 Accent 5" w:uiPriority="67"/>
-    <w:lsdException w:name="Medium Grid 2 Accent 5" w:uiPriority="68"/>
-    <w:lsdException w:name="Medium Grid 3 Accent 5" w:uiPriority="69"/>
-    <w:lsdException w:name="Dark List Accent 5" w:uiPriority="70"/>
-    <w:lsdException w:name="Colorful Shading Accent 5" w:uiPriority="71"/>
-    <w:lsdException w:name="Colorful List Accent 5" w:uiPriority="72"/>
-    <w:lsdException w:name="Colorful Grid Accent 5" w:uiPriority="73"/>
-    <w:lsdException w:name="Light Shading Accent 6" w:uiPriority="60"/>
-    <w:lsdException w:name="Light List Accent 6" w:uiPriority="61"/>
-    <w:lsdException w:name="Light Grid Accent 6" w:uiPriority="62"/>
-    <w:lsdException w:name="Medium Shading 1 Accent 6" w:uiPriority="63"/>
-    <w:lsdException w:name="Medium Shading 2 Accent 6" w:uiPriority="64"/>
-    <w:lsdException w:name="Medium List 1 Accent 6" w:uiPriority="65"/>
-    <w:lsdException w:name="Medium List 2 Accent 6" w:uiPriority="66"/>
-    <w:lsdException w:name="Medium Grid 1 Accent 6" w:uiPriority="67"/>
-    <w:lsdException w:name="Medium Grid 2 Accent 6" w:uiPriority="68"/>
-    <w:lsdException w:name="Medium Grid 3 Accent 6" w:uiPriority="69"/>
-    <w:lsdException w:name="Dark List Accent 6" w:uiPriority="70"/>
-    <w:lsdException w:name="Colorful Shading Accent 6" w:uiPriority="71"/>
-    <w:lsdException w:name="Colorful List Accent 6" w:uiPriority="72"/>
-    <w:lsdException w:name="Colorful Grid Accent 6" w:uiPriority="73"/>
-    <w:lsdException w:name="Subtle Emphasis" w:uiPriority="19" w:qFormat="1"/>
-    <w:lsdException w:name="Intense Emphasis" w:uiPriority="21" w:qFormat="1"/>
-    <w:lsdException w:name="Subtle Reference" w:uiPriority="31" w:qFormat="1"/>
-    <w:lsdException w:name="Intense Reference" w:uiPriority="32" w:qFormat="1"/>
-    <w:lsdException w:name="Book Title" w:uiPriority="33" w:qFormat="1"/>
-    <w:lsdException w:name="Bibliography" w:semiHidden="1" w:uiPriority="37" w:unhideWhenUsed="1"/>
-    <w:lsdException w:name="TOC Heading" w:semiHidden="1" w:uiPriority="39" w:unhideWhenUsed="1" w:qFormat="1"/>
-    <w:lsdException w:name="Plain Table 1" w:uiPriority="41"/>
-    <w:lsdException w:name="Plain Table 2" w:uiPriority="42"/>
-    <w:lsdException w:name="Plain Table 3" w:uiPriority="43"/>
-    <w:lsdException w:name="Plain Table 4" w:uiPriority="44"/>
-    <w:lsdException w:name="Plain Table 5" w:uiPriority="45"/>
-    <w:lsdException w:name="Grid Table Light" w:uiPriority="40"/>
-    <w:lsdException w:name="Grid Table 1 Light" w:uiPriority="46"/>
-    <w:lsdException w:name="Grid Table 2" w:uiPriority="47"/>
-    <w:lsdException w:name="Grid Table 3" w:uiPriority="48"/>
-    <w:lsdException w:name="Grid Table 4" w:uiPriority="49"/>
-    <w:lsdException w:name="Grid Table 5 Dark" w:uiPriority="50"/>
-    <w:lsdException w:name="Grid Table 6 Colorful" w:uiPriority="51"/>
-    <w:lsdException w:name="Grid Table 7 Colorful" w:uiPriority="52"/>
-    <w:lsdException w:name="Grid Table 1 Light Accent 1" w:uiPriority="46"/>
-    <w:lsdException w:name="Grid Table 2 Accent 1" w:uiPriority="47"/>
-    <w:lsdException w:name="Grid Table 3 Accent 1" w:uiPriority="48"/>
-    <w:lsdException w:name="Grid Table 4 Accent 1" w:uiPriority="49"/>
-    <w:lsdException w:name="Grid Table 5 Dark Accent 1" w:uiPriority="50"/>
-    <w:lsdException w:name="Grid Table 6 Colorful Accent 1" w:uiPriority="51"/>
-    <w:lsdException w:name="Grid Table 7 Colorful Accent 1" w:uiPriority="52"/>
-    <w:lsdException w:name="Grid Table 1 Light Accent 2" w:uiPriority="46"/>
-    <w:lsdException w:name="Grid Table 2 Accent 2" w:uiPriority="47"/>
-    <w:lsdException w:name="Grid Table 3 Accent 2" w:uiPriority="48"/>
-    <w:lsdException w:name="Grid Table 4 Accent 2" w:uiPriority="49"/>
-    <w:lsdException w:name="Grid Table 5 Dark Accent 2" w:uiPriority="50"/>
-    <w:lsdException w:name="Grid Table 6 Colorful Accent 2" w:uiPriority="51"/>
-    <w:lsdException w:name="Grid Table 7 Colorful Accent 2" w:uiPriority="52"/>
-    <w:lsdException w:name="Grid Table 1 Light Accent 3" w:uiPriority="46"/>
-    <w:lsdException w:name="Grid Table 2 Accent 3" w:uiPriority="47"/>
-    <w:lsdException w:name="Grid Table 3 Accent 3" w:uiPriority="48"/>
-    <w:lsdException w:name="Grid Table 4 Accent 3" w:uiPriority="49"/>
-    <w:lsdException w:name="Grid Table 5 Dark Accent 3" w:uiPriority="50"/>
-    <w:lsdException w:name="Grid Table 6 Colorful Accent 3" w:uiPriority="51"/>
-    <w:lsdException w:name="Grid Table 7 Colorful Accent 3" w:uiPriority="52"/>
-    <w:lsdException w:name="Grid Table 1 Light Accent 4" w:uiPriority="46"/>
-    <w:lsdException w:name="Grid Table 2 Accent 4" w:uiPriority="47"/>
-    <w:lsdException w:name="Grid Table 3 Accent 4" w:uiPriority="48"/>
-    <w:lsdException w:name="Grid Table 4 Accent 4" w:uiPriority="49"/>
-    <w:lsdException w:name="Grid Table 5 Dark Accent 4" w:uiPriority="50"/>
-    <w:lsdException w:name="Grid Table 6 Colorful Accent 4" w:uiPriority="51"/>
-    <w:lsdException w:name="Grid Table 7 Colorful Accent 4" w:uiPriority="52"/>
-    <w:lsdException w:name="Grid Table 1 Light Accent 5" w:uiPriority="46"/>
-    <w:lsdException w:name="Grid Table 2 Accent 5" w:uiPriority="47"/>
-    <w:lsdException w:name="Grid Table 3 Accent 5" w:uiPriority="48"/>
-    <w:lsdException w:name="Grid Table 4 Accent 5" w:uiPriority="49"/>
-    <w:lsdException w:name="Grid Table 5 Dark Accent 5" w:uiPriority="50"/>
-    <w:lsdException w:name="Grid Table 6 Colorful Accent 5" w:uiPriority="51"/>
-    <w:lsdException w:name="Grid Table 7 Colorful Accent 5" w:uiPriority="52"/>
-    <w:lsdException w:name="Grid Table 1 Light Accent 6" w:uiPriority="46"/>
-    <w:lsdException w:name="Grid Table 2 Accent 6" w:uiPriority="47"/>
-    <w:lsdException w:name="Grid Table 3 Accent 6" w:uiPriority="48"/>
-    <w:lsdException w:name="Grid Table 4 Accent 6" w:uiPriority="49"/>
-    <w:lsdException w:name="Grid Table 5 Dark Accent 6" w:uiPriority="50"/>
-    <w:lsdException w:name="Grid Table 6 Colorful Accent 6" w:uiPriority="51"/>
-    <w:lsdException w:name="Grid Table 7 Colorful Accent 6" w:uiPriority="52"/>
-    <w:lsdException w:name="List Table 1 Light" w:uiPriority="46"/>
-    <w:lsdException w:name="List Table 2" w:uiPriority="47"/>
-    <w:lsdException w:name="List Table 3" w:uiPriority="48"/>
-    <w:lsdException w:name="List Table 4" w:uiPriority="49"/>
-    <w:lsdException w:name="List Table 5 Dark" w:uiPriority="50"/>
-    <w:lsdException w:name="List Table 6 Colorful" w:uiPriority="51"/>
-    <w:lsdException w:name="List Table 7 Colorful" w:uiPriority="52"/>
-    <w:lsdException w:name="List Table 1 Light Accent 1" w:uiPriority="46"/>
-    <w:lsdException w:name="List Table 2 Accent 1" w:uiPriority="47"/>
-    <w:lsdException w:name="List Table 3 Accent 1" w:uiPriority="48"/>
-    <w:lsdException w:name="List Table 4 Accent 1" w:uiPriority="49"/>
-    <w:lsdException w:name="List Table 5 Dark Accent 1" w:uiPriority="50"/>
-    <w:lsdException w:name="List Table 6 Colorful Accent 1" w:uiPriority="51"/>
-    <w:lsdException w:name="List Table 7 Colorful Accent 1" w:uiPriority="52"/>
-    <w:lsdException w:name="List Table 1 Light Accent 2" w:uiPriority="46"/>
-    <w:lsdException w:name="List Table 2 Accent 2" w:uiPriority="47"/>
-    <w:lsdException w:name="List Table 3 Accent 2" w:uiPriority="48"/>
-    <w:lsdException w:name="List Table 4 Accent 2" w:uiPriority="49"/>
-    <w:lsdException w:name="List Table 5 Dark Accent 2" w:uiPriority="50"/>
-    <w:lsdException w:name="List Table 6 Colorful Accent 2" w:uiPriority="51"/>
-    <w:lsdException w:name="List Table 7 Colorful Accent 2" w:uiPriority="52"/>
-    <w:lsdException w:name="List Table 1 Light Accent 3" w:uiPriority="46"/>
-    <w:lsdException w:name="List Table 2 Accent 3" w:uiPriority="47"/>
-    <w:lsdException w:name="List Table 3 Accent 3" w:uiPriority="48"/>
-    <w:lsdException w:name="List Table 4 Accent 3" w:uiPriority="49"/>
-    <w:lsdException w:name="List Table 5 Dark Accent 3" w:uiPriority="50"/>
-    <w:lsdException w:name="List Table 6 Colorful Accent 3" w:uiPriority="51"/>
-    <w:lsdException w:name="List Table 7 Colorful Accent 3" w:uiPriority="52"/>
-    <w:lsdException w:name="List Table 1 Light Accent 4" w:uiPriority="46"/>
-    <w:lsdException w:name="List Table 2 Accent 4" w:uiPriority="47"/>
-    <w:lsdException w:name="List Table 3 Accent 4" w:uiPriority="48"/>
-    <w:lsdException w:name="List Table 4 Accent 4" w:uiPriority="49"/>
-    <w:lsdException w:name="List Table 5 Dark Accent 4" w:uiPriority="50"/>
-    <w:lsdException w:name="List Table 6 Colorful Accent 4" w:uiPriority="51"/>
-    <w:lsdException w:name="List Table 7 Colorful Accent 4" w:uiPriority="52"/>
-    <w:lsdException w:name="List Table 1 Light Accent 5" w:uiPriority="46"/>
-    <w:lsdException w:name="List Table 2 Accent 5" w:uiPriority="47"/>
-    <w:lsdException w:name="List Table 3 Accent 5" w:uiPriority="48"/>
-    <w:lsdException w:name="List Table 4 Accent 5" w:uiPriority="49"/>
-    <w:lsdException w:name="List Table 5 Dark Accent 5" w:uiPriority="50"/>
-    <w:lsdException w:name="List Table 6 Colorful Accent 5" w:uiPriority="51"/>
-    <w:lsdException w:name="List Table 7 Colorful Accent 5" w:uiPriority="52"/>
-    <w:lsdException w:name="List Table 1 Light Accent 6" w:uiPriority="46"/>
-    <w:lsdException w:name="List Table 2 Accent 6" w:uiPriority="47"/>
-    <w:lsdException w:name="List Table 3 Accent 6" w:uiPriority="48"/>
-    <w:lsdException w:name="List Table 4 Accent 6" w:uiPriority="49"/>
-    <w:lsdException w:name="List Table 5 Dark Accent 6" w:uiPriority="50"/>
-    <w:lsdException w:name="List Table 6 Colorful Accent 6" w:uiPriority="51"/>
-    <w:lsdException w:name="List Table 7 Colorful Accent 6" w:uiPriority="52"/>
-    <w:lsdException w:name="Mention" w:semiHidden="1" w:unhideWhenUsed="1"/>
-    <w:lsdException w:name="Smart Hyperlink" w:semiHidden="1" w:unhideWhenUsed="1"/>
-    <w:lsdException w:name="Hashtag" w:semiHidden="1" w:unhideWhenUsed="1"/>
-    <w:lsdException w:name="Unresolved Mention" w:semiHidden="1" w:unhideWhenUsed="1"/>
-    <w:lsdException w:name="Smart Link" w:semiHidden="1" w:unhideWhenUsed="1"/>
+  <w:latentStyles w:defLockedState="0" w:defUIPriority="99" w:defSemiHidden="1" w:defUnhideWhenUsed="1" w:defQFormat="0" w:count="267">
+    <w:lsdException w:name="Normal" w:semiHidden="0" w:uiPriority="0" w:unhideWhenUsed="0" w:qFormat="1"/>
+    <w:lsdException w:name="heading 1" w:semiHidden="0" w:uiPriority="9" w:unhideWhenUsed="0" w:qFormat="1"/>
+    <w:lsdException w:name="heading 2" w:uiPriority="9" w:qFormat="1"/>
+    <w:lsdException w:name="heading 3" w:uiPriority="9" w:qFormat="1"/>
+    <w:lsdException w:name="heading 4" w:uiPriority="9" w:qFormat="1"/>
+    <w:lsdException w:name="heading 5" w:uiPriority="9" w:qFormat="1"/>
+    <w:lsdException w:name="heading 6" w:uiPriority="9" w:qFormat="1"/>
+    <w:lsdException w:name="heading 7" w:uiPriority="9" w:qFormat="1"/>
+    <w:lsdException w:name="heading 8" w:uiPriority="9" w:qFormat="1"/>
+    <w:lsdException w:name="heading 9" w:uiPriority="9" w:qFormat="1"/>
+    <w:lsdException w:name="toc 1" w:uiPriority="39"/>
+    <w:lsdException w:name="toc 2" w:uiPriority="39"/>
+    <w:lsdException w:name="toc 3" w:uiPriority="39"/>
+    <w:lsdException w:name="toc 4" w:uiPriority="39"/>
+    <w:lsdException w:name="toc 5" w:uiPriority="39"/>
+    <w:lsdException w:name="toc 6" w:uiPriority="39"/>
+    <w:lsdException w:name="toc 7" w:uiPriority="39"/>
+    <w:lsdException w:name="toc 8" w:uiPriority="39"/>
+    <w:lsdException w:name="toc 9" w:uiPriority="39"/>
+    <w:lsdException w:name="caption" w:uiPriority="35" w:qFormat="1"/>
+    <w:lsdException w:name="Title" w:semiHidden="0" w:uiPriority="10" w:unhideWhenUsed="0" w:qFormat="1"/>
+    <w:lsdException w:name="Default Paragraph Font" w:uiPriority="1"/>
+    <w:lsdException w:name="Subtitle" w:semiHidden="0" w:uiPriority="11" w:unhideWhenUsed="0" w:qFormat="1"/>
+    <w:lsdException w:name="Strong" w:semiHidden="0" w:uiPriority="22" w:unhideWhenUsed="0" w:qFormat="1"/>
+    <w:lsdException w:name="Emphasis" w:semiHidden="0" w:uiPriority="20" w:unhideWhenUsed="0" w:qFormat="1"/>
+    <w:lsdException w:name="Normal Table" w:semiHidden="0" w:unhideWhenUsed="0"/>
+    <w:lsdException w:name="Table Web 3" w:semiHidden="0" w:unhideWhenUsed="0"/>
+    <w:lsdException w:name="Table Grid" w:semiHidden="0" w:uiPriority="39" w:unhideWhenUsed="0"/>
+    <w:lsdException w:name="Table Theme" w:semiHidden="0" w:unhideWhenUsed="0"/>
+    <w:lsdException w:name="Placeholder Text" w:unhideWhenUsed="0"/>
+    <w:lsdException w:name="No Spacing" w:semiHidden="0" w:uiPriority="1" w:unhideWhenUsed="0" w:qFormat="1"/>
+    <w:lsdException w:name="Light Shading" w:semiHidden="0" w:uiPriority="60" w:unhideWhenUsed="0"/>
+    <w:lsdException w:name="Light List" w:semiHidden="0" w:uiPriority="61" w:unhideWhenUsed="0"/>
+    <w:lsdException w:name="Light Grid" w:semiHidden="0" w:uiPriority="62" w:unhideWhenUsed="0"/>
+    <w:lsdException w:name="Medium Shading 1" w:semiHidden="0" w:uiPriority="63" w:unhideWhenUsed="0"/>
+    <w:lsdException w:name="Medium Shading 2" w:semiHidden="0" w:uiPriority="64" w:unhideWhenUsed="0"/>
+    <w:lsdException w:name="Medium List 1" w:semiHidden="0" w:uiPriority="65" w:unhideWhenUsed="0"/>
+    <w:lsdException w:name="Medium List 2" w:semiHidden="0" w:uiPriority="66" w:unhideWhenUsed="0"/>
+    <w:lsdException w:name="Medium Grid 1" w:semiHidden="0" w:uiPriority="67" w:unhideWhenUsed="0"/>
+    <w:lsdException w:name="Medium Grid 2" w:semiHidden="0" w:uiPriority="68" w:unhideWhenUsed="0"/>
+    <w:lsdException w:name="Medium Grid 3" w:semiHidden="0" w:uiPriority="69" w:unhideWhenUsed="0"/>
+    <w:lsdException w:name="Dark List" w:semiHidden="0" w:uiPriority="70" w:unhideWhenUsed="0"/>
+    <w:lsdException w:name="Colorful Shading" w:semiHidden="0" w:uiPriority="71" w:unhideWhenUsed="0"/>
+    <w:lsdException w:name="Colorful List" w:semiHidden="0" w:uiPriority="72" w:unhideWhenUsed="0"/>
+    <w:lsdException w:name="Colorful Grid" w:semiHidden="0" w:uiPriority="73" w:unhideWhenUsed="0"/>
+    <w:lsdException w:name="Light Shading Accent 1" w:semiHidden="0" w:uiPriority="60" w:unhideWhenUsed="0"/>
+    <w:lsdException w:name="Light List Accent 1" w:semiHidden="0" w:uiPriority="61" w:unhideWhenUsed="0"/>
+    <w:lsdException w:name="Light Grid Accent 1" w:semiHidden="0" w:uiPriority="62" w:unhideWhenUsed="0"/>
+    <w:lsdException w:name="Medium Shading 1 Accent 1" w:semiHidden="0" w:uiPriority="63" w:unhideWhenUsed="0"/>
+    <w:lsdException w:name="Medium Shading 2 Accent 1" w:semiHidden="0" w:uiPriority="64" w:unhideWhenUsed="0"/>
+    <w:lsdException w:name="Medium List 1 Accent 1" w:semiHidden="0" w:uiPriority="65" w:unhideWhenUsed="0"/>
+    <w:lsdException w:name="Revision" w:unhideWhenUsed="0"/>
+    <w:lsdException w:name="List Paragraph" w:semiHidden="0" w:uiPriority="34" w:unhideWhenUsed="0" w:qFormat="1"/>
+    <w:lsdException w:name="Quote" w:semiHidden="0" w:uiPriority="29" w:unhideWhenUsed="0" w:qFormat="1"/>
+    <w:lsdException w:name="Intense Quote" w:semiHidden="0" w:uiPriority="30" w:unhideWhenUsed="0" w:qFormat="1"/>
+    <w:lsdException w:name="Medium List 2 Accent 1" w:semiHidden="0" w:uiPriority="66" w:unhideWhenUsed="0"/>
+    <w:lsdException w:name="Medium Grid 1 Accent 1" w:semiHidden="0" w:uiPriority="67" w:unhideWhenUsed="0"/>
+    <w:lsdException w:name="Medium Grid 2 Accent 1" w:semiHidden="0" w:uiPriority="68" w:unhideWhenUsed="0"/>
+    <w:lsdException w:name="Medium Grid 3 Accent 1" w:semiHidden="0" w:uiPriority="69" w:unhideWhenUsed="0"/>
+    <w:lsdException w:name="Dark List Accent 1" w:semiHidden="0" w:uiPriority="70" w:unhideWhenUsed="0"/>
+    <w:lsdException w:name="Colorful Shading Accent 1" w:semiHidden="0" w:uiPriority="71" w:unhideWhenUsed="0"/>
+    <w:lsdException w:name="Colorful List Accent 1" w:semiHidden="0" w:uiPriority="72" w:unhideWhenUsed="0"/>
+    <w:lsdException w:name="Colorful Grid Accent 1" w:semiHidden="0" w:uiPriority="73" w:unhideWhenUsed="0"/>
+    <w:lsdException w:name="Light Shading Accent 2" w:semiHidden="0" w:uiPriority="60" w:unhideWhenUsed="0"/>
+    <w:lsdException w:name="Light List Accent 2" w:semiHidden="0" w:uiPriority="61" w:unhideWhenUsed="0"/>
+    <w:lsdException w:name="Light Grid Accent 2" w:semiHidden="0" w:uiPriority="62" w:unhideWhenUsed="0"/>
+    <w:lsdException w:name="Medium Shading 1 Accent 2" w:semiHidden="0" w:uiPriority="63" w:unhideWhenUsed="0"/>
+    <w:lsdException w:name="Medium Shading 2 Accent 2" w:semiHidden="0" w:uiPriority="64" w:unhideWhenUsed="0"/>
+    <w:lsdException w:name="Medium List 1 Accent 2" w:semiHidden="0" w:uiPriority="65" w:unhideWhenUsed="0"/>
+    <w:lsdException w:name="Medium List 2 Accent 2" w:semiHidden="0" w:uiPriority="66" w:unhideWhenUsed="0"/>
+    <w:lsdException w:name="Medium Grid 1 Accent 2" w:semiHidden="0" w:uiPriority="67" w:unhideWhenUsed="0"/>
+    <w:lsdException w:name="Medium Grid 2 Accent 2" w:semiHidden="0" w:uiPriority="68" w:unhideWhenUsed="0"/>
+    <w:lsdException w:name="Medium Grid 3 Accent 2" w:semiHidden="0" w:uiPriority="69" w:unhideWhenUsed="0"/>
+    <w:lsdException w:name="Dark List Accent 2" w:semiHidden="0" w:uiPriority="70" w:unhideWhenUsed="0"/>
+    <w:lsdException w:name="Colorful Shading Accent 2" w:semiHidden="0" w:uiPriority="71" w:unhideWhenUsed="0"/>
+    <w:lsdException w:name="Colorful List Accent 2" w:semiHidden="0" w:uiPriority="72" w:unhideWhenUsed="0"/>
+    <w:lsdException w:name="Colorful Grid Accent 2" w:semiHidden="0" w:uiPriority="73" w:unhideWhenUsed="0"/>
+    <w:lsdException w:name="Light Shading Accent 3" w:semiHidden="0" w:uiPriority="60" w:unhideWhenUsed="0"/>
+    <w:lsdException w:name="Light List Accent 3" w:semiHidden="0" w:uiPriority="61" w:unhideWhenUsed="0"/>
+    <w:lsdException w:name="Light Grid Accent 3" w:semiHidden="0" w:uiPriority="62" w:unhideWhenUsed="0"/>
+    <w:lsdException w:name="Medium Shading 1 Accent 3" w:semiHidden="0" w:uiPriority="63" w:unhideWhenUsed="0"/>
+    <w:lsdException w:name="Medium Shading 2 Accent 3" w:semiHidden="0" w:uiPriority="64" w:unhideWhenUsed="0"/>
+    <w:lsdException w:name="Medium List 1 Accent 3" w:semiHidden="0" w:uiPriority="65" w:unhideWhenUsed="0"/>
+    <w:lsdException w:name="Medium List 2 Accent 3" w:semiHidden="0" w:uiPriority="66" w:unhideWhenUsed="0"/>
+    <w:lsdException w:name="Medium Grid 1 Accent 3" w:semiHidden="0" w:uiPriority="67" w:unhideWhenUsed="0"/>
+    <w:lsdException w:name="Medium Grid 2 Accent 3" w:semiHidden="0" w:uiPriority="68" w:unhideWhenUsed="0"/>
+    <w:lsdException w:name="Medium Grid 3 Accent 3" w:semiHidden="0" w:uiPriority="69" w:unhideWhenUsed="0"/>
+    <w:lsdException w:name="Dark List Accent 3" w:semiHidden="0" w:uiPriority="70" w:unhideWhenUsed="0"/>
+    <w:lsdException w:name="Colorful Shading Accent 3" w:semiHidden="0" w:uiPriority="71" w:unhideWhenUsed="0"/>
+    <w:lsdException w:name="Colorful List Accent 3" w:semiHidden="0" w:uiPriority="72" w:unhideWhenUsed="0"/>
+    <w:lsdException w:name="Colorful Grid Accent 3" w:semiHidden="0" w:uiPriority="73" w:unhideWhenUsed="0"/>
+    <w:lsdException w:name="Light Shading Accent 4" w:semiHidden="0" w:uiPriority="60" w:unhideWhenUsed="0"/>
+    <w:lsdException w:name="Light List Accent 4" w:semiHidden="0" w:uiPriority="61" w:unhideWhenUsed="0"/>
+    <w:lsdException w:name="Light Grid Accent 4" w:semiHidden="0" w:uiPriority="62" w:unhideWhenUsed="0"/>
+    <w:lsdException w:name="Medium Shading 1 Accent 4" w:semiHidden="0" w:uiPriority="63" w:unhideWhenUsed="0"/>
+    <w:lsdException w:name="Medium Shading 2 Accent 4" w:semiHidden="0" w:uiPriority="64" w:unhideWhenUsed="0"/>
+    <w:lsdException w:name="Medium List 1 Accent 4" w:semiHidden="0" w:uiPriority="65" w:unhideWhenUsed="0"/>
+    <w:lsdException w:name="Medium List 2 Accent 4" w:semiHidden="0" w:uiPriority="66" w:unhideWhenUsed="0"/>
+    <w:lsdException w:name="Medium Grid 1 Accent 4" w:semiHidden="0" w:uiPriority="67" w:unhideWhenUsed="0"/>
+    <w:lsdException w:name="Medium Grid 2 Accent 4" w:semiHidden="0" w:uiPriority="68" w:unhideWhenUsed="0"/>
+    <w:lsdException w:name="Medium Grid 3 Accent 4" w:semiHidden="0" w:uiPriority="69" w:unhideWhenUsed="0"/>
+    <w:lsdException w:name="Dark List Accent 4" w:semiHidden="0" w:uiPriority="70" w:unhideWhenUsed="0"/>
+    <w:lsdException w:name="Colorful Shading Accent 4" w:semiHidden="0" w:uiPriority="71" w:unhideWhenUsed="0"/>
+    <w:lsdException w:name="Colorful List Accent 4" w:semiHidden="0" w:uiPriority="72" w:unhideWhenUsed="0"/>
+    <w:lsdException w:name="Colorful Grid Accent 4" w:semiHidden="0" w:uiPriority="73" w:unhideWhenUsed="0"/>
+    <w:lsdException w:name="Light Shading Accent 5" w:semiHidden="0" w:uiPriority="60" w:unhideWhenUsed="0"/>
+    <w:lsdException w:name="Light List Accent 5" w:semiHidden="0" w:uiPriority="61" w:unhideWhenUsed="0"/>
+    <w:lsdException w:name="Light Grid Accent 5" w:semiHidden="0" w:uiPriority="62" w:unhideWhenUsed="0"/>
+    <w:lsdException w:name="Medium Shading 1 Accent 5" w:semiHidden="0" w:uiPriority="63" w:unhideWhenUsed="0"/>
+    <w:lsdException w:name="Medium Shading 2 Accent 5" w:semiHidden="0" w:uiPriority="64" w:unhideWhenUsed="0"/>
+    <w:lsdException w:name="Medium List 1 Accent 5" w:semiHidden="0" w:uiPriority="65" w:unhideWhenUsed="0"/>
+    <w:lsdException w:name="Medium List 2 Accent 5" w:semiHidden="0" w:uiPriority="66" w:unhideWhenUsed="0"/>
+    <w:lsdException w:name="Medium Grid 1 Accent 5" w:semiHidden="0" w:uiPriority="67" w:unhideWhenUsed="0"/>
+    <w:lsdException w:name="Medium Grid 2 Accent 5" w:semiHidden="0" w:uiPriority="68" w:unhideWhenUsed="0"/>
+    <w:lsdException w:name="Medium Grid 3 Accent 5" w:semiHidden="0" w:uiPriority="69" w:unhideWhenUsed="0"/>
+    <w:lsdException w:name="Dark List Accent 5" w:semiHidden="0" w:uiPriority="70" w:unhideWhenUsed="0"/>
+    <w:lsdException w:name="Colorful Shading Accent 5" w:semiHidden="0" w:uiPriority="71" w:unhideWhenUsed="0"/>
+    <w:lsdException w:name="Colorful List Accent 5" w:semiHidden="0" w:uiPriority="72" w:unhideWhenUsed="0"/>
+    <w:lsdException w:name="Colorful Grid Accent 5" w:semiHidden="0" w:uiPriority="73" w:unhideWhenUsed="0"/>
+    <w:lsdException w:name="Light Shading Accent 6" w:semiHidden="0" w:uiPriority="60" w:unhideWhenUsed="0"/>
+    <w:lsdException w:name="Light List Accent 6" w:semiHidden="0" w:uiPriority="61" w:unhideWhenUsed="0"/>
+    <w:lsdException w:name="Light Grid Accent 6" w:semiHidden="0" w:uiPriority="62" w:unhideWhenUsed="0"/>
+    <w:lsdException w:name="Medium Shading 1 Accent 6" w:semiHidden="0" w:uiPriority="63" w:unhideWhenUsed="0"/>
+    <w:lsdException w:name="Medium Shading 2 Accent 6" w:semiHidden="0" w:uiPriority="64" w:unhideWhenUsed="0"/>
+    <w:lsdException w:name="Medium List 1 Accent 6" w:semiHidden="0" w:uiPriority="65" w:unhideWhenUsed="0"/>
+    <w:lsdException w:name="Medium List 2 Accent 6" w:semiHidden="0" w:uiPriority="66" w:unhideWhenUsed="0"/>
+    <w:lsdException w:name="Medium Grid 1 Accent 6" w:semiHidden="0" w:uiPriority="67" w:unhideWhenUsed="0"/>
+    <w:lsdException w:name="Medium Grid 2 Accent 6" w:semiHidden="0" w:uiPriority="68" w:unhideWhenUsed="0"/>
+    <w:lsdException w:name="Medium Grid 3 Accent 6" w:semiHidden="0" w:uiPriority="69" w:unhideWhenUsed="0"/>
+    <w:lsdException w:name="Dark List Accent 6" w:semiHidden="0" w:uiPriority="70" w:unhideWhenUsed="0"/>
+    <w:lsdException w:name="Colorful Shading Accent 6" w:semiHidden="0" w:uiPriority="71" w:unhideWhenUsed="0"/>
+    <w:lsdException w:name="Colorful List Accent 6" w:semiHidden="0" w:uiPriority="72" w:unhideWhenUsed="0"/>
+    <w:lsdException w:name="Colorful Grid Accent 6" w:semiHidden="0" w:uiPriority="73" w:unhideWhenUsed="0"/>
+    <w:lsdException w:name="Subtle Emphasis" w:semiHidden="0" w:uiPriority="19" w:unhideWhenUsed="0" w:qFormat="1"/>
+    <w:lsdException w:name="Intense Emphasis" w:semiHidden="0" w:uiPriority="21" w:unhideWhenUsed="0" w:qFormat="1"/>
+    <w:lsdException w:name="Subtle Reference" w:semiHidden="0" w:uiPriority="31" w:unhideWhenUsed="0" w:qFormat="1"/>
+    <w:lsdException w:name="Intense Reference" w:semiHidden="0" w:uiPriority="32" w:unhideWhenUsed="0" w:qFormat="1"/>
+    <w:lsdException w:name="Book Title" w:semiHidden="0" w:uiPriority="33" w:unhideWhenUsed="0" w:qFormat="1"/>
+    <w:lsdException w:name="Bibliography" w:uiPriority="37"/>
+    <w:lsdException w:name="TOC Heading" w:uiPriority="39" w:qFormat="1"/>
   </w:latentStyles>
   <w:style w:type="paragraph" w:default="1" w:styleId="Normal">
     <w:name w:val="Normal"/>
@@ -1450,6 +1529,492 @@
       <w:color w:val="5A5A5A" w:themeColor="text1" w:themeTint="A5"/>
       <w:spacing w:val="15"/>
     </w:rPr>
+  </w:style>
+  <w:style w:type="paragraph" w:styleId="BalloonText">
+    <w:name w:val="Balloon Text"/>
+    <w:basedOn w:val="Normal"/>
+    <w:link w:val="BalloonTextChar"/>
+    <w:uiPriority w:val="99"/>
+    <w:semiHidden/>
+    <w:unhideWhenUsed/>
+    <w:rsid w:val="00FB5CE5"/>
+    <w:pPr>
+      <w:spacing w:after="0" w:line="240" w:lineRule="auto"/>
+    </w:pPr>
+    <w:rPr>
+      <w:rFonts w:ascii="Tahoma" w:hAnsi="Tahoma" w:cs="Tahoma"/>
+      <w:sz w:val="16"/>
+      <w:szCs w:val="16"/>
+    </w:rPr>
+  </w:style>
+  <w:style w:type="character" w:customStyle="1" w:styleId="BalloonTextChar">
+    <w:name w:val="Balloon Text Char"/>
+    <w:basedOn w:val="DefaultParagraphFont"/>
+    <w:link w:val="BalloonText"/>
+    <w:uiPriority w:val="99"/>
+    <w:semiHidden/>
+    <w:rsid w:val="00FB5CE5"/>
+    <w:rPr>
+      <w:rFonts w:ascii="Tahoma" w:hAnsi="Tahoma" w:cs="Tahoma"/>
+      <w:sz w:val="16"/>
+      <w:szCs w:val="16"/>
+    </w:rPr>
+  </w:style>
+  <w:style w:type="paragraph" w:styleId="Header">
+    <w:name w:val="header"/>
+    <w:basedOn w:val="Normal"/>
+    <w:link w:val="HeaderChar"/>
+    <w:uiPriority w:val="99"/>
+    <w:unhideWhenUsed/>
+    <w:rsid w:val="001E65D6"/>
+    <w:pPr>
+      <w:tabs>
+        <w:tab w:val="center" w:pos="4513"/>
+        <w:tab w:val="right" w:pos="9026"/>
+      </w:tabs>
+      <w:spacing w:after="0" w:line="240" w:lineRule="auto"/>
+    </w:pPr>
+  </w:style>
+  <w:style w:type="character" w:customStyle="1" w:styleId="HeaderChar">
+    <w:name w:val="Header Char"/>
+    <w:basedOn w:val="DefaultParagraphFont"/>
+    <w:link w:val="Header"/>
+    <w:uiPriority w:val="99"/>
+    <w:rsid w:val="001E65D6"/>
+  </w:style>
+  <w:style w:type="paragraph" w:styleId="Footer">
+    <w:name w:val="footer"/>
+    <w:basedOn w:val="Normal"/>
+    <w:link w:val="FooterChar"/>
+    <w:uiPriority w:val="99"/>
+    <w:unhideWhenUsed/>
+    <w:rsid w:val="001E65D6"/>
+    <w:pPr>
+      <w:tabs>
+        <w:tab w:val="center" w:pos="4513"/>
+        <w:tab w:val="right" w:pos="9026"/>
+      </w:tabs>
+      <w:spacing w:after="0" w:line="240" w:lineRule="auto"/>
+    </w:pPr>
+  </w:style>
+  <w:style w:type="character" w:customStyle="1" w:styleId="FooterChar">
+    <w:name w:val="Footer Char"/>
+    <w:basedOn w:val="DefaultParagraphFont"/>
+    <w:link w:val="Footer"/>
+    <w:uiPriority w:val="99"/>
+    <w:rsid w:val="001E65D6"/>
+  </w:style>
+</w:styles>
+</file>
+
+<file path=word/stylesWithEffects.xml><?xml version="1.0" encoding="utf-8"?>
+<w:styles xmlns:wpc="http://schemas.microsoft.com/office/word/2010/wordprocessingCanvas" xmlns:mc="http://schemas.openxmlformats.org/markup-compatibility/2006" xmlns:o="urn:schemas-microsoft-com:office:office" xmlns:r="http://schemas.openxmlformats.org/officeDocument/2006/relationships" xmlns:m="http://schemas.openxmlformats.org/officeDocument/2006/math" xmlns:v="urn:schemas-microsoft-com:vml" xmlns:wp14="http://schemas.microsoft.com/office/word/2010/wordprocessingDrawing" xmlns:wp="http://schemas.openxmlformats.org/drawingml/2006/wordprocessingDrawing" xmlns:w10="urn:schemas-microsoft-com:office:word" xmlns:w="http://schemas.openxmlformats.org/wordprocessingml/2006/main" xmlns:w14="http://schemas.microsoft.com/office/word/2010/wordml" xmlns:wpg="http://schemas.microsoft.com/office/word/2010/wordprocessingGroup" xmlns:wpi="http://schemas.microsoft.com/office/word/2010/wordprocessingInk" xmlns:wne="http://schemas.microsoft.com/office/word/2006/wordml" xmlns:wps="http://schemas.microsoft.com/office/word/2010/wordprocessingShape" mc:Ignorable="w14 wp14">
+  <w:docDefaults>
+    <w:rPrDefault>
+      <w:rPr>
+        <w:rFonts w:asciiTheme="minorHAnsi" w:eastAsiaTheme="minorHAnsi" w:hAnsiTheme="minorHAnsi" w:cstheme="minorBidi"/>
+        <w:sz w:val="22"/>
+        <w:szCs w:val="22"/>
+        <w:lang w:val="en-GB" w:eastAsia="en-US" w:bidi="ar-SA"/>
+      </w:rPr>
+    </w:rPrDefault>
+    <w:pPrDefault>
+      <w:pPr>
+        <w:spacing w:after="160" w:line="259" w:lineRule="auto"/>
+      </w:pPr>
+    </w:pPrDefault>
+  </w:docDefaults>
+  <w:latentStyles w:defLockedState="0" w:defUIPriority="99" w:defSemiHidden="1" w:defUnhideWhenUsed="1" w:defQFormat="0" w:count="267">
+    <w:lsdException w:name="Normal" w:semiHidden="0" w:uiPriority="0" w:unhideWhenUsed="0" w:qFormat="1"/>
+    <w:lsdException w:name="heading 1" w:semiHidden="0" w:uiPriority="9" w:unhideWhenUsed="0" w:qFormat="1"/>
+    <w:lsdException w:name="heading 2" w:uiPriority="9" w:qFormat="1"/>
+    <w:lsdException w:name="heading 3" w:uiPriority="9" w:qFormat="1"/>
+    <w:lsdException w:name="heading 4" w:uiPriority="9" w:qFormat="1"/>
+    <w:lsdException w:name="heading 5" w:uiPriority="9" w:qFormat="1"/>
+    <w:lsdException w:name="heading 6" w:uiPriority="9" w:qFormat="1"/>
+    <w:lsdException w:name="heading 7" w:uiPriority="9" w:qFormat="1"/>
+    <w:lsdException w:name="heading 8" w:uiPriority="9" w:qFormat="1"/>
+    <w:lsdException w:name="heading 9" w:uiPriority="9" w:qFormat="1"/>
+    <w:lsdException w:name="toc 1" w:uiPriority="39"/>
+    <w:lsdException w:name="toc 2" w:uiPriority="39"/>
+    <w:lsdException w:name="toc 3" w:uiPriority="39"/>
+    <w:lsdException w:name="toc 4" w:uiPriority="39"/>
+    <w:lsdException w:name="toc 5" w:uiPriority="39"/>
+    <w:lsdException w:name="toc 6" w:uiPriority="39"/>
+    <w:lsdException w:name="toc 7" w:uiPriority="39"/>
+    <w:lsdException w:name="toc 8" w:uiPriority="39"/>
+    <w:lsdException w:name="toc 9" w:uiPriority="39"/>
+    <w:lsdException w:name="caption" w:uiPriority="35" w:qFormat="1"/>
+    <w:lsdException w:name="Title" w:semiHidden="0" w:uiPriority="10" w:unhideWhenUsed="0" w:qFormat="1"/>
+    <w:lsdException w:name="Default Paragraph Font" w:uiPriority="1"/>
+    <w:lsdException w:name="Subtitle" w:semiHidden="0" w:uiPriority="11" w:unhideWhenUsed="0" w:qFormat="1"/>
+    <w:lsdException w:name="Strong" w:semiHidden="0" w:uiPriority="22" w:unhideWhenUsed="0" w:qFormat="1"/>
+    <w:lsdException w:name="Emphasis" w:semiHidden="0" w:uiPriority="20" w:unhideWhenUsed="0" w:qFormat="1"/>
+    <w:lsdException w:name="Normal Table" w:semiHidden="0" w:unhideWhenUsed="0"/>
+    <w:lsdException w:name="Table Web 3" w:semiHidden="0" w:unhideWhenUsed="0"/>
+    <w:lsdException w:name="Table Grid" w:semiHidden="0" w:uiPriority="39" w:unhideWhenUsed="0"/>
+    <w:lsdException w:name="Table Theme" w:semiHidden="0" w:unhideWhenUsed="0"/>
+    <w:lsdException w:name="Placeholder Text" w:unhideWhenUsed="0"/>
+    <w:lsdException w:name="No Spacing" w:semiHidden="0" w:uiPriority="1" w:unhideWhenUsed="0" w:qFormat="1"/>
+    <w:lsdException w:name="Light Shading" w:semiHidden="0" w:uiPriority="60" w:unhideWhenUsed="0"/>
+    <w:lsdException w:name="Light List" w:semiHidden="0" w:uiPriority="61" w:unhideWhenUsed="0"/>
+    <w:lsdException w:name="Light Grid" w:semiHidden="0" w:uiPriority="62" w:unhideWhenUsed="0"/>
+    <w:lsdException w:name="Medium Shading 1" w:semiHidden="0" w:uiPriority="63" w:unhideWhenUsed="0"/>
+    <w:lsdException w:name="Medium Shading 2" w:semiHidden="0" w:uiPriority="64" w:unhideWhenUsed="0"/>
+    <w:lsdException w:name="Medium List 1" w:semiHidden="0" w:uiPriority="65" w:unhideWhenUsed="0"/>
+    <w:lsdException w:name="Medium List 2" w:semiHidden="0" w:uiPriority="66" w:unhideWhenUsed="0"/>
+    <w:lsdException w:name="Medium Grid 1" w:semiHidden="0" w:uiPriority="67" w:unhideWhenUsed="0"/>
+    <w:lsdException w:name="Medium Grid 2" w:semiHidden="0" w:uiPriority="68" w:unhideWhenUsed="0"/>
+    <w:lsdException w:name="Medium Grid 3" w:semiHidden="0" w:uiPriority="69" w:unhideWhenUsed="0"/>
+    <w:lsdException w:name="Dark List" w:semiHidden="0" w:uiPriority="70" w:unhideWhenUsed="0"/>
+    <w:lsdException w:name="Colorful Shading" w:semiHidden="0" w:uiPriority="71" w:unhideWhenUsed="0"/>
+    <w:lsdException w:name="Colorful List" w:semiHidden="0" w:uiPriority="72" w:unhideWhenUsed="0"/>
+    <w:lsdException w:name="Colorful Grid" w:semiHidden="0" w:uiPriority="73" w:unhideWhenUsed="0"/>
+    <w:lsdException w:name="Light Shading Accent 1" w:semiHidden="0" w:uiPriority="60" w:unhideWhenUsed="0"/>
+    <w:lsdException w:name="Light List Accent 1" w:semiHidden="0" w:uiPriority="61" w:unhideWhenUsed="0"/>
+    <w:lsdException w:name="Light Grid Accent 1" w:semiHidden="0" w:uiPriority="62" w:unhideWhenUsed="0"/>
+    <w:lsdException w:name="Medium Shading 1 Accent 1" w:semiHidden="0" w:uiPriority="63" w:unhideWhenUsed="0"/>
+    <w:lsdException w:name="Medium Shading 2 Accent 1" w:semiHidden="0" w:uiPriority="64" w:unhideWhenUsed="0"/>
+    <w:lsdException w:name="Medium List 1 Accent 1" w:semiHidden="0" w:uiPriority="65" w:unhideWhenUsed="0"/>
+    <w:lsdException w:name="Revision" w:unhideWhenUsed="0"/>
+    <w:lsdException w:name="List Paragraph" w:semiHidden="0" w:uiPriority="34" w:unhideWhenUsed="0" w:qFormat="1"/>
+    <w:lsdException w:name="Quote" w:semiHidden="0" w:uiPriority="29" w:unhideWhenUsed="0" w:qFormat="1"/>
+    <w:lsdException w:name="Intense Quote" w:semiHidden="0" w:uiPriority="30" w:unhideWhenUsed="0" w:qFormat="1"/>
+    <w:lsdException w:name="Medium List 2 Accent 1" w:semiHidden="0" w:uiPriority="66" w:unhideWhenUsed="0"/>
+    <w:lsdException w:name="Medium Grid 1 Accent 1" w:semiHidden="0" w:uiPriority="67" w:unhideWhenUsed="0"/>
+    <w:lsdException w:name="Medium Grid 2 Accent 1" w:semiHidden="0" w:uiPriority="68" w:unhideWhenUsed="0"/>
+    <w:lsdException w:name="Medium Grid 3 Accent 1" w:semiHidden="0" w:uiPriority="69" w:unhideWhenUsed="0"/>
+    <w:lsdException w:name="Dark List Accent 1" w:semiHidden="0" w:uiPriority="70" w:unhideWhenUsed="0"/>
+    <w:lsdException w:name="Colorful Shading Accent 1" w:semiHidden="0" w:uiPriority="71" w:unhideWhenUsed="0"/>
+    <w:lsdException w:name="Colorful List Accent 1" w:semiHidden="0" w:uiPriority="72" w:unhideWhenUsed="0"/>
+    <w:lsdException w:name="Colorful Grid Accent 1" w:semiHidden="0" w:uiPriority="73" w:unhideWhenUsed="0"/>
+    <w:lsdException w:name="Light Shading Accent 2" w:semiHidden="0" w:uiPriority="60" w:unhideWhenUsed="0"/>
+    <w:lsdException w:name="Light List Accent 2" w:semiHidden="0" w:uiPriority="61" w:unhideWhenUsed="0"/>
+    <w:lsdException w:name="Light Grid Accent 2" w:semiHidden="0" w:uiPriority="62" w:unhideWhenUsed="0"/>
+    <w:lsdException w:name="Medium Shading 1 Accent 2" w:semiHidden="0" w:uiPriority="63" w:unhideWhenUsed="0"/>
+    <w:lsdException w:name="Medium Shading 2 Accent 2" w:semiHidden="0" w:uiPriority="64" w:unhideWhenUsed="0"/>
+    <w:lsdException w:name="Medium List 1 Accent 2" w:semiHidden="0" w:uiPriority="65" w:unhideWhenUsed="0"/>
+    <w:lsdException w:name="Medium List 2 Accent 2" w:semiHidden="0" w:uiPriority="66" w:unhideWhenUsed="0"/>
+    <w:lsdException w:name="Medium Grid 1 Accent 2" w:semiHidden="0" w:uiPriority="67" w:unhideWhenUsed="0"/>
+    <w:lsdException w:name="Medium Grid 2 Accent 2" w:semiHidden="0" w:uiPriority="68" w:unhideWhenUsed="0"/>
+    <w:lsdException w:name="Medium Grid 3 Accent 2" w:semiHidden="0" w:uiPriority="69" w:unhideWhenUsed="0"/>
+    <w:lsdException w:name="Dark List Accent 2" w:semiHidden="0" w:uiPriority="70" w:unhideWhenUsed="0"/>
+    <w:lsdException w:name="Colorful Shading Accent 2" w:semiHidden="0" w:uiPriority="71" w:unhideWhenUsed="0"/>
+    <w:lsdException w:name="Colorful List Accent 2" w:semiHidden="0" w:uiPriority="72" w:unhideWhenUsed="0"/>
+    <w:lsdException w:name="Colorful Grid Accent 2" w:semiHidden="0" w:uiPriority="73" w:unhideWhenUsed="0"/>
+    <w:lsdException w:name="Light Shading Accent 3" w:semiHidden="0" w:uiPriority="60" w:unhideWhenUsed="0"/>
+    <w:lsdException w:name="Light List Accent 3" w:semiHidden="0" w:uiPriority="61" w:unhideWhenUsed="0"/>
+    <w:lsdException w:name="Light Grid Accent 3" w:semiHidden="0" w:uiPriority="62" w:unhideWhenUsed="0"/>
+    <w:lsdException w:name="Medium Shading 1 Accent 3" w:semiHidden="0" w:uiPriority="63" w:unhideWhenUsed="0"/>
+    <w:lsdException w:name="Medium Shading 2 Accent 3" w:semiHidden="0" w:uiPriority="64" w:unhideWhenUsed="0"/>
+    <w:lsdException w:name="Medium List 1 Accent 3" w:semiHidden="0" w:uiPriority="65" w:unhideWhenUsed="0"/>
+    <w:lsdException w:name="Medium List 2 Accent 3" w:semiHidden="0" w:uiPriority="66" w:unhideWhenUsed="0"/>
+    <w:lsdException w:name="Medium Grid 1 Accent 3" w:semiHidden="0" w:uiPriority="67" w:unhideWhenUsed="0"/>
+    <w:lsdException w:name="Medium Grid 2 Accent 3" w:semiHidden="0" w:uiPriority="68" w:unhideWhenUsed="0"/>
+    <w:lsdException w:name="Medium Grid 3 Accent 3" w:semiHidden="0" w:uiPriority="69" w:unhideWhenUsed="0"/>
+    <w:lsdException w:name="Dark List Accent 3" w:semiHidden="0" w:uiPriority="70" w:unhideWhenUsed="0"/>
+    <w:lsdException w:name="Colorful Shading Accent 3" w:semiHidden="0" w:uiPriority="71" w:unhideWhenUsed="0"/>
+    <w:lsdException w:name="Colorful List Accent 3" w:semiHidden="0" w:uiPriority="72" w:unhideWhenUsed="0"/>
+    <w:lsdException w:name="Colorful Grid Accent 3" w:semiHidden="0" w:uiPriority="73" w:unhideWhenUsed="0"/>
+    <w:lsdException w:name="Light Shading Accent 4" w:semiHidden="0" w:uiPriority="60" w:unhideWhenUsed="0"/>
+    <w:lsdException w:name="Light List Accent 4" w:semiHidden="0" w:uiPriority="61" w:unhideWhenUsed="0"/>
+    <w:lsdException w:name="Light Grid Accent 4" w:semiHidden="0" w:uiPriority="62" w:unhideWhenUsed="0"/>
+    <w:lsdException w:name="Medium Shading 1 Accent 4" w:semiHidden="0" w:uiPriority="63" w:unhideWhenUsed="0"/>
+    <w:lsdException w:name="Medium Shading 2 Accent 4" w:semiHidden="0" w:uiPriority="64" w:unhideWhenUsed="0"/>
+    <w:lsdException w:name="Medium List 1 Accent 4" w:semiHidden="0" w:uiPriority="65" w:unhideWhenUsed="0"/>
+    <w:lsdException w:name="Medium List 2 Accent 4" w:semiHidden="0" w:uiPriority="66" w:unhideWhenUsed="0"/>
+    <w:lsdException w:name="Medium Grid 1 Accent 4" w:semiHidden="0" w:uiPriority="67" w:unhideWhenUsed="0"/>
+    <w:lsdException w:name="Medium Grid 2 Accent 4" w:semiHidden="0" w:uiPriority="68" w:unhideWhenUsed="0"/>
+    <w:lsdException w:name="Medium Grid 3 Accent 4" w:semiHidden="0" w:uiPriority="69" w:unhideWhenUsed="0"/>
+    <w:lsdException w:name="Dark List Accent 4" w:semiHidden="0" w:uiPriority="70" w:unhideWhenUsed="0"/>
+    <w:lsdException w:name="Colorful Shading Accent 4" w:semiHidden="0" w:uiPriority="71" w:unhideWhenUsed="0"/>
+    <w:lsdException w:name="Colorful List Accent 4" w:semiHidden="0" w:uiPriority="72" w:unhideWhenUsed="0"/>
+    <w:lsdException w:name="Colorful Grid Accent 4" w:semiHidden="0" w:uiPriority="73" w:unhideWhenUsed="0"/>
+    <w:lsdException w:name="Light Shading Accent 5" w:semiHidden="0" w:uiPriority="60" w:unhideWhenUsed="0"/>
+    <w:lsdException w:name="Light List Accent 5" w:semiHidden="0" w:uiPriority="61" w:unhideWhenUsed="0"/>
+    <w:lsdException w:name="Light Grid Accent 5" w:semiHidden="0" w:uiPriority="62" w:unhideWhenUsed="0"/>
+    <w:lsdException w:name="Medium Shading 1 Accent 5" w:semiHidden="0" w:uiPriority="63" w:unhideWhenUsed="0"/>
+    <w:lsdException w:name="Medium Shading 2 Accent 5" w:semiHidden="0" w:uiPriority="64" w:unhideWhenUsed="0"/>
+    <w:lsdException w:name="Medium List 1 Accent 5" w:semiHidden="0" w:uiPriority="65" w:unhideWhenUsed="0"/>
+    <w:lsdException w:name="Medium List 2 Accent 5" w:semiHidden="0" w:uiPriority="66" w:unhideWhenUsed="0"/>
+    <w:lsdException w:name="Medium Grid 1 Accent 5" w:semiHidden="0" w:uiPriority="67" w:unhideWhenUsed="0"/>
+    <w:lsdException w:name="Medium Grid 2 Accent 5" w:semiHidden="0" w:uiPriority="68" w:unhideWhenUsed="0"/>
+    <w:lsdException w:name="Medium Grid 3 Accent 5" w:semiHidden="0" w:uiPriority="69" w:unhideWhenUsed="0"/>
+    <w:lsdException w:name="Dark List Accent 5" w:semiHidden="0" w:uiPriority="70" w:unhideWhenUsed="0"/>
+    <w:lsdException w:name="Colorful Shading Accent 5" w:semiHidden="0" w:uiPriority="71" w:unhideWhenUsed="0"/>
+    <w:lsdException w:name="Colorful List Accent 5" w:semiHidden="0" w:uiPriority="72" w:unhideWhenUsed="0"/>
+    <w:lsdException w:name="Colorful Grid Accent 5" w:semiHidden="0" w:uiPriority="73" w:unhideWhenUsed="0"/>
+    <w:lsdException w:name="Light Shading Accent 6" w:semiHidden="0" w:uiPriority="60" w:unhideWhenUsed="0"/>
+    <w:lsdException w:name="Light List Accent 6" w:semiHidden="0" w:uiPriority="61" w:unhideWhenUsed="0"/>
+    <w:lsdException w:name="Light Grid Accent 6" w:semiHidden="0" w:uiPriority="62" w:unhideWhenUsed="0"/>
+    <w:lsdException w:name="Medium Shading 1 Accent 6" w:semiHidden="0" w:uiPriority="63" w:unhideWhenUsed="0"/>
+    <w:lsdException w:name="Medium Shading 2 Accent 6" w:semiHidden="0" w:uiPriority="64" w:unhideWhenUsed="0"/>
+    <w:lsdException w:name="Medium List 1 Accent 6" w:semiHidden="0" w:uiPriority="65" w:unhideWhenUsed="0"/>
+    <w:lsdException w:name="Medium List 2 Accent 6" w:semiHidden="0" w:uiPriority="66" w:unhideWhenUsed="0"/>
+    <w:lsdException w:name="Medium Grid 1 Accent 6" w:semiHidden="0" w:uiPriority="67" w:unhideWhenUsed="0"/>
+    <w:lsdException w:name="Medium Grid 2 Accent 6" w:semiHidden="0" w:uiPriority="68" w:unhideWhenUsed="0"/>
+    <w:lsdException w:name="Medium Grid 3 Accent 6" w:semiHidden="0" w:uiPriority="69" w:unhideWhenUsed="0"/>
+    <w:lsdException w:name="Dark List Accent 6" w:semiHidden="0" w:uiPriority="70" w:unhideWhenUsed="0"/>
+    <w:lsdException w:name="Colorful Shading Accent 6" w:semiHidden="0" w:uiPriority="71" w:unhideWhenUsed="0"/>
+    <w:lsdException w:name="Colorful List Accent 6" w:semiHidden="0" w:uiPriority="72" w:unhideWhenUsed="0"/>
+    <w:lsdException w:name="Colorful Grid Accent 6" w:semiHidden="0" w:uiPriority="73" w:unhideWhenUsed="0"/>
+    <w:lsdException w:name="Subtle Emphasis" w:semiHidden="0" w:uiPriority="19" w:unhideWhenUsed="0" w:qFormat="1"/>
+    <w:lsdException w:name="Intense Emphasis" w:semiHidden="0" w:uiPriority="21" w:unhideWhenUsed="0" w:qFormat="1"/>
+    <w:lsdException w:name="Subtle Reference" w:semiHidden="0" w:uiPriority="31" w:unhideWhenUsed="0" w:qFormat="1"/>
+    <w:lsdException w:name="Intense Reference" w:semiHidden="0" w:uiPriority="32" w:unhideWhenUsed="0" w:qFormat="1"/>
+    <w:lsdException w:name="Book Title" w:semiHidden="0" w:uiPriority="33" w:unhideWhenUsed="0" w:qFormat="1"/>
+    <w:lsdException w:name="Bibliography" w:uiPriority="37"/>
+    <w:lsdException w:name="TOC Heading" w:uiPriority="39" w:qFormat="1"/>
+  </w:latentStyles>
+  <w:style w:type="paragraph" w:default="1" w:styleId="Normal">
+    <w:name w:val="Normal"/>
+    <w:qFormat/>
+  </w:style>
+  <w:style w:type="paragraph" w:styleId="Heading1">
+    <w:name w:val="heading 1"/>
+    <w:basedOn w:val="Normal"/>
+    <w:next w:val="Normal"/>
+    <w:link w:val="Heading1Char"/>
+    <w:uiPriority w:val="9"/>
+    <w:qFormat/>
+    <w:rsid w:val="00BB1557"/>
+    <w:pPr>
+      <w:keepNext/>
+      <w:keepLines/>
+      <w:spacing w:before="240" w:after="0"/>
+      <w:outlineLvl w:val="0"/>
+    </w:pPr>
+    <w:rPr>
+      <w:rFonts w:asciiTheme="majorHAnsi" w:eastAsiaTheme="majorEastAsia" w:hAnsiTheme="majorHAnsi" w:cstheme="majorBidi"/>
+      <w:color w:val="2F5496" w:themeColor="accent1" w:themeShade="BF"/>
+      <w:sz w:val="32"/>
+      <w:szCs w:val="32"/>
+    </w:rPr>
+  </w:style>
+  <w:style w:type="paragraph" w:styleId="Heading2">
+    <w:name w:val="heading 2"/>
+    <w:basedOn w:val="Normal"/>
+    <w:next w:val="Normal"/>
+    <w:link w:val="Heading2Char"/>
+    <w:uiPriority w:val="9"/>
+    <w:unhideWhenUsed/>
+    <w:qFormat/>
+    <w:rsid w:val="001978F9"/>
+    <w:pPr>
+      <w:keepNext/>
+      <w:keepLines/>
+      <w:spacing w:before="40" w:after="0"/>
+      <w:outlineLvl w:val="1"/>
+    </w:pPr>
+    <w:rPr>
+      <w:rFonts w:asciiTheme="majorHAnsi" w:eastAsiaTheme="majorEastAsia" w:hAnsiTheme="majorHAnsi" w:cstheme="majorBidi"/>
+      <w:color w:val="2F5496" w:themeColor="accent1" w:themeShade="BF"/>
+      <w:sz w:val="26"/>
+      <w:szCs w:val="26"/>
+    </w:rPr>
+  </w:style>
+  <w:style w:type="character" w:default="1" w:styleId="DefaultParagraphFont">
+    <w:name w:val="Default Paragraph Font"/>
+    <w:uiPriority w:val="1"/>
+    <w:semiHidden/>
+    <w:unhideWhenUsed/>
+  </w:style>
+  <w:style w:type="table" w:default="1" w:styleId="TableNormal">
+    <w:name w:val="Normal Table"/>
+    <w:uiPriority w:val="99"/>
+    <w:semiHidden/>
+    <w:unhideWhenUsed/>
+    <w:tblPr>
+      <w:tblInd w:w="0" w:type="dxa"/>
+      <w:tblCellMar>
+        <w:top w:w="0" w:type="dxa"/>
+        <w:left w:w="108" w:type="dxa"/>
+        <w:bottom w:w="0" w:type="dxa"/>
+        <w:right w:w="108" w:type="dxa"/>
+      </w:tblCellMar>
+    </w:tblPr>
+  </w:style>
+  <w:style w:type="numbering" w:default="1" w:styleId="NoList">
+    <w:name w:val="No List"/>
+    <w:uiPriority w:val="99"/>
+    <w:semiHidden/>
+    <w:unhideWhenUsed/>
+  </w:style>
+  <w:style w:type="paragraph" w:styleId="Title">
+    <w:name w:val="Title"/>
+    <w:basedOn w:val="Normal"/>
+    <w:next w:val="Normal"/>
+    <w:link w:val="TitleChar"/>
+    <w:uiPriority w:val="10"/>
+    <w:qFormat/>
+    <w:rsid w:val="00BB1557"/>
+    <w:pPr>
+      <w:spacing w:after="0" w:line="240" w:lineRule="auto"/>
+      <w:contextualSpacing/>
+    </w:pPr>
+    <w:rPr>
+      <w:rFonts w:asciiTheme="majorHAnsi" w:eastAsiaTheme="majorEastAsia" w:hAnsiTheme="majorHAnsi" w:cstheme="majorBidi"/>
+      <w:spacing w:val="-10"/>
+      <w:kern w:val="28"/>
+      <w:sz w:val="56"/>
+      <w:szCs w:val="56"/>
+    </w:rPr>
+  </w:style>
+  <w:style w:type="character" w:customStyle="1" w:styleId="TitleChar">
+    <w:name w:val="Title Char"/>
+    <w:basedOn w:val="DefaultParagraphFont"/>
+    <w:link w:val="Title"/>
+    <w:uiPriority w:val="10"/>
+    <w:rsid w:val="00BB1557"/>
+    <w:rPr>
+      <w:rFonts w:asciiTheme="majorHAnsi" w:eastAsiaTheme="majorEastAsia" w:hAnsiTheme="majorHAnsi" w:cstheme="majorBidi"/>
+      <w:spacing w:val="-10"/>
+      <w:kern w:val="28"/>
+      <w:sz w:val="56"/>
+      <w:szCs w:val="56"/>
+    </w:rPr>
+  </w:style>
+  <w:style w:type="character" w:customStyle="1" w:styleId="Heading1Char">
+    <w:name w:val="Heading 1 Char"/>
+    <w:basedOn w:val="DefaultParagraphFont"/>
+    <w:link w:val="Heading1"/>
+    <w:uiPriority w:val="9"/>
+    <w:rsid w:val="00BB1557"/>
+    <w:rPr>
+      <w:rFonts w:asciiTheme="majorHAnsi" w:eastAsiaTheme="majorEastAsia" w:hAnsiTheme="majorHAnsi" w:cstheme="majorBidi"/>
+      <w:color w:val="2F5496" w:themeColor="accent1" w:themeShade="BF"/>
+      <w:sz w:val="32"/>
+      <w:szCs w:val="32"/>
+    </w:rPr>
+  </w:style>
+  <w:style w:type="character" w:customStyle="1" w:styleId="Heading2Char">
+    <w:name w:val="Heading 2 Char"/>
+    <w:basedOn w:val="DefaultParagraphFont"/>
+    <w:link w:val="Heading2"/>
+    <w:uiPriority w:val="9"/>
+    <w:rsid w:val="001978F9"/>
+    <w:rPr>
+      <w:rFonts w:asciiTheme="majorHAnsi" w:eastAsiaTheme="majorEastAsia" w:hAnsiTheme="majorHAnsi" w:cstheme="majorBidi"/>
+      <w:color w:val="2F5496" w:themeColor="accent1" w:themeShade="BF"/>
+      <w:sz w:val="26"/>
+      <w:szCs w:val="26"/>
+    </w:rPr>
+  </w:style>
+  <w:style w:type="paragraph" w:styleId="ListParagraph">
+    <w:name w:val="List Paragraph"/>
+    <w:basedOn w:val="Normal"/>
+    <w:uiPriority w:val="34"/>
+    <w:qFormat/>
+    <w:rsid w:val="001978F9"/>
+    <w:pPr>
+      <w:ind w:left="720"/>
+      <w:contextualSpacing/>
+    </w:pPr>
+  </w:style>
+  <w:style w:type="paragraph" w:styleId="Subtitle">
+    <w:name w:val="Subtitle"/>
+    <w:basedOn w:val="Normal"/>
+    <w:next w:val="Normal"/>
+    <w:link w:val="SubtitleChar"/>
+    <w:uiPriority w:val="11"/>
+    <w:qFormat/>
+    <w:rsid w:val="007B0894"/>
+    <w:pPr>
+      <w:numPr>
+        <w:ilvl w:val="1"/>
+      </w:numPr>
+    </w:pPr>
+    <w:rPr>
+      <w:rFonts w:eastAsiaTheme="minorEastAsia"/>
+      <w:color w:val="5A5A5A" w:themeColor="text1" w:themeTint="A5"/>
+      <w:spacing w:val="15"/>
+    </w:rPr>
+  </w:style>
+  <w:style w:type="character" w:customStyle="1" w:styleId="SubtitleChar">
+    <w:name w:val="Subtitle Char"/>
+    <w:basedOn w:val="DefaultParagraphFont"/>
+    <w:link w:val="Subtitle"/>
+    <w:uiPriority w:val="11"/>
+    <w:rsid w:val="007B0894"/>
+    <w:rPr>
+      <w:rFonts w:eastAsiaTheme="minorEastAsia"/>
+      <w:color w:val="5A5A5A" w:themeColor="text1" w:themeTint="A5"/>
+      <w:spacing w:val="15"/>
+    </w:rPr>
+  </w:style>
+  <w:style w:type="paragraph" w:styleId="BalloonText">
+    <w:name w:val="Balloon Text"/>
+    <w:basedOn w:val="Normal"/>
+    <w:link w:val="BalloonTextChar"/>
+    <w:uiPriority w:val="99"/>
+    <w:semiHidden/>
+    <w:unhideWhenUsed/>
+    <w:rsid w:val="00FB5CE5"/>
+    <w:pPr>
+      <w:spacing w:after="0" w:line="240" w:lineRule="auto"/>
+    </w:pPr>
+    <w:rPr>
+      <w:rFonts w:ascii="Tahoma" w:hAnsi="Tahoma" w:cs="Tahoma"/>
+      <w:sz w:val="16"/>
+      <w:szCs w:val="16"/>
+    </w:rPr>
+  </w:style>
+  <w:style w:type="character" w:customStyle="1" w:styleId="BalloonTextChar">
+    <w:name w:val="Balloon Text Char"/>
+    <w:basedOn w:val="DefaultParagraphFont"/>
+    <w:link w:val="BalloonText"/>
+    <w:uiPriority w:val="99"/>
+    <w:semiHidden/>
+    <w:rsid w:val="00FB5CE5"/>
+    <w:rPr>
+      <w:rFonts w:ascii="Tahoma" w:hAnsi="Tahoma" w:cs="Tahoma"/>
+      <w:sz w:val="16"/>
+      <w:szCs w:val="16"/>
+    </w:rPr>
+  </w:style>
+  <w:style w:type="paragraph" w:styleId="Header">
+    <w:name w:val="header"/>
+    <w:basedOn w:val="Normal"/>
+    <w:link w:val="HeaderChar"/>
+    <w:uiPriority w:val="99"/>
+    <w:unhideWhenUsed/>
+    <w:rsid w:val="001E65D6"/>
+    <w:pPr>
+      <w:tabs>
+        <w:tab w:val="center" w:pos="4513"/>
+        <w:tab w:val="right" w:pos="9026"/>
+      </w:tabs>
+      <w:spacing w:after="0" w:line="240" w:lineRule="auto"/>
+    </w:pPr>
+  </w:style>
+  <w:style w:type="character" w:customStyle="1" w:styleId="HeaderChar">
+    <w:name w:val="Header Char"/>
+    <w:basedOn w:val="DefaultParagraphFont"/>
+    <w:link w:val="Header"/>
+    <w:uiPriority w:val="99"/>
+    <w:rsid w:val="001E65D6"/>
+  </w:style>
+  <w:style w:type="paragraph" w:styleId="Footer">
+    <w:name w:val="footer"/>
+    <w:basedOn w:val="Normal"/>
+    <w:link w:val="FooterChar"/>
+    <w:uiPriority w:val="99"/>
+    <w:unhideWhenUsed/>
+    <w:rsid w:val="001E65D6"/>
+    <w:pPr>
+      <w:tabs>
+        <w:tab w:val="center" w:pos="4513"/>
+        <w:tab w:val="right" w:pos="9026"/>
+      </w:tabs>
+      <w:spacing w:after="0" w:line="240" w:lineRule="auto"/>
+    </w:pPr>
+  </w:style>
+  <w:style w:type="character" w:customStyle="1" w:styleId="FooterChar">
+    <w:name w:val="Footer Char"/>
+    <w:basedOn w:val="DefaultParagraphFont"/>
+    <w:link w:val="Footer"/>
+    <w:uiPriority w:val="99"/>
+    <w:rsid w:val="001E65D6"/>
   </w:style>
 </w:styles>
 </file>
@@ -1497,7 +2062,7 @@
     </a:clrScheme>
     <a:fontScheme name="Office">
       <a:majorFont>
-        <a:latin typeface="Calibri Light" panose="020F0302020204030204"/>
+        <a:latin typeface="Calibri Light"/>
         <a:ea typeface=""/>
         <a:cs typeface=""/>
         <a:font script="Jpan" typeface="游ゴシック Light"/>
@@ -1549,7 +2114,7 @@
         <a:font script="Tfng" typeface="Ebrima"/>
       </a:majorFont>
       <a:minorFont>
-        <a:latin typeface="Calibri" panose="020F0502020204030204"/>
+        <a:latin typeface="Calibri"/>
         <a:ea typeface=""/>
         <a:cs typeface=""/>
         <a:font script="Jpan" typeface="游明朝"/>
@@ -1743,7 +2308,7 @@
   <a:extraClrSchemeLst/>
   <a:extLst>
     <a:ext uri="{05A4C25C-085E-4340-85A3-A5531E510DB2}">
-      <thm15:themeFamily xmlns:thm15="http://schemas.microsoft.com/office/thememl/2012/main" name="Office Theme" id="{62F939B6-93AF-4DB8-9C6B-D6C7DFDC589F}" vid="{4A3C46E8-61CC-4603-A589-7422A47A8E4A}"/>
+      <thm15:themeFamily xmlns:thm15="http://schemas.microsoft.com/office/thememl/2012/main" xmlns="" name="Office Theme" id="{62F939B6-93AF-4DB8-9C6B-D6C7DFDC589F}" vid="{4A3C46E8-61CC-4603-A589-7422A47A8E4A}"/>
     </a:ext>
   </a:extLst>
 </a:theme>

</xml_diff>

<commit_message>
[Update] few bug fixes, added release version and updated documentation.
</commit_message>
<xml_diff>
--- a/Documentation/Maze Game Design Document.docx
+++ b/Documentation/Maze Game Design Document.docx
@@ -6,6 +6,7 @@
       <w:pPr>
         <w:pStyle w:val="Title"/>
       </w:pPr>
+      <w:bookmarkStart w:id="0" w:name="_GoBack"/>
       <w:r>
         <w:t>Maze Game Design Document</w:t>
       </w:r>
@@ -31,7 +32,6 @@
         <w:t>Olde Worlde Phunne</w:t>
       </w:r>
     </w:p>
-    <w:p/>
     <w:p>
       <w:pPr>
         <w:pStyle w:val="Heading1"/>
@@ -62,7 +62,6 @@
         <w:t>The deliverables are to be design information such as features, user interface UX and overview of the design perspective for this “maze game”</w:t>
       </w:r>
     </w:p>
-    <w:p/>
     <w:p>
       <w:pPr>
         <w:pStyle w:val="Heading1"/>
@@ -81,7 +80,7 @@
         <w:t>The goal of this document is to outline the design of the “maze game” that is required for implementation and development of code.</w:t>
       </w:r>
     </w:p>
-    <w:p/>
+    <w:bookmarkEnd w:id="0"/>
     <w:p>
       <w:pPr>
         <w:pStyle w:val="Heading1"/>
@@ -178,22 +177,22 @@
     </w:p>
     <w:p>
       <w:r>
+        <w:t>• Each Treasure has an Integer value, e.g. Gold (value 100).</w:t>
+      </w:r>
+    </w:p>
+    <w:p>
+      <w:r>
+        <w:t>• Each Threat may be defeated by one Action, e.g. a Troll may be defeated by the</w:t>
+      </w:r>
+    </w:p>
+    <w:p>
+      <w:r>
+        <w:t>action called Club.</w:t>
+      </w:r>
+    </w:p>
+    <w:p>
+      <w:r>
         <w:lastRenderedPageBreak/>
-        <w:t>• Each Treasure has an Integer value, e.g. Gold (value 100).</w:t>
-      </w:r>
-    </w:p>
-    <w:p>
-      <w:r>
-        <w:t>• Each Threat may be defeated by one Action, e.g. a Troll may be defeated by the</w:t>
-      </w:r>
-    </w:p>
-    <w:p>
-      <w:r>
-        <w:t>action called Club.</w:t>
-      </w:r>
-    </w:p>
-    <w:p>
-      <w:r>
         <w:t>• Once a Treasure has been collected or a Threat defeated, it will disappear from the</w:t>
       </w:r>
     </w:p>
@@ -690,15 +689,7 @@
     </w:p>
     <w:p>
       <w:r>
-        <w:t>I have pre-set what would be needed for the program to run this is from a functional stand point and does contain the basis for each .</w:t>
-      </w:r>
-      <w:proofErr w:type="spellStart"/>
-      <w:r>
-        <w:t>cs</w:t>
-      </w:r>
-      <w:proofErr w:type="spellEnd"/>
-      <w:r>
-        <w:t xml:space="preserve"> file</w:t>
+        <w:t>I have pre-set what would be needed for the program to run this is from a functional stand point and does contain the basis for each .cs file</w:t>
       </w:r>
       <w:r>
         <w:t>.</w:t>
@@ -772,8 +763,76 @@
       </w:r>
     </w:p>
     <w:p>
-      <w:bookmarkStart w:id="0" w:name="_GoBack"/>
-      <w:bookmarkEnd w:id="0"/>
+      <w:r>
+        <w:rPr>
+          <w:noProof/>
+          <w:lang w:eastAsia="en-GB"/>
+        </w:rPr>
+        <w:drawing>
+          <wp:inline distT="0" distB="0" distL="0" distR="0">
+            <wp:extent cx="4335145" cy="3192145"/>
+            <wp:effectExtent l="0" t="0" r="8255" b="8255"/>
+            <wp:docPr id="2" name="Picture 2" descr="C:\Users\Rory2\Desktop\dev\MazeGameProject\Documentation\Images\Main-Game-ScreenV2.png"/>
+            <wp:cNvGraphicFramePr>
+              <a:graphicFrameLocks xmlns:a="http://schemas.openxmlformats.org/drawingml/2006/main" noChangeAspect="1"/>
+            </wp:cNvGraphicFramePr>
+            <a:graphic xmlns:a="http://schemas.openxmlformats.org/drawingml/2006/main">
+              <a:graphicData uri="http://schemas.openxmlformats.org/drawingml/2006/picture">
+                <pic:pic xmlns:pic="http://schemas.openxmlformats.org/drawingml/2006/picture">
+                  <pic:nvPicPr>
+                    <pic:cNvPr id="0" name="Picture 3" descr="C:\Users\Rory2\Desktop\dev\MazeGameProject\Documentation\Images\Main-Game-ScreenV2.png"/>
+                    <pic:cNvPicPr>
+                      <a:picLocks noChangeAspect="1" noChangeArrowheads="1"/>
+                    </pic:cNvPicPr>
+                  </pic:nvPicPr>
+                  <pic:blipFill>
+                    <a:blip r:embed="rId11">
+                      <a:extLst>
+                        <a:ext uri="{28A0092B-C50C-407E-A947-70E740481C1C}">
+                          <a14:useLocalDpi xmlns:a14="http://schemas.microsoft.com/office/drawing/2010/main" val="0"/>
+                        </a:ext>
+                      </a:extLst>
+                    </a:blip>
+                    <a:srcRect/>
+                    <a:stretch>
+                      <a:fillRect/>
+                    </a:stretch>
+                  </pic:blipFill>
+                  <pic:spPr bwMode="auto">
+                    <a:xfrm>
+                      <a:off x="0" y="0"/>
+                      <a:ext cx="4335145" cy="3192145"/>
+                    </a:xfrm>
+                    <a:prstGeom prst="rect">
+                      <a:avLst/>
+                    </a:prstGeom>
+                    <a:noFill/>
+                    <a:ln>
+                      <a:noFill/>
+                    </a:ln>
+                  </pic:spPr>
+                </pic:pic>
+              </a:graphicData>
+            </a:graphic>
+          </wp:inline>
+        </w:drawing>
+      </w:r>
+    </w:p>
+    <w:p/>
+    <w:p>
+      <w:r>
+        <w:t xml:space="preserve">The level indicator was changed. This is simply to make the game as a map based system. </w:t>
+      </w:r>
+    </w:p>
+    <w:p>
+      <w:r>
+        <w:t>Player health was added for when they attack a threat they do take damage.</w:t>
+      </w:r>
+    </w:p>
+    <w:p>
+      <w:r>
+        <w:t>The box at the left was changed from skills to user controls to give the user information about how to play the game, this was done with the thought that if in theory this is a game downloaded from a website most will not read a user guide.</w:t>
+      </w:r>
     </w:p>
     <w:p/>
     <w:p/>

</xml_diff>

<commit_message>
[UPDATE] Changes to documentation and bug fixes from beta testing.
</commit_message>
<xml_diff>
--- a/Documentation/Maze Game Design Document.docx
+++ b/Documentation/Maze Game Design Document.docx
@@ -1,12 +1,11 @@
 
 <file path=word/document.xml><?xml version="1.0" encoding="utf-8"?>
-<w:document xmlns:wpc="http://schemas.microsoft.com/office/word/2010/wordprocessingCanvas" xmlns:mc="http://schemas.openxmlformats.org/markup-compatibility/2006" xmlns:o="urn:schemas-microsoft-com:office:office" xmlns:r="http://schemas.openxmlformats.org/officeDocument/2006/relationships" xmlns:m="http://schemas.openxmlformats.org/officeDocument/2006/math" xmlns:v="urn:schemas-microsoft-com:vml" xmlns:wp14="http://schemas.microsoft.com/office/word/2010/wordprocessingDrawing" xmlns:wp="http://schemas.openxmlformats.org/drawingml/2006/wordprocessingDrawing" xmlns:w10="urn:schemas-microsoft-com:office:word" xmlns:w="http://schemas.openxmlformats.org/wordprocessingml/2006/main" xmlns:w14="http://schemas.microsoft.com/office/word/2010/wordml" xmlns:wpg="http://schemas.microsoft.com/office/word/2010/wordprocessingGroup" xmlns:wpi="http://schemas.microsoft.com/office/word/2010/wordprocessingInk" xmlns:wne="http://schemas.microsoft.com/office/word/2006/wordml" xmlns:wps="http://schemas.microsoft.com/office/word/2010/wordprocessingShape" mc:Ignorable="w14 wp14">
+<w:document xmlns:wpc="http://schemas.microsoft.com/office/word/2010/wordprocessingCanvas" xmlns:cx="http://schemas.microsoft.com/office/drawing/2014/chartex" xmlns:cx1="http://schemas.microsoft.com/office/drawing/2015/9/8/chartex" xmlns:cx2="http://schemas.microsoft.com/office/drawing/2015/10/21/chartex" xmlns:cx3="http://schemas.microsoft.com/office/drawing/2016/5/9/chartex" xmlns:cx4="http://schemas.microsoft.com/office/drawing/2016/5/10/chartex" xmlns:cx5="http://schemas.microsoft.com/office/drawing/2016/5/11/chartex" xmlns:cx6="http://schemas.microsoft.com/office/drawing/2016/5/12/chartex" xmlns:cx7="http://schemas.microsoft.com/office/drawing/2016/5/13/chartex" xmlns:cx8="http://schemas.microsoft.com/office/drawing/2016/5/14/chartex" xmlns:mc="http://schemas.openxmlformats.org/markup-compatibility/2006" xmlns:aink="http://schemas.microsoft.com/office/drawing/2016/ink" xmlns:am3d="http://schemas.microsoft.com/office/drawing/2017/model3d" xmlns:o="urn:schemas-microsoft-com:office:office" xmlns:r="http://schemas.openxmlformats.org/officeDocument/2006/relationships" xmlns:m="http://schemas.openxmlformats.org/officeDocument/2006/math" xmlns:v="urn:schemas-microsoft-com:vml" xmlns:wp14="http://schemas.microsoft.com/office/word/2010/wordprocessingDrawing" xmlns:wp="http://schemas.openxmlformats.org/drawingml/2006/wordprocessingDrawing" xmlns:w10="urn:schemas-microsoft-com:office:word" xmlns:w="http://schemas.openxmlformats.org/wordprocessingml/2006/main" xmlns:w14="http://schemas.microsoft.com/office/word/2010/wordml" xmlns:w15="http://schemas.microsoft.com/office/word/2012/wordml" xmlns:w16cid="http://schemas.microsoft.com/office/word/2016/wordml/cid" xmlns:w16se="http://schemas.microsoft.com/office/word/2015/wordml/symex" xmlns:wpg="http://schemas.microsoft.com/office/word/2010/wordprocessingGroup" xmlns:wpi="http://schemas.microsoft.com/office/word/2010/wordprocessingInk" xmlns:wne="http://schemas.microsoft.com/office/word/2006/wordml" xmlns:wps="http://schemas.microsoft.com/office/word/2010/wordprocessingShape" mc:Ignorable="w14 w15 w16se w16cid wp14">
   <w:body>
     <w:p>
       <w:pPr>
         <w:pStyle w:val="Title"/>
       </w:pPr>
-      <w:bookmarkStart w:id="0" w:name="_GoBack"/>
       <w:r>
         <w:t>Maze Game Design Document</w:t>
       </w:r>
@@ -80,7 +79,6 @@
         <w:t>The goal of this document is to outline the design of the “maze game” that is required for implementation and development of code.</w:t>
       </w:r>
     </w:p>
-    <w:bookmarkEnd w:id="0"/>
     <w:p>
       <w:pPr>
         <w:pStyle w:val="Heading1"/>
@@ -144,7 +142,6 @@
         <w:t xml:space="preserve">• Each Passage with </w:t>
       </w:r>
       <w:proofErr w:type="spellStart"/>
-      <w:proofErr w:type="gramStart"/>
       <w:r>
         <w:t>isExit</w:t>
       </w:r>
@@ -153,11 +150,7 @@
         <w:t xml:space="preserve"> </w:t>
       </w:r>
       <w:r>
-        <w:t xml:space="preserve"> =</w:t>
-      </w:r>
-      <w:proofErr w:type="gramEnd"/>
-      <w:r>
-        <w:t>= true will connect to exactly one Room.</w:t>
+        <w:t xml:space="preserve"> == true will connect to exactly one Room.</w:t>
       </w:r>
     </w:p>
     <w:p>
@@ -238,7 +231,7 @@
           <w:lang w:eastAsia="en-GB"/>
         </w:rPr>
         <w:drawing>
-          <wp:anchor distT="0" distB="0" distL="114300" distR="114300" simplePos="0" relativeHeight="251658240" behindDoc="0" locked="0" layoutInCell="1" allowOverlap="1">
+          <wp:anchor distT="0" distB="0" distL="114300" distR="114300" simplePos="0" relativeHeight="251658240" behindDoc="0" locked="0" layoutInCell="1" allowOverlap="1" wp14:anchorId="2D078D7E" wp14:editId="15CBEDB9">
             <wp:simplePos x="0" y="0"/>
             <wp:positionH relativeFrom="column">
               <wp:posOffset>971550</wp:posOffset>
@@ -263,7 +256,7 @@
                     </pic:cNvPicPr>
                   </pic:nvPicPr>
                   <pic:blipFill>
-                    <a:blip r:embed="rId8">
+                    <a:blip r:embed="rId7">
                       <a:extLst>
                         <a:ext uri="{28A0092B-C50C-407E-A947-70E740481C1C}">
                           <a14:useLocalDpi xmlns:a14="http://schemas.microsoft.com/office/drawing/2010/main" val="0"/>
@@ -337,7 +330,7 @@
         </w:rPr>
         <w:lastRenderedPageBreak/>
         <w:drawing>
-          <wp:inline distT="0" distB="0" distL="0" distR="0">
+          <wp:inline distT="0" distB="0" distL="0" distR="0" wp14:anchorId="4B6B9F9C" wp14:editId="7AD6EF7F">
             <wp:extent cx="5731510" cy="4364355"/>
             <wp:effectExtent l="0" t="0" r="2540" b="0"/>
             <wp:docPr id="4" name="Picture 4"/>
@@ -354,7 +347,7 @@
                     </pic:cNvPicPr>
                   </pic:nvPicPr>
                   <pic:blipFill>
-                    <a:blip r:embed="rId9">
+                    <a:blip r:embed="rId8">
                       <a:extLst>
                         <a:ext uri="{28A0092B-C50C-407E-A947-70E740481C1C}">
                           <a14:useLocalDpi xmlns:a14="http://schemas.microsoft.com/office/drawing/2010/main" val="0"/>
@@ -425,15 +418,7 @@
         <w:t>icon for blue is</w:t>
       </w:r>
       <w:r>
-        <w:t xml:space="preserve"> the player location, Red icons signal a threat, gold/silver/copper </w:t>
-      </w:r>
-      <w:proofErr w:type="gramStart"/>
-      <w:r>
-        <w:t>are</w:t>
-      </w:r>
-      <w:proofErr w:type="gramEnd"/>
-      <w:r>
-        <w:t xml:space="preserve"> the wealth currency for the game.</w:t>
+        <w:t xml:space="preserve"> the player location, Red icons signal a threat, gold/silver/copper are the wealth currency for the game.</w:t>
       </w:r>
     </w:p>
     <w:p>
@@ -508,15 +493,7 @@
         </w:numPr>
       </w:pPr>
       <w:r>
-        <w:t xml:space="preserve">The game will use various data types within the code relevant to the use e.g. </w:t>
-      </w:r>
-      <w:proofErr w:type="spellStart"/>
-      <w:r>
-        <w:t>int</w:t>
-      </w:r>
-      <w:proofErr w:type="spellEnd"/>
-      <w:r>
-        <w:t>, float, double etc.</w:t>
+        <w:t>The game will use various data types within the code relevant to the use e.g. int, float, double etc.</w:t>
       </w:r>
     </w:p>
     <w:p>
@@ -705,7 +682,7 @@
         <w:rPr>
           <w:noProof/>
         </w:rPr>
-        <w:pict>
+        <w:pict w14:anchorId="22AED473">
           <v:shapetype id="_x0000_t75" coordsize="21600,21600" o:spt="75" o:preferrelative="t" path="m@4@5l@4@11@9@11@9@5xe" filled="f" stroked="f">
             <v:stroke joinstyle="miter"/>
             <v:formulas>
@@ -726,21 +703,13 @@
             <o:lock v:ext="edit" aspectratio="t"/>
           </v:shapetype>
           <v:shape id="_x0000_s1026" type="#_x0000_t75" style="position:absolute;margin-left:-45.3pt;margin-top:40.6pt;width:555.85pt;height:511.95pt;z-index:251660288;mso-position-horizontal-relative:text;mso-position-vertical-relative:text">
-            <v:imagedata r:id="rId10" o:title="Functional Design UML"/>
+            <v:imagedata r:id="rId9" o:title="Functional Design UML"/>
             <w10:wrap type="square"/>
           </v:shape>
         </w:pict>
       </w:r>
       <w:r>
-        <w:t>This is just a brief overview and changes should be done for a more dynamic system as needed. (</w:t>
-      </w:r>
-      <w:proofErr w:type="gramStart"/>
-      <w:r>
-        <w:t>any</w:t>
-      </w:r>
-      <w:proofErr w:type="gramEnd"/>
-      <w:r>
-        <w:t xml:space="preserve"> changes should be logged in this document)</w:t>
+        <w:t>This is just a brief overview and changes should be done for a more dynamic system as needed. (any changes should be logged in this document)</w:t>
       </w:r>
     </w:p>
     <w:p>
@@ -769,7 +738,7 @@
           <w:lang w:eastAsia="en-GB"/>
         </w:rPr>
         <w:drawing>
-          <wp:inline distT="0" distB="0" distL="0" distR="0">
+          <wp:inline distT="0" distB="0" distL="0" distR="0" wp14:anchorId="2818F641" wp14:editId="60ABD11C">
             <wp:extent cx="4335145" cy="3192145"/>
             <wp:effectExtent l="0" t="0" r="8255" b="8255"/>
             <wp:docPr id="2" name="Picture 2" descr="C:\Users\Rory2\Desktop\dev\MazeGameProject\Documentation\Images\Main-Game-ScreenV2.png"/>
@@ -786,7 +755,7 @@
                     </pic:cNvPicPr>
                   </pic:nvPicPr>
                   <pic:blipFill>
-                    <a:blip r:embed="rId11">
+                    <a:blip r:embed="rId10">
                       <a:extLst>
                         <a:ext uri="{28A0092B-C50C-407E-A947-70E740481C1C}">
                           <a14:useLocalDpi xmlns:a14="http://schemas.microsoft.com/office/drawing/2010/main" val="0"/>
@@ -831,11 +800,20 @@
     </w:p>
     <w:p>
       <w:r>
-        <w:t>The box at the left was changed from skills to user controls to give the user information about how to play the game, this was done with the thought that if in theory this is a game downloaded from a website most will not read a user guide.</w:t>
-      </w:r>
-    </w:p>
-    <w:p/>
-    <w:p/>
+        <w:t>The box at the left was changed from skills to user controls to give the user information about how to play the game, this was done with the thought that if in theory this is a game downloaded from a website</w:t>
+      </w:r>
+      <w:r>
+        <w:t>,</w:t>
+      </w:r>
+      <w:r>
+        <w:t xml:space="preserve"> most will not read a user guide.</w:t>
+      </w:r>
+    </w:p>
+    <w:p/>
+    <w:p>
+      <w:bookmarkStart w:id="0" w:name="_GoBack"/>
+      <w:bookmarkEnd w:id="0"/>
+    </w:p>
     <w:p/>
     <w:p/>
     <w:p/>
@@ -852,7 +830,7 @@
 </file>
 
 <file path=word/endnotes.xml><?xml version="1.0" encoding="utf-8"?>
-<w:endnotes xmlns:wpc="http://schemas.microsoft.com/office/word/2010/wordprocessingCanvas" xmlns:mc="http://schemas.openxmlformats.org/markup-compatibility/2006" xmlns:o="urn:schemas-microsoft-com:office:office" xmlns:r="http://schemas.openxmlformats.org/officeDocument/2006/relationships" xmlns:m="http://schemas.openxmlformats.org/officeDocument/2006/math" xmlns:v="urn:schemas-microsoft-com:vml" xmlns:wp14="http://schemas.microsoft.com/office/word/2010/wordprocessingDrawing" xmlns:wp="http://schemas.openxmlformats.org/drawingml/2006/wordprocessingDrawing" xmlns:w10="urn:schemas-microsoft-com:office:word" xmlns:w="http://schemas.openxmlformats.org/wordprocessingml/2006/main" xmlns:w14="http://schemas.microsoft.com/office/word/2010/wordml" xmlns:wpg="http://schemas.microsoft.com/office/word/2010/wordprocessingGroup" xmlns:wpi="http://schemas.microsoft.com/office/word/2010/wordprocessingInk" xmlns:wne="http://schemas.microsoft.com/office/word/2006/wordml" xmlns:wps="http://schemas.microsoft.com/office/word/2010/wordprocessingShape" mc:Ignorable="w14 wp14">
+<w:endnotes xmlns:wpc="http://schemas.microsoft.com/office/word/2010/wordprocessingCanvas" xmlns:cx="http://schemas.microsoft.com/office/drawing/2014/chartex" xmlns:cx1="http://schemas.microsoft.com/office/drawing/2015/9/8/chartex" xmlns:cx2="http://schemas.microsoft.com/office/drawing/2015/10/21/chartex" xmlns:cx3="http://schemas.microsoft.com/office/drawing/2016/5/9/chartex" xmlns:cx4="http://schemas.microsoft.com/office/drawing/2016/5/10/chartex" xmlns:cx5="http://schemas.microsoft.com/office/drawing/2016/5/11/chartex" xmlns:cx6="http://schemas.microsoft.com/office/drawing/2016/5/12/chartex" xmlns:cx7="http://schemas.microsoft.com/office/drawing/2016/5/13/chartex" xmlns:cx8="http://schemas.microsoft.com/office/drawing/2016/5/14/chartex" xmlns:mc="http://schemas.openxmlformats.org/markup-compatibility/2006" xmlns:aink="http://schemas.microsoft.com/office/drawing/2016/ink" xmlns:am3d="http://schemas.microsoft.com/office/drawing/2017/model3d" xmlns:o="urn:schemas-microsoft-com:office:office" xmlns:r="http://schemas.openxmlformats.org/officeDocument/2006/relationships" xmlns:m="http://schemas.openxmlformats.org/officeDocument/2006/math" xmlns:v="urn:schemas-microsoft-com:vml" xmlns:wp14="http://schemas.microsoft.com/office/word/2010/wordprocessingDrawing" xmlns:wp="http://schemas.openxmlformats.org/drawingml/2006/wordprocessingDrawing" xmlns:w10="urn:schemas-microsoft-com:office:word" xmlns:w="http://schemas.openxmlformats.org/wordprocessingml/2006/main" xmlns:w14="http://schemas.microsoft.com/office/word/2010/wordml" xmlns:w15="http://schemas.microsoft.com/office/word/2012/wordml" xmlns:w16cid="http://schemas.microsoft.com/office/word/2016/wordml/cid" xmlns:w16se="http://schemas.microsoft.com/office/word/2015/wordml/symex" xmlns:wpg="http://schemas.microsoft.com/office/word/2010/wordprocessingGroup" xmlns:wpi="http://schemas.microsoft.com/office/word/2010/wordprocessingInk" xmlns:wne="http://schemas.microsoft.com/office/word/2006/wordml" xmlns:wps="http://schemas.microsoft.com/office/word/2010/wordprocessingShape" mc:Ignorable="w14 w15 w16se w16cid wp14">
   <w:endnote w:type="separator" w:id="-1">
     <w:p>
       <w:pPr>
@@ -877,7 +855,7 @@
 </file>
 
 <file path=word/footnotes.xml><?xml version="1.0" encoding="utf-8"?>
-<w:footnotes xmlns:wpc="http://schemas.microsoft.com/office/word/2010/wordprocessingCanvas" xmlns:mc="http://schemas.openxmlformats.org/markup-compatibility/2006" xmlns:o="urn:schemas-microsoft-com:office:office" xmlns:r="http://schemas.openxmlformats.org/officeDocument/2006/relationships" xmlns:m="http://schemas.openxmlformats.org/officeDocument/2006/math" xmlns:v="urn:schemas-microsoft-com:vml" xmlns:wp14="http://schemas.microsoft.com/office/word/2010/wordprocessingDrawing" xmlns:wp="http://schemas.openxmlformats.org/drawingml/2006/wordprocessingDrawing" xmlns:w10="urn:schemas-microsoft-com:office:word" xmlns:w="http://schemas.openxmlformats.org/wordprocessingml/2006/main" xmlns:w14="http://schemas.microsoft.com/office/word/2010/wordml" xmlns:wpg="http://schemas.microsoft.com/office/word/2010/wordprocessingGroup" xmlns:wpi="http://schemas.microsoft.com/office/word/2010/wordprocessingInk" xmlns:wne="http://schemas.microsoft.com/office/word/2006/wordml" xmlns:wps="http://schemas.microsoft.com/office/word/2010/wordprocessingShape" mc:Ignorable="w14 wp14">
+<w:footnotes xmlns:wpc="http://schemas.microsoft.com/office/word/2010/wordprocessingCanvas" xmlns:cx="http://schemas.microsoft.com/office/drawing/2014/chartex" xmlns:cx1="http://schemas.microsoft.com/office/drawing/2015/9/8/chartex" xmlns:cx2="http://schemas.microsoft.com/office/drawing/2015/10/21/chartex" xmlns:cx3="http://schemas.microsoft.com/office/drawing/2016/5/9/chartex" xmlns:cx4="http://schemas.microsoft.com/office/drawing/2016/5/10/chartex" xmlns:cx5="http://schemas.microsoft.com/office/drawing/2016/5/11/chartex" xmlns:cx6="http://schemas.microsoft.com/office/drawing/2016/5/12/chartex" xmlns:cx7="http://schemas.microsoft.com/office/drawing/2016/5/13/chartex" xmlns:cx8="http://schemas.microsoft.com/office/drawing/2016/5/14/chartex" xmlns:mc="http://schemas.openxmlformats.org/markup-compatibility/2006" xmlns:aink="http://schemas.microsoft.com/office/drawing/2016/ink" xmlns:am3d="http://schemas.microsoft.com/office/drawing/2017/model3d" xmlns:o="urn:schemas-microsoft-com:office:office" xmlns:r="http://schemas.openxmlformats.org/officeDocument/2006/relationships" xmlns:m="http://schemas.openxmlformats.org/officeDocument/2006/math" xmlns:v="urn:schemas-microsoft-com:vml" xmlns:wp14="http://schemas.microsoft.com/office/word/2010/wordprocessingDrawing" xmlns:wp="http://schemas.openxmlformats.org/drawingml/2006/wordprocessingDrawing" xmlns:w10="urn:schemas-microsoft-com:office:word" xmlns:w="http://schemas.openxmlformats.org/wordprocessingml/2006/main" xmlns:w14="http://schemas.microsoft.com/office/word/2010/wordml" xmlns:w15="http://schemas.microsoft.com/office/word/2012/wordml" xmlns:w16cid="http://schemas.microsoft.com/office/word/2016/wordml/cid" xmlns:w16se="http://schemas.microsoft.com/office/word/2015/wordml/symex" xmlns:wpg="http://schemas.microsoft.com/office/word/2010/wordprocessingGroup" xmlns:wpi="http://schemas.microsoft.com/office/word/2010/wordprocessingInk" xmlns:wne="http://schemas.microsoft.com/office/word/2006/wordml" xmlns:wps="http://schemas.microsoft.com/office/word/2010/wordprocessingShape" mc:Ignorable="w14 w15 w16se w16cid wp14">
   <w:footnote w:type="separator" w:id="-1">
     <w:p>
       <w:pPr>
@@ -902,8 +880,8 @@
 </file>
 
 <file path=word/numbering.xml><?xml version="1.0" encoding="utf-8"?>
-<w:numbering xmlns:wpc="http://schemas.microsoft.com/office/word/2010/wordprocessingCanvas" xmlns:mc="http://schemas.openxmlformats.org/markup-compatibility/2006" xmlns:o="urn:schemas-microsoft-com:office:office" xmlns:r="http://schemas.openxmlformats.org/officeDocument/2006/relationships" xmlns:m="http://schemas.openxmlformats.org/officeDocument/2006/math" xmlns:v="urn:schemas-microsoft-com:vml" xmlns:wp14="http://schemas.microsoft.com/office/word/2010/wordprocessingDrawing" xmlns:wp="http://schemas.openxmlformats.org/drawingml/2006/wordprocessingDrawing" xmlns:w10="urn:schemas-microsoft-com:office:word" xmlns:w="http://schemas.openxmlformats.org/wordprocessingml/2006/main" xmlns:w14="http://schemas.microsoft.com/office/word/2010/wordml" xmlns:wpg="http://schemas.microsoft.com/office/word/2010/wordprocessingGroup" xmlns:wpi="http://schemas.microsoft.com/office/word/2010/wordprocessingInk" xmlns:wne="http://schemas.microsoft.com/office/word/2006/wordml" xmlns:wps="http://schemas.microsoft.com/office/word/2010/wordprocessingShape" mc:Ignorable="w14 wp14">
-  <w:abstractNum w:abstractNumId="0">
+<w:numbering xmlns:wpc="http://schemas.microsoft.com/office/word/2010/wordprocessingCanvas" xmlns:cx="http://schemas.microsoft.com/office/drawing/2014/chartex" xmlns:cx1="http://schemas.microsoft.com/office/drawing/2015/9/8/chartex" xmlns:cx2="http://schemas.microsoft.com/office/drawing/2015/10/21/chartex" xmlns:cx3="http://schemas.microsoft.com/office/drawing/2016/5/9/chartex" xmlns:cx4="http://schemas.microsoft.com/office/drawing/2016/5/10/chartex" xmlns:cx5="http://schemas.microsoft.com/office/drawing/2016/5/11/chartex" xmlns:cx6="http://schemas.microsoft.com/office/drawing/2016/5/12/chartex" xmlns:cx7="http://schemas.microsoft.com/office/drawing/2016/5/13/chartex" xmlns:cx8="http://schemas.microsoft.com/office/drawing/2016/5/14/chartex" xmlns:mc="http://schemas.openxmlformats.org/markup-compatibility/2006" xmlns:aink="http://schemas.microsoft.com/office/drawing/2016/ink" xmlns:am3d="http://schemas.microsoft.com/office/drawing/2017/model3d" xmlns:o="urn:schemas-microsoft-com:office:office" xmlns:r="http://schemas.openxmlformats.org/officeDocument/2006/relationships" xmlns:m="http://schemas.openxmlformats.org/officeDocument/2006/math" xmlns:v="urn:schemas-microsoft-com:vml" xmlns:wp14="http://schemas.microsoft.com/office/word/2010/wordprocessingDrawing" xmlns:wp="http://schemas.openxmlformats.org/drawingml/2006/wordprocessingDrawing" xmlns:w10="urn:schemas-microsoft-com:office:word" xmlns:w="http://schemas.openxmlformats.org/wordprocessingml/2006/main" xmlns:w14="http://schemas.microsoft.com/office/word/2010/wordml" xmlns:w15="http://schemas.microsoft.com/office/word/2012/wordml" xmlns:w16cid="http://schemas.microsoft.com/office/word/2016/wordml/cid" xmlns:w16se="http://schemas.microsoft.com/office/word/2015/wordml/symex" xmlns:wpg="http://schemas.microsoft.com/office/word/2010/wordprocessingGroup" xmlns:wpi="http://schemas.microsoft.com/office/word/2010/wordprocessingInk" xmlns:wne="http://schemas.microsoft.com/office/word/2006/wordml" xmlns:wps="http://schemas.microsoft.com/office/word/2010/wordprocessingShape" mc:Ignorable="w14 w15 w16se w16cid wp14">
+  <w:abstractNum w:abstractNumId="0" w15:restartNumberingAfterBreak="0">
     <w:nsid w:val="31B5197F"/>
     <w:multiLevelType w:val="hybridMultilevel"/>
     <w:tmpl w:val="C32872A4"/>
@@ -1016,7 +994,7 @@
       </w:rPr>
     </w:lvl>
   </w:abstractNum>
-  <w:abstractNum w:abstractNumId="1">
+  <w:abstractNum w:abstractNumId="1" w15:restartNumberingAfterBreak="0">
     <w:nsid w:val="38153597"/>
     <w:multiLevelType w:val="hybridMultilevel"/>
     <w:tmpl w:val="39EEE858"/>
@@ -1129,7 +1107,7 @@
       </w:rPr>
     </w:lvl>
   </w:abstractNum>
-  <w:abstractNum w:abstractNumId="2">
+  <w:abstractNum w:abstractNumId="2" w15:restartNumberingAfterBreak="0">
     <w:nsid w:val="7F6B0A51"/>
     <w:multiLevelType w:val="hybridMultilevel"/>
     <w:tmpl w:val="F7E4914E"/>
@@ -1255,7 +1233,7 @@
 </file>
 
 <file path=word/styles.xml><?xml version="1.0" encoding="utf-8"?>
-<w:styles xmlns:mc="http://schemas.openxmlformats.org/markup-compatibility/2006" xmlns:r="http://schemas.openxmlformats.org/officeDocument/2006/relationships" xmlns:w="http://schemas.openxmlformats.org/wordprocessingml/2006/main" xmlns:w14="http://schemas.microsoft.com/office/word/2010/wordml" mc:Ignorable="w14">
+<w:styles xmlns:mc="http://schemas.openxmlformats.org/markup-compatibility/2006" xmlns:r="http://schemas.openxmlformats.org/officeDocument/2006/relationships" xmlns:w="http://schemas.openxmlformats.org/wordprocessingml/2006/main" xmlns:w14="http://schemas.microsoft.com/office/word/2010/wordml" xmlns:w15="http://schemas.microsoft.com/office/word/2012/wordml" xmlns:w16cid="http://schemas.microsoft.com/office/word/2016/wordml/cid" xmlns:w16se="http://schemas.microsoft.com/office/word/2015/wordml/symex" mc:Ignorable="w14 w15 w16se w16cid">
   <w:docDefaults>
     <w:rPrDefault>
       <w:rPr>
@@ -1271,559 +1249,383 @@
       </w:pPr>
     </w:pPrDefault>
   </w:docDefaults>
-  <w:latentStyles w:defLockedState="0" w:defUIPriority="99" w:defSemiHidden="1" w:defUnhideWhenUsed="1" w:defQFormat="0" w:count="267">
-    <w:lsdException w:name="Normal" w:semiHidden="0" w:uiPriority="0" w:unhideWhenUsed="0" w:qFormat="1"/>
-    <w:lsdException w:name="heading 1" w:semiHidden="0" w:uiPriority="9" w:unhideWhenUsed="0" w:qFormat="1"/>
-    <w:lsdException w:name="heading 2" w:uiPriority="9" w:qFormat="1"/>
-    <w:lsdException w:name="heading 3" w:uiPriority="9" w:qFormat="1"/>
-    <w:lsdException w:name="heading 4" w:uiPriority="9" w:qFormat="1"/>
-    <w:lsdException w:name="heading 5" w:uiPriority="9" w:qFormat="1"/>
-    <w:lsdException w:name="heading 6" w:uiPriority="9" w:qFormat="1"/>
-    <w:lsdException w:name="heading 7" w:uiPriority="9" w:qFormat="1"/>
-    <w:lsdException w:name="heading 8" w:uiPriority="9" w:qFormat="1"/>
-    <w:lsdException w:name="heading 9" w:uiPriority="9" w:qFormat="1"/>
-    <w:lsdException w:name="toc 1" w:uiPriority="39"/>
-    <w:lsdException w:name="toc 2" w:uiPriority="39"/>
-    <w:lsdException w:name="toc 3" w:uiPriority="39"/>
-    <w:lsdException w:name="toc 4" w:uiPriority="39"/>
-    <w:lsdException w:name="toc 5" w:uiPriority="39"/>
-    <w:lsdException w:name="toc 6" w:uiPriority="39"/>
-    <w:lsdException w:name="toc 7" w:uiPriority="39"/>
-    <w:lsdException w:name="toc 8" w:uiPriority="39"/>
-    <w:lsdException w:name="toc 9" w:uiPriority="39"/>
-    <w:lsdException w:name="caption" w:uiPriority="35" w:qFormat="1"/>
-    <w:lsdException w:name="Title" w:semiHidden="0" w:uiPriority="10" w:unhideWhenUsed="0" w:qFormat="1"/>
-    <w:lsdException w:name="Default Paragraph Font" w:uiPriority="1"/>
-    <w:lsdException w:name="Subtitle" w:semiHidden="0" w:uiPriority="11" w:unhideWhenUsed="0" w:qFormat="1"/>
-    <w:lsdException w:name="Strong" w:semiHidden="0" w:uiPriority="22" w:unhideWhenUsed="0" w:qFormat="1"/>
-    <w:lsdException w:name="Emphasis" w:semiHidden="0" w:uiPriority="20" w:unhideWhenUsed="0" w:qFormat="1"/>
-    <w:lsdException w:name="Normal Table" w:semiHidden="0" w:unhideWhenUsed="0"/>
-    <w:lsdException w:name="Table Web 3" w:semiHidden="0" w:unhideWhenUsed="0"/>
-    <w:lsdException w:name="Table Grid" w:semiHidden="0" w:uiPriority="39" w:unhideWhenUsed="0"/>
-    <w:lsdException w:name="Table Theme" w:semiHidden="0" w:unhideWhenUsed="0"/>
-    <w:lsdException w:name="Placeholder Text" w:unhideWhenUsed="0"/>
-    <w:lsdException w:name="No Spacing" w:semiHidden="0" w:uiPriority="1" w:unhideWhenUsed="0" w:qFormat="1"/>
-    <w:lsdException w:name="Light Shading" w:semiHidden="0" w:uiPriority="60" w:unhideWhenUsed="0"/>
-    <w:lsdException w:name="Light List" w:semiHidden="0" w:uiPriority="61" w:unhideWhenUsed="0"/>
-    <w:lsdException w:name="Light Grid" w:semiHidden="0" w:uiPriority="62" w:unhideWhenUsed="0"/>
-    <w:lsdException w:name="Medium Shading 1" w:semiHidden="0" w:uiPriority="63" w:unhideWhenUsed="0"/>
-    <w:lsdException w:name="Medium Shading 2" w:semiHidden="0" w:uiPriority="64" w:unhideWhenUsed="0"/>
-    <w:lsdException w:name="Medium List 1" w:semiHidden="0" w:uiPriority="65" w:unhideWhenUsed="0"/>
-    <w:lsdException w:name="Medium List 2" w:semiHidden="0" w:uiPriority="66" w:unhideWhenUsed="0"/>
-    <w:lsdException w:name="Medium Grid 1" w:semiHidden="0" w:uiPriority="67" w:unhideWhenUsed="0"/>
-    <w:lsdException w:name="Medium Grid 2" w:semiHidden="0" w:uiPriority="68" w:unhideWhenUsed="0"/>
-    <w:lsdException w:name="Medium Grid 3" w:semiHidden="0" w:uiPriority="69" w:unhideWhenUsed="0"/>
-    <w:lsdException w:name="Dark List" w:semiHidden="0" w:uiPriority="70" w:unhideWhenUsed="0"/>
-    <w:lsdException w:name="Colorful Shading" w:semiHidden="0" w:uiPriority="71" w:unhideWhenUsed="0"/>
-    <w:lsdException w:name="Colorful List" w:semiHidden="0" w:uiPriority="72" w:unhideWhenUsed="0"/>
-    <w:lsdException w:name="Colorful Grid" w:semiHidden="0" w:uiPriority="73" w:unhideWhenUsed="0"/>
-    <w:lsdException w:name="Light Shading Accent 1" w:semiHidden="0" w:uiPriority="60" w:unhideWhenUsed="0"/>
-    <w:lsdException w:name="Light List Accent 1" w:semiHidden="0" w:uiPriority="61" w:unhideWhenUsed="0"/>
-    <w:lsdException w:name="Light Grid Accent 1" w:semiHidden="0" w:uiPriority="62" w:unhideWhenUsed="0"/>
-    <w:lsdException w:name="Medium Shading 1 Accent 1" w:semiHidden="0" w:uiPriority="63" w:unhideWhenUsed="0"/>
-    <w:lsdException w:name="Medium Shading 2 Accent 1" w:semiHidden="0" w:uiPriority="64" w:unhideWhenUsed="0"/>
-    <w:lsdException w:name="Medium List 1 Accent 1" w:semiHidden="0" w:uiPriority="65" w:unhideWhenUsed="0"/>
-    <w:lsdException w:name="Revision" w:unhideWhenUsed="0"/>
-    <w:lsdException w:name="List Paragraph" w:semiHidden="0" w:uiPriority="34" w:unhideWhenUsed="0" w:qFormat="1"/>
-    <w:lsdException w:name="Quote" w:semiHidden="0" w:uiPriority="29" w:unhideWhenUsed="0" w:qFormat="1"/>
-    <w:lsdException w:name="Intense Quote" w:semiHidden="0" w:uiPriority="30" w:unhideWhenUsed="0" w:qFormat="1"/>
-    <w:lsdException w:name="Medium List 2 Accent 1" w:semiHidden="0" w:uiPriority="66" w:unhideWhenUsed="0"/>
-    <w:lsdException w:name="Medium Grid 1 Accent 1" w:semiHidden="0" w:uiPriority="67" w:unhideWhenUsed="0"/>
-    <w:lsdException w:name="Medium Grid 2 Accent 1" w:semiHidden="0" w:uiPriority="68" w:unhideWhenUsed="0"/>
-    <w:lsdException w:name="Medium Grid 3 Accent 1" w:semiHidden="0" w:uiPriority="69" w:unhideWhenUsed="0"/>
-    <w:lsdException w:name="Dark List Accent 1" w:semiHidden="0" w:uiPriority="70" w:unhideWhenUsed="0"/>
-    <w:lsdException w:name="Colorful Shading Accent 1" w:semiHidden="0" w:uiPriority="71" w:unhideWhenUsed="0"/>
-    <w:lsdException w:name="Colorful List Accent 1" w:semiHidden="0" w:uiPriority="72" w:unhideWhenUsed="0"/>
-    <w:lsdException w:name="Colorful Grid Accent 1" w:semiHidden="0" w:uiPriority="73" w:unhideWhenUsed="0"/>
-    <w:lsdException w:name="Light Shading Accent 2" w:semiHidden="0" w:uiPriority="60" w:unhideWhenUsed="0"/>
-    <w:lsdException w:name="Light List Accent 2" w:semiHidden="0" w:uiPriority="61" w:unhideWhenUsed="0"/>
-    <w:lsdException w:name="Light Grid Accent 2" w:semiHidden="0" w:uiPriority="62" w:unhideWhenUsed="0"/>
-    <w:lsdException w:name="Medium Shading 1 Accent 2" w:semiHidden="0" w:uiPriority="63" w:unhideWhenUsed="0"/>
-    <w:lsdException w:name="Medium Shading 2 Accent 2" w:semiHidden="0" w:uiPriority="64" w:unhideWhenUsed="0"/>
-    <w:lsdException w:name="Medium List 1 Accent 2" w:semiHidden="0" w:uiPriority="65" w:unhideWhenUsed="0"/>
-    <w:lsdException w:name="Medium List 2 Accent 2" w:semiHidden="0" w:uiPriority="66" w:unhideWhenUsed="0"/>
-    <w:lsdException w:name="Medium Grid 1 Accent 2" w:semiHidden="0" w:uiPriority="67" w:unhideWhenUsed="0"/>
-    <w:lsdException w:name="Medium Grid 2 Accent 2" w:semiHidden="0" w:uiPriority="68" w:unhideWhenUsed="0"/>
-    <w:lsdException w:name="Medium Grid 3 Accent 2" w:semiHidden="0" w:uiPriority="69" w:unhideWhenUsed="0"/>
-    <w:lsdException w:name="Dark List Accent 2" w:semiHidden="0" w:uiPriority="70" w:unhideWhenUsed="0"/>
-    <w:lsdException w:name="Colorful Shading Accent 2" w:semiHidden="0" w:uiPriority="71" w:unhideWhenUsed="0"/>
-    <w:lsdException w:name="Colorful List Accent 2" w:semiHidden="0" w:uiPriority="72" w:unhideWhenUsed="0"/>
-    <w:lsdException w:name="Colorful Grid Accent 2" w:semiHidden="0" w:uiPriority="73" w:unhideWhenUsed="0"/>
-    <w:lsdException w:name="Light Shading Accent 3" w:semiHidden="0" w:uiPriority="60" w:unhideWhenUsed="0"/>
-    <w:lsdException w:name="Light List Accent 3" w:semiHidden="0" w:uiPriority="61" w:unhideWhenUsed="0"/>
-    <w:lsdException w:name="Light Grid Accent 3" w:semiHidden="0" w:uiPriority="62" w:unhideWhenUsed="0"/>
-    <w:lsdException w:name="Medium Shading 1 Accent 3" w:semiHidden="0" w:uiPriority="63" w:unhideWhenUsed="0"/>
-    <w:lsdException w:name="Medium Shading 2 Accent 3" w:semiHidden="0" w:uiPriority="64" w:unhideWhenUsed="0"/>
-    <w:lsdException w:name="Medium List 1 Accent 3" w:semiHidden="0" w:uiPriority="65" w:unhideWhenUsed="0"/>
-    <w:lsdException w:name="Medium List 2 Accent 3" w:semiHidden="0" w:uiPriority="66" w:unhideWhenUsed="0"/>
-    <w:lsdException w:name="Medium Grid 1 Accent 3" w:semiHidden="0" w:uiPriority="67" w:unhideWhenUsed="0"/>
-    <w:lsdException w:name="Medium Grid 2 Accent 3" w:semiHidden="0" w:uiPriority="68" w:unhideWhenUsed="0"/>
-    <w:lsdException w:name="Medium Grid 3 Accent 3" w:semiHidden="0" w:uiPriority="69" w:unhideWhenUsed="0"/>
-    <w:lsdException w:name="Dark List Accent 3" w:semiHidden="0" w:uiPriority="70" w:unhideWhenUsed="0"/>
-    <w:lsdException w:name="Colorful Shading Accent 3" w:semiHidden="0" w:uiPriority="71" w:unhideWhenUsed="0"/>
-    <w:lsdException w:name="Colorful List Accent 3" w:semiHidden="0" w:uiPriority="72" w:unhideWhenUsed="0"/>
-    <w:lsdException w:name="Colorful Grid Accent 3" w:semiHidden="0" w:uiPriority="73" w:unhideWhenUsed="0"/>
-    <w:lsdException w:name="Light Shading Accent 4" w:semiHidden="0" w:uiPriority="60" w:unhideWhenUsed="0"/>
-    <w:lsdException w:name="Light List Accent 4" w:semiHidden="0" w:uiPriority="61" w:unhideWhenUsed="0"/>
-    <w:lsdException w:name="Light Grid Accent 4" w:semiHidden="0" w:uiPriority="62" w:unhideWhenUsed="0"/>
-    <w:lsdException w:name="Medium Shading 1 Accent 4" w:semiHidden="0" w:uiPriority="63" w:unhideWhenUsed="0"/>
-    <w:lsdException w:name="Medium Shading 2 Accent 4" w:semiHidden="0" w:uiPriority="64" w:unhideWhenUsed="0"/>
-    <w:lsdException w:name="Medium List 1 Accent 4" w:semiHidden="0" w:uiPriority="65" w:unhideWhenUsed="0"/>
-    <w:lsdException w:name="Medium List 2 Accent 4" w:semiHidden="0" w:uiPriority="66" w:unhideWhenUsed="0"/>
-    <w:lsdException w:name="Medium Grid 1 Accent 4" w:semiHidden="0" w:uiPriority="67" w:unhideWhenUsed="0"/>
-    <w:lsdException w:name="Medium Grid 2 Accent 4" w:semiHidden="0" w:uiPriority="68" w:unhideWhenUsed="0"/>
-    <w:lsdException w:name="Medium Grid 3 Accent 4" w:semiHidden="0" w:uiPriority="69" w:unhideWhenUsed="0"/>
-    <w:lsdException w:name="Dark List Accent 4" w:semiHidden="0" w:uiPriority="70" w:unhideWhenUsed="0"/>
-    <w:lsdException w:name="Colorful Shading Accent 4" w:semiHidden="0" w:uiPriority="71" w:unhideWhenUsed="0"/>
-    <w:lsdException w:name="Colorful List Accent 4" w:semiHidden="0" w:uiPriority="72" w:unhideWhenUsed="0"/>
-    <w:lsdException w:name="Colorful Grid Accent 4" w:semiHidden="0" w:uiPriority="73" w:unhideWhenUsed="0"/>
-    <w:lsdException w:name="Light Shading Accent 5" w:semiHidden="0" w:uiPriority="60" w:unhideWhenUsed="0"/>
-    <w:lsdException w:name="Light List Accent 5" w:semiHidden="0" w:uiPriority="61" w:unhideWhenUsed="0"/>
-    <w:lsdException w:name="Light Grid Accent 5" w:semiHidden="0" w:uiPriority="62" w:unhideWhenUsed="0"/>
-    <w:lsdException w:name="Medium Shading 1 Accent 5" w:semiHidden="0" w:uiPriority="63" w:unhideWhenUsed="0"/>
-    <w:lsdException w:name="Medium Shading 2 Accent 5" w:semiHidden="0" w:uiPriority="64" w:unhideWhenUsed="0"/>
-    <w:lsdException w:name="Medium List 1 Accent 5" w:semiHidden="0" w:uiPriority="65" w:unhideWhenUsed="0"/>
-    <w:lsdException w:name="Medium List 2 Accent 5" w:semiHidden="0" w:uiPriority="66" w:unhideWhenUsed="0"/>
-    <w:lsdException w:name="Medium Grid 1 Accent 5" w:semiHidden="0" w:uiPriority="67" w:unhideWhenUsed="0"/>
-    <w:lsdException w:name="Medium Grid 2 Accent 5" w:semiHidden="0" w:uiPriority="68" w:unhideWhenUsed="0"/>
-    <w:lsdException w:name="Medium Grid 3 Accent 5" w:semiHidden="0" w:uiPriority="69" w:unhideWhenUsed="0"/>
-    <w:lsdException w:name="Dark List Accent 5" w:semiHidden="0" w:uiPriority="70" w:unhideWhenUsed="0"/>
-    <w:lsdException w:name="Colorful Shading Accent 5" w:semiHidden="0" w:uiPriority="71" w:unhideWhenUsed="0"/>
-    <w:lsdException w:name="Colorful List Accent 5" w:semiHidden="0" w:uiPriority="72" w:unhideWhenUsed="0"/>
-    <w:lsdException w:name="Colorful Grid Accent 5" w:semiHidden="0" w:uiPriority="73" w:unhideWhenUsed="0"/>
-    <w:lsdException w:name="Light Shading Accent 6" w:semiHidden="0" w:uiPriority="60" w:unhideWhenUsed="0"/>
-    <w:lsdException w:name="Light List Accent 6" w:semiHidden="0" w:uiPriority="61" w:unhideWhenUsed="0"/>
-    <w:lsdException w:name="Light Grid Accent 6" w:semiHidden="0" w:uiPriority="62" w:unhideWhenUsed="0"/>
-    <w:lsdException w:name="Medium Shading 1 Accent 6" w:semiHidden="0" w:uiPriority="63" w:unhideWhenUsed="0"/>
-    <w:lsdException w:name="Medium Shading 2 Accent 6" w:semiHidden="0" w:uiPriority="64" w:unhideWhenUsed="0"/>
-    <w:lsdException w:name="Medium List 1 Accent 6" w:semiHidden="0" w:uiPriority="65" w:unhideWhenUsed="0"/>
-    <w:lsdException w:name="Medium List 2 Accent 6" w:semiHidden="0" w:uiPriority="66" w:unhideWhenUsed="0"/>
-    <w:lsdException w:name="Medium Grid 1 Accent 6" w:semiHidden="0" w:uiPriority="67" w:unhideWhenUsed="0"/>
-    <w:lsdException w:name="Medium Grid 2 Accent 6" w:semiHidden="0" w:uiPriority="68" w:unhideWhenUsed="0"/>
-    <w:lsdException w:name="Medium Grid 3 Accent 6" w:semiHidden="0" w:uiPriority="69" w:unhideWhenUsed="0"/>
-    <w:lsdException w:name="Dark List Accent 6" w:semiHidden="0" w:uiPriority="70" w:unhideWhenUsed="0"/>
-    <w:lsdException w:name="Colorful Shading Accent 6" w:semiHidden="0" w:uiPriority="71" w:unhideWhenUsed="0"/>
-    <w:lsdException w:name="Colorful List Accent 6" w:semiHidden="0" w:uiPriority="72" w:unhideWhenUsed="0"/>
-    <w:lsdException w:name="Colorful Grid Accent 6" w:semiHidden="0" w:uiPriority="73" w:unhideWhenUsed="0"/>
-    <w:lsdException w:name="Subtle Emphasis" w:semiHidden="0" w:uiPriority="19" w:unhideWhenUsed="0" w:qFormat="1"/>
-    <w:lsdException w:name="Intense Emphasis" w:semiHidden="0" w:uiPriority="21" w:unhideWhenUsed="0" w:qFormat="1"/>
-    <w:lsdException w:name="Subtle Reference" w:semiHidden="0" w:uiPriority="31" w:unhideWhenUsed="0" w:qFormat="1"/>
-    <w:lsdException w:name="Intense Reference" w:semiHidden="0" w:uiPriority="32" w:unhideWhenUsed="0" w:qFormat="1"/>
-    <w:lsdException w:name="Book Title" w:semiHidden="0" w:uiPriority="33" w:unhideWhenUsed="0" w:qFormat="1"/>
-    <w:lsdException w:name="Bibliography" w:uiPriority="37"/>
-    <w:lsdException w:name="TOC Heading" w:uiPriority="39" w:qFormat="1"/>
-  </w:latentStyles>
-  <w:style w:type="paragraph" w:default="1" w:styleId="Normal">
-    <w:name w:val="Normal"/>
-    <w:qFormat/>
-  </w:style>
-  <w:style w:type="paragraph" w:styleId="Heading1">
-    <w:name w:val="heading 1"/>
-    <w:basedOn w:val="Normal"/>
-    <w:next w:val="Normal"/>
-    <w:link w:val="Heading1Char"/>
-    <w:uiPriority w:val="9"/>
-    <w:qFormat/>
-    <w:rsid w:val="00BB1557"/>
-    <w:pPr>
-      <w:keepNext/>
-      <w:keepLines/>
-      <w:spacing w:before="240" w:after="0"/>
-      <w:outlineLvl w:val="0"/>
-    </w:pPr>
-    <w:rPr>
-      <w:rFonts w:asciiTheme="majorHAnsi" w:eastAsiaTheme="majorEastAsia" w:hAnsiTheme="majorHAnsi" w:cstheme="majorBidi"/>
-      <w:color w:val="2F5496" w:themeColor="accent1" w:themeShade="BF"/>
-      <w:sz w:val="32"/>
-      <w:szCs w:val="32"/>
-    </w:rPr>
-  </w:style>
-  <w:style w:type="paragraph" w:styleId="Heading2">
-    <w:name w:val="heading 2"/>
-    <w:basedOn w:val="Normal"/>
-    <w:next w:val="Normal"/>
-    <w:link w:val="Heading2Char"/>
-    <w:uiPriority w:val="9"/>
-    <w:unhideWhenUsed/>
-    <w:qFormat/>
-    <w:rsid w:val="001978F9"/>
-    <w:pPr>
-      <w:keepNext/>
-      <w:keepLines/>
-      <w:spacing w:before="40" w:after="0"/>
-      <w:outlineLvl w:val="1"/>
-    </w:pPr>
-    <w:rPr>
-      <w:rFonts w:asciiTheme="majorHAnsi" w:eastAsiaTheme="majorEastAsia" w:hAnsiTheme="majorHAnsi" w:cstheme="majorBidi"/>
-      <w:color w:val="2F5496" w:themeColor="accent1" w:themeShade="BF"/>
-      <w:sz w:val="26"/>
-      <w:szCs w:val="26"/>
-    </w:rPr>
-  </w:style>
-  <w:style w:type="character" w:default="1" w:styleId="DefaultParagraphFont">
-    <w:name w:val="Default Paragraph Font"/>
-    <w:uiPriority w:val="1"/>
-    <w:semiHidden/>
-    <w:unhideWhenUsed/>
-  </w:style>
-  <w:style w:type="table" w:default="1" w:styleId="TableNormal">
-    <w:name w:val="Normal Table"/>
-    <w:uiPriority w:val="99"/>
-    <w:semiHidden/>
-    <w:unhideWhenUsed/>
-    <w:tblPr>
-      <w:tblInd w:w="0" w:type="dxa"/>
-      <w:tblCellMar>
-        <w:top w:w="0" w:type="dxa"/>
-        <w:left w:w="108" w:type="dxa"/>
-        <w:bottom w:w="0" w:type="dxa"/>
-        <w:right w:w="108" w:type="dxa"/>
-      </w:tblCellMar>
-    </w:tblPr>
-  </w:style>
-  <w:style w:type="numbering" w:default="1" w:styleId="NoList">
-    <w:name w:val="No List"/>
-    <w:uiPriority w:val="99"/>
-    <w:semiHidden/>
-    <w:unhideWhenUsed/>
-  </w:style>
-  <w:style w:type="paragraph" w:styleId="Title">
-    <w:name w:val="Title"/>
-    <w:basedOn w:val="Normal"/>
-    <w:next w:val="Normal"/>
-    <w:link w:val="TitleChar"/>
-    <w:uiPriority w:val="10"/>
-    <w:qFormat/>
-    <w:rsid w:val="00BB1557"/>
-    <w:pPr>
-      <w:spacing w:after="0" w:line="240" w:lineRule="auto"/>
-      <w:contextualSpacing/>
-    </w:pPr>
-    <w:rPr>
-      <w:rFonts w:asciiTheme="majorHAnsi" w:eastAsiaTheme="majorEastAsia" w:hAnsiTheme="majorHAnsi" w:cstheme="majorBidi"/>
-      <w:spacing w:val="-10"/>
-      <w:kern w:val="28"/>
-      <w:sz w:val="56"/>
-      <w:szCs w:val="56"/>
-    </w:rPr>
-  </w:style>
-  <w:style w:type="character" w:customStyle="1" w:styleId="TitleChar">
-    <w:name w:val="Title Char"/>
-    <w:basedOn w:val="DefaultParagraphFont"/>
-    <w:link w:val="Title"/>
-    <w:uiPriority w:val="10"/>
-    <w:rsid w:val="00BB1557"/>
-    <w:rPr>
-      <w:rFonts w:asciiTheme="majorHAnsi" w:eastAsiaTheme="majorEastAsia" w:hAnsiTheme="majorHAnsi" w:cstheme="majorBidi"/>
-      <w:spacing w:val="-10"/>
-      <w:kern w:val="28"/>
-      <w:sz w:val="56"/>
-      <w:szCs w:val="56"/>
-    </w:rPr>
-  </w:style>
-  <w:style w:type="character" w:customStyle="1" w:styleId="Heading1Char">
-    <w:name w:val="Heading 1 Char"/>
-    <w:basedOn w:val="DefaultParagraphFont"/>
-    <w:link w:val="Heading1"/>
-    <w:uiPriority w:val="9"/>
-    <w:rsid w:val="00BB1557"/>
-    <w:rPr>
-      <w:rFonts w:asciiTheme="majorHAnsi" w:eastAsiaTheme="majorEastAsia" w:hAnsiTheme="majorHAnsi" w:cstheme="majorBidi"/>
-      <w:color w:val="2F5496" w:themeColor="accent1" w:themeShade="BF"/>
-      <w:sz w:val="32"/>
-      <w:szCs w:val="32"/>
-    </w:rPr>
-  </w:style>
-  <w:style w:type="character" w:customStyle="1" w:styleId="Heading2Char">
-    <w:name w:val="Heading 2 Char"/>
-    <w:basedOn w:val="DefaultParagraphFont"/>
-    <w:link w:val="Heading2"/>
-    <w:uiPriority w:val="9"/>
-    <w:rsid w:val="001978F9"/>
-    <w:rPr>
-      <w:rFonts w:asciiTheme="majorHAnsi" w:eastAsiaTheme="majorEastAsia" w:hAnsiTheme="majorHAnsi" w:cstheme="majorBidi"/>
-      <w:color w:val="2F5496" w:themeColor="accent1" w:themeShade="BF"/>
-      <w:sz w:val="26"/>
-      <w:szCs w:val="26"/>
-    </w:rPr>
-  </w:style>
-  <w:style w:type="paragraph" w:styleId="ListParagraph">
-    <w:name w:val="List Paragraph"/>
-    <w:basedOn w:val="Normal"/>
-    <w:uiPriority w:val="34"/>
-    <w:qFormat/>
-    <w:rsid w:val="001978F9"/>
-    <w:pPr>
-      <w:ind w:left="720"/>
-      <w:contextualSpacing/>
-    </w:pPr>
-  </w:style>
-  <w:style w:type="paragraph" w:styleId="Subtitle">
-    <w:name w:val="Subtitle"/>
-    <w:basedOn w:val="Normal"/>
-    <w:next w:val="Normal"/>
-    <w:link w:val="SubtitleChar"/>
-    <w:uiPriority w:val="11"/>
-    <w:qFormat/>
-    <w:rsid w:val="007B0894"/>
-    <w:pPr>
-      <w:numPr>
-        <w:ilvl w:val="1"/>
-      </w:numPr>
-    </w:pPr>
-    <w:rPr>
-      <w:rFonts w:eastAsiaTheme="minorEastAsia"/>
-      <w:color w:val="5A5A5A" w:themeColor="text1" w:themeTint="A5"/>
-      <w:spacing w:val="15"/>
-    </w:rPr>
-  </w:style>
-  <w:style w:type="character" w:customStyle="1" w:styleId="SubtitleChar">
-    <w:name w:val="Subtitle Char"/>
-    <w:basedOn w:val="DefaultParagraphFont"/>
-    <w:link w:val="Subtitle"/>
-    <w:uiPriority w:val="11"/>
-    <w:rsid w:val="007B0894"/>
-    <w:rPr>
-      <w:rFonts w:eastAsiaTheme="minorEastAsia"/>
-      <w:color w:val="5A5A5A" w:themeColor="text1" w:themeTint="A5"/>
-      <w:spacing w:val="15"/>
-    </w:rPr>
-  </w:style>
-  <w:style w:type="paragraph" w:styleId="BalloonText">
-    <w:name w:val="Balloon Text"/>
-    <w:basedOn w:val="Normal"/>
-    <w:link w:val="BalloonTextChar"/>
-    <w:uiPriority w:val="99"/>
-    <w:semiHidden/>
-    <w:unhideWhenUsed/>
-    <w:rsid w:val="00FB5CE5"/>
-    <w:pPr>
-      <w:spacing w:after="0" w:line="240" w:lineRule="auto"/>
-    </w:pPr>
-    <w:rPr>
-      <w:rFonts w:ascii="Tahoma" w:hAnsi="Tahoma" w:cs="Tahoma"/>
-      <w:sz w:val="16"/>
-      <w:szCs w:val="16"/>
-    </w:rPr>
-  </w:style>
-  <w:style w:type="character" w:customStyle="1" w:styleId="BalloonTextChar">
-    <w:name w:val="Balloon Text Char"/>
-    <w:basedOn w:val="DefaultParagraphFont"/>
-    <w:link w:val="BalloonText"/>
-    <w:uiPriority w:val="99"/>
-    <w:semiHidden/>
-    <w:rsid w:val="00FB5CE5"/>
-    <w:rPr>
-      <w:rFonts w:ascii="Tahoma" w:hAnsi="Tahoma" w:cs="Tahoma"/>
-      <w:sz w:val="16"/>
-      <w:szCs w:val="16"/>
-    </w:rPr>
-  </w:style>
-  <w:style w:type="paragraph" w:styleId="Header">
-    <w:name w:val="header"/>
-    <w:basedOn w:val="Normal"/>
-    <w:link w:val="HeaderChar"/>
-    <w:uiPriority w:val="99"/>
-    <w:unhideWhenUsed/>
-    <w:rsid w:val="001E65D6"/>
-    <w:pPr>
-      <w:tabs>
-        <w:tab w:val="center" w:pos="4513"/>
-        <w:tab w:val="right" w:pos="9026"/>
-      </w:tabs>
-      <w:spacing w:after="0" w:line="240" w:lineRule="auto"/>
-    </w:pPr>
-  </w:style>
-  <w:style w:type="character" w:customStyle="1" w:styleId="HeaderChar">
-    <w:name w:val="Header Char"/>
-    <w:basedOn w:val="DefaultParagraphFont"/>
-    <w:link w:val="Header"/>
-    <w:uiPriority w:val="99"/>
-    <w:rsid w:val="001E65D6"/>
-  </w:style>
-  <w:style w:type="paragraph" w:styleId="Footer">
-    <w:name w:val="footer"/>
-    <w:basedOn w:val="Normal"/>
-    <w:link w:val="FooterChar"/>
-    <w:uiPriority w:val="99"/>
-    <w:unhideWhenUsed/>
-    <w:rsid w:val="001E65D6"/>
-    <w:pPr>
-      <w:tabs>
-        <w:tab w:val="center" w:pos="4513"/>
-        <w:tab w:val="right" w:pos="9026"/>
-      </w:tabs>
-      <w:spacing w:after="0" w:line="240" w:lineRule="auto"/>
-    </w:pPr>
-  </w:style>
-  <w:style w:type="character" w:customStyle="1" w:styleId="FooterChar">
-    <w:name w:val="Footer Char"/>
-    <w:basedOn w:val="DefaultParagraphFont"/>
-    <w:link w:val="Footer"/>
-    <w:uiPriority w:val="99"/>
-    <w:rsid w:val="001E65D6"/>
-  </w:style>
-</w:styles>
-</file>
-
-<file path=word/stylesWithEffects.xml><?xml version="1.0" encoding="utf-8"?>
-<w:styles xmlns:wpc="http://schemas.microsoft.com/office/word/2010/wordprocessingCanvas" xmlns:mc="http://schemas.openxmlformats.org/markup-compatibility/2006" xmlns:o="urn:schemas-microsoft-com:office:office" xmlns:r="http://schemas.openxmlformats.org/officeDocument/2006/relationships" xmlns:m="http://schemas.openxmlformats.org/officeDocument/2006/math" xmlns:v="urn:schemas-microsoft-com:vml" xmlns:wp14="http://schemas.microsoft.com/office/word/2010/wordprocessingDrawing" xmlns:wp="http://schemas.openxmlformats.org/drawingml/2006/wordprocessingDrawing" xmlns:w10="urn:schemas-microsoft-com:office:word" xmlns:w="http://schemas.openxmlformats.org/wordprocessingml/2006/main" xmlns:w14="http://schemas.microsoft.com/office/word/2010/wordml" xmlns:wpg="http://schemas.microsoft.com/office/word/2010/wordprocessingGroup" xmlns:wpi="http://schemas.microsoft.com/office/word/2010/wordprocessingInk" xmlns:wne="http://schemas.microsoft.com/office/word/2006/wordml" xmlns:wps="http://schemas.microsoft.com/office/word/2010/wordprocessingShape" mc:Ignorable="w14 wp14">
-  <w:docDefaults>
-    <w:rPrDefault>
-      <w:rPr>
-        <w:rFonts w:asciiTheme="minorHAnsi" w:eastAsiaTheme="minorHAnsi" w:hAnsiTheme="minorHAnsi" w:cstheme="minorBidi"/>
-        <w:sz w:val="22"/>
-        <w:szCs w:val="22"/>
-        <w:lang w:val="en-GB" w:eastAsia="en-US" w:bidi="ar-SA"/>
-      </w:rPr>
-    </w:rPrDefault>
-    <w:pPrDefault>
-      <w:pPr>
-        <w:spacing w:after="160" w:line="259" w:lineRule="auto"/>
-      </w:pPr>
-    </w:pPrDefault>
-  </w:docDefaults>
-  <w:latentStyles w:defLockedState="0" w:defUIPriority="99" w:defSemiHidden="1" w:defUnhideWhenUsed="1" w:defQFormat="0" w:count="267">
-    <w:lsdException w:name="Normal" w:semiHidden="0" w:uiPriority="0" w:unhideWhenUsed="0" w:qFormat="1"/>
-    <w:lsdException w:name="heading 1" w:semiHidden="0" w:uiPriority="9" w:unhideWhenUsed="0" w:qFormat="1"/>
-    <w:lsdException w:name="heading 2" w:uiPriority="9" w:qFormat="1"/>
-    <w:lsdException w:name="heading 3" w:uiPriority="9" w:qFormat="1"/>
-    <w:lsdException w:name="heading 4" w:uiPriority="9" w:qFormat="1"/>
-    <w:lsdException w:name="heading 5" w:uiPriority="9" w:qFormat="1"/>
-    <w:lsdException w:name="heading 6" w:uiPriority="9" w:qFormat="1"/>
-    <w:lsdException w:name="heading 7" w:uiPriority="9" w:qFormat="1"/>
-    <w:lsdException w:name="heading 8" w:uiPriority="9" w:qFormat="1"/>
-    <w:lsdException w:name="heading 9" w:uiPriority="9" w:qFormat="1"/>
-    <w:lsdException w:name="toc 1" w:uiPriority="39"/>
-    <w:lsdException w:name="toc 2" w:uiPriority="39"/>
-    <w:lsdException w:name="toc 3" w:uiPriority="39"/>
-    <w:lsdException w:name="toc 4" w:uiPriority="39"/>
-    <w:lsdException w:name="toc 5" w:uiPriority="39"/>
-    <w:lsdException w:name="toc 6" w:uiPriority="39"/>
-    <w:lsdException w:name="toc 7" w:uiPriority="39"/>
-    <w:lsdException w:name="toc 8" w:uiPriority="39"/>
-    <w:lsdException w:name="toc 9" w:uiPriority="39"/>
-    <w:lsdException w:name="caption" w:uiPriority="35" w:qFormat="1"/>
-    <w:lsdException w:name="Title" w:semiHidden="0" w:uiPriority="10" w:unhideWhenUsed="0" w:qFormat="1"/>
-    <w:lsdException w:name="Default Paragraph Font" w:uiPriority="1"/>
-    <w:lsdException w:name="Subtitle" w:semiHidden="0" w:uiPriority="11" w:unhideWhenUsed="0" w:qFormat="1"/>
-    <w:lsdException w:name="Strong" w:semiHidden="0" w:uiPriority="22" w:unhideWhenUsed="0" w:qFormat="1"/>
-    <w:lsdException w:name="Emphasis" w:semiHidden="0" w:uiPriority="20" w:unhideWhenUsed="0" w:qFormat="1"/>
-    <w:lsdException w:name="Normal Table" w:semiHidden="0" w:unhideWhenUsed="0"/>
-    <w:lsdException w:name="Table Web 3" w:semiHidden="0" w:unhideWhenUsed="0"/>
-    <w:lsdException w:name="Table Grid" w:semiHidden="0" w:uiPriority="39" w:unhideWhenUsed="0"/>
-    <w:lsdException w:name="Table Theme" w:semiHidden="0" w:unhideWhenUsed="0"/>
-    <w:lsdException w:name="Placeholder Text" w:unhideWhenUsed="0"/>
-    <w:lsdException w:name="No Spacing" w:semiHidden="0" w:uiPriority="1" w:unhideWhenUsed="0" w:qFormat="1"/>
-    <w:lsdException w:name="Light Shading" w:semiHidden="0" w:uiPriority="60" w:unhideWhenUsed="0"/>
-    <w:lsdException w:name="Light List" w:semiHidden="0" w:uiPriority="61" w:unhideWhenUsed="0"/>
-    <w:lsdException w:name="Light Grid" w:semiHidden="0" w:uiPriority="62" w:unhideWhenUsed="0"/>
-    <w:lsdException w:name="Medium Shading 1" w:semiHidden="0" w:uiPriority="63" w:unhideWhenUsed="0"/>
-    <w:lsdException w:name="Medium Shading 2" w:semiHidden="0" w:uiPriority="64" w:unhideWhenUsed="0"/>
-    <w:lsdException w:name="Medium List 1" w:semiHidden="0" w:uiPriority="65" w:unhideWhenUsed="0"/>
-    <w:lsdException w:name="Medium List 2" w:semiHidden="0" w:uiPriority="66" w:unhideWhenUsed="0"/>
-    <w:lsdException w:name="Medium Grid 1" w:semiHidden="0" w:uiPriority="67" w:unhideWhenUsed="0"/>
-    <w:lsdException w:name="Medium Grid 2" w:semiHidden="0" w:uiPriority="68" w:unhideWhenUsed="0"/>
-    <w:lsdException w:name="Medium Grid 3" w:semiHidden="0" w:uiPriority="69" w:unhideWhenUsed="0"/>
-    <w:lsdException w:name="Dark List" w:semiHidden="0" w:uiPriority="70" w:unhideWhenUsed="0"/>
-    <w:lsdException w:name="Colorful Shading" w:semiHidden="0" w:uiPriority="71" w:unhideWhenUsed="0"/>
-    <w:lsdException w:name="Colorful List" w:semiHidden="0" w:uiPriority="72" w:unhideWhenUsed="0"/>
-    <w:lsdException w:name="Colorful Grid" w:semiHidden="0" w:uiPriority="73" w:unhideWhenUsed="0"/>
-    <w:lsdException w:name="Light Shading Accent 1" w:semiHidden="0" w:uiPriority="60" w:unhideWhenUsed="0"/>
-    <w:lsdException w:name="Light List Accent 1" w:semiHidden="0" w:uiPriority="61" w:unhideWhenUsed="0"/>
-    <w:lsdException w:name="Light Grid Accent 1" w:semiHidden="0" w:uiPriority="62" w:unhideWhenUsed="0"/>
-    <w:lsdException w:name="Medium Shading 1 Accent 1" w:semiHidden="0" w:uiPriority="63" w:unhideWhenUsed="0"/>
-    <w:lsdException w:name="Medium Shading 2 Accent 1" w:semiHidden="0" w:uiPriority="64" w:unhideWhenUsed="0"/>
-    <w:lsdException w:name="Medium List 1 Accent 1" w:semiHidden="0" w:uiPriority="65" w:unhideWhenUsed="0"/>
-    <w:lsdException w:name="Revision" w:unhideWhenUsed="0"/>
-    <w:lsdException w:name="List Paragraph" w:semiHidden="0" w:uiPriority="34" w:unhideWhenUsed="0" w:qFormat="1"/>
-    <w:lsdException w:name="Quote" w:semiHidden="0" w:uiPriority="29" w:unhideWhenUsed="0" w:qFormat="1"/>
-    <w:lsdException w:name="Intense Quote" w:semiHidden="0" w:uiPriority="30" w:unhideWhenUsed="0" w:qFormat="1"/>
-    <w:lsdException w:name="Medium List 2 Accent 1" w:semiHidden="0" w:uiPriority="66" w:unhideWhenUsed="0"/>
-    <w:lsdException w:name="Medium Grid 1 Accent 1" w:semiHidden="0" w:uiPriority="67" w:unhideWhenUsed="0"/>
-    <w:lsdException w:name="Medium Grid 2 Accent 1" w:semiHidden="0" w:uiPriority="68" w:unhideWhenUsed="0"/>
-    <w:lsdException w:name="Medium Grid 3 Accent 1" w:semiHidden="0" w:uiPriority="69" w:unhideWhenUsed="0"/>
-    <w:lsdException w:name="Dark List Accent 1" w:semiHidden="0" w:uiPriority="70" w:unhideWhenUsed="0"/>
-    <w:lsdException w:name="Colorful Shading Accent 1" w:semiHidden="0" w:uiPriority="71" w:unhideWhenUsed="0"/>
-    <w:lsdException w:name="Colorful List Accent 1" w:semiHidden="0" w:uiPriority="72" w:unhideWhenUsed="0"/>
-    <w:lsdException w:name="Colorful Grid Accent 1" w:semiHidden="0" w:uiPriority="73" w:unhideWhenUsed="0"/>
-    <w:lsdException w:name="Light Shading Accent 2" w:semiHidden="0" w:uiPriority="60" w:unhideWhenUsed="0"/>
-    <w:lsdException w:name="Light List Accent 2" w:semiHidden="0" w:uiPriority="61" w:unhideWhenUsed="0"/>
-    <w:lsdException w:name="Light Grid Accent 2" w:semiHidden="0" w:uiPriority="62" w:unhideWhenUsed="0"/>
-    <w:lsdException w:name="Medium Shading 1 Accent 2" w:semiHidden="0" w:uiPriority="63" w:unhideWhenUsed="0"/>
-    <w:lsdException w:name="Medium Shading 2 Accent 2" w:semiHidden="0" w:uiPriority="64" w:unhideWhenUsed="0"/>
-    <w:lsdException w:name="Medium List 1 Accent 2" w:semiHidden="0" w:uiPriority="65" w:unhideWhenUsed="0"/>
-    <w:lsdException w:name="Medium List 2 Accent 2" w:semiHidden="0" w:uiPriority="66" w:unhideWhenUsed="0"/>
-    <w:lsdException w:name="Medium Grid 1 Accent 2" w:semiHidden="0" w:uiPriority="67" w:unhideWhenUsed="0"/>
-    <w:lsdException w:name="Medium Grid 2 Accent 2" w:semiHidden="0" w:uiPriority="68" w:unhideWhenUsed="0"/>
-    <w:lsdException w:name="Medium Grid 3 Accent 2" w:semiHidden="0" w:uiPriority="69" w:unhideWhenUsed="0"/>
-    <w:lsdException w:name="Dark List Accent 2" w:semiHidden="0" w:uiPriority="70" w:unhideWhenUsed="0"/>
-    <w:lsdException w:name="Colorful Shading Accent 2" w:semiHidden="0" w:uiPriority="71" w:unhideWhenUsed="0"/>
-    <w:lsdException w:name="Colorful List Accent 2" w:semiHidden="0" w:uiPriority="72" w:unhideWhenUsed="0"/>
-    <w:lsdException w:name="Colorful Grid Accent 2" w:semiHidden="0" w:uiPriority="73" w:unhideWhenUsed="0"/>
-    <w:lsdException w:name="Light Shading Accent 3" w:semiHidden="0" w:uiPriority="60" w:unhideWhenUsed="0"/>
-    <w:lsdException w:name="Light List Accent 3" w:semiHidden="0" w:uiPriority="61" w:unhideWhenUsed="0"/>
-    <w:lsdException w:name="Light Grid Accent 3" w:semiHidden="0" w:uiPriority="62" w:unhideWhenUsed="0"/>
-    <w:lsdException w:name="Medium Shading 1 Accent 3" w:semiHidden="0" w:uiPriority="63" w:unhideWhenUsed="0"/>
-    <w:lsdException w:name="Medium Shading 2 Accent 3" w:semiHidden="0" w:uiPriority="64" w:unhideWhenUsed="0"/>
-    <w:lsdException w:name="Medium List 1 Accent 3" w:semiHidden="0" w:uiPriority="65" w:unhideWhenUsed="0"/>
-    <w:lsdException w:name="Medium List 2 Accent 3" w:semiHidden="0" w:uiPriority="66" w:unhideWhenUsed="0"/>
-    <w:lsdException w:name="Medium Grid 1 Accent 3" w:semiHidden="0" w:uiPriority="67" w:unhideWhenUsed="0"/>
-    <w:lsdException w:name="Medium Grid 2 Accent 3" w:semiHidden="0" w:uiPriority="68" w:unhideWhenUsed="0"/>
-    <w:lsdException w:name="Medium Grid 3 Accent 3" w:semiHidden="0" w:uiPriority="69" w:unhideWhenUsed="0"/>
-    <w:lsdException w:name="Dark List Accent 3" w:semiHidden="0" w:uiPriority="70" w:unhideWhenUsed="0"/>
-    <w:lsdException w:name="Colorful Shading Accent 3" w:semiHidden="0" w:uiPriority="71" w:unhideWhenUsed="0"/>
-    <w:lsdException w:name="Colorful List Accent 3" w:semiHidden="0" w:uiPriority="72" w:unhideWhenUsed="0"/>
-    <w:lsdException w:name="Colorful Grid Accent 3" w:semiHidden="0" w:uiPriority="73" w:unhideWhenUsed="0"/>
-    <w:lsdException w:name="Light Shading Accent 4" w:semiHidden="0" w:uiPriority="60" w:unhideWhenUsed="0"/>
-    <w:lsdException w:name="Light List Accent 4" w:semiHidden="0" w:uiPriority="61" w:unhideWhenUsed="0"/>
-    <w:lsdException w:name="Light Grid Accent 4" w:semiHidden="0" w:uiPriority="62" w:unhideWhenUsed="0"/>
-    <w:lsdException w:name="Medium Shading 1 Accent 4" w:semiHidden="0" w:uiPriority="63" w:unhideWhenUsed="0"/>
-    <w:lsdException w:name="Medium Shading 2 Accent 4" w:semiHidden="0" w:uiPriority="64" w:unhideWhenUsed="0"/>
-    <w:lsdException w:name="Medium List 1 Accent 4" w:semiHidden="0" w:uiPriority="65" w:unhideWhenUsed="0"/>
-    <w:lsdException w:name="Medium List 2 Accent 4" w:semiHidden="0" w:uiPriority="66" w:unhideWhenUsed="0"/>
-    <w:lsdException w:name="Medium Grid 1 Accent 4" w:semiHidden="0" w:uiPriority="67" w:unhideWhenUsed="0"/>
-    <w:lsdException w:name="Medium Grid 2 Accent 4" w:semiHidden="0" w:uiPriority="68" w:unhideWhenUsed="0"/>
-    <w:lsdException w:name="Medium Grid 3 Accent 4" w:semiHidden="0" w:uiPriority="69" w:unhideWhenUsed="0"/>
-    <w:lsdException w:name="Dark List Accent 4" w:semiHidden="0" w:uiPriority="70" w:unhideWhenUsed="0"/>
-    <w:lsdException w:name="Colorful Shading Accent 4" w:semiHidden="0" w:uiPriority="71" w:unhideWhenUsed="0"/>
-    <w:lsdException w:name="Colorful List Accent 4" w:semiHidden="0" w:uiPriority="72" w:unhideWhenUsed="0"/>
-    <w:lsdException w:name="Colorful Grid Accent 4" w:semiHidden="0" w:uiPriority="73" w:unhideWhenUsed="0"/>
-    <w:lsdException w:name="Light Shading Accent 5" w:semiHidden="0" w:uiPriority="60" w:unhideWhenUsed="0"/>
-    <w:lsdException w:name="Light List Accent 5" w:semiHidden="0" w:uiPriority="61" w:unhideWhenUsed="0"/>
-    <w:lsdException w:name="Light Grid Accent 5" w:semiHidden="0" w:uiPriority="62" w:unhideWhenUsed="0"/>
-    <w:lsdException w:name="Medium Shading 1 Accent 5" w:semiHidden="0" w:uiPriority="63" w:unhideWhenUsed="0"/>
-    <w:lsdException w:name="Medium Shading 2 Accent 5" w:semiHidden="0" w:uiPriority="64" w:unhideWhenUsed="0"/>
-    <w:lsdException w:name="Medium List 1 Accent 5" w:semiHidden="0" w:uiPriority="65" w:unhideWhenUsed="0"/>
-    <w:lsdException w:name="Medium List 2 Accent 5" w:semiHidden="0" w:uiPriority="66" w:unhideWhenUsed="0"/>
-    <w:lsdException w:name="Medium Grid 1 Accent 5" w:semiHidden="0" w:uiPriority="67" w:unhideWhenUsed="0"/>
-    <w:lsdException w:name="Medium Grid 2 Accent 5" w:semiHidden="0" w:uiPriority="68" w:unhideWhenUsed="0"/>
-    <w:lsdException w:name="Medium Grid 3 Accent 5" w:semiHidden="0" w:uiPriority="69" w:unhideWhenUsed="0"/>
-    <w:lsdException w:name="Dark List Accent 5" w:semiHidden="0" w:uiPriority="70" w:unhideWhenUsed="0"/>
-    <w:lsdException w:name="Colorful Shading Accent 5" w:semiHidden="0" w:uiPriority="71" w:unhideWhenUsed="0"/>
-    <w:lsdException w:name="Colorful List Accent 5" w:semiHidden="0" w:uiPriority="72" w:unhideWhenUsed="0"/>
-    <w:lsdException w:name="Colorful Grid Accent 5" w:semiHidden="0" w:uiPriority="73" w:unhideWhenUsed="0"/>
-    <w:lsdException w:name="Light Shading Accent 6" w:semiHidden="0" w:uiPriority="60" w:unhideWhenUsed="0"/>
-    <w:lsdException w:name="Light List Accent 6" w:semiHidden="0" w:uiPriority="61" w:unhideWhenUsed="0"/>
-    <w:lsdException w:name="Light Grid Accent 6" w:semiHidden="0" w:uiPriority="62" w:unhideWhenUsed="0"/>
-    <w:lsdException w:name="Medium Shading 1 Accent 6" w:semiHidden="0" w:uiPriority="63" w:unhideWhenUsed="0"/>
-    <w:lsdException w:name="Medium Shading 2 Accent 6" w:semiHidden="0" w:uiPriority="64" w:unhideWhenUsed="0"/>
-    <w:lsdException w:name="Medium List 1 Accent 6" w:semiHidden="0" w:uiPriority="65" w:unhideWhenUsed="0"/>
-    <w:lsdException w:name="Medium List 2 Accent 6" w:semiHidden="0" w:uiPriority="66" w:unhideWhenUsed="0"/>
-    <w:lsdException w:name="Medium Grid 1 Accent 6" w:semiHidden="0" w:uiPriority="67" w:unhideWhenUsed="0"/>
-    <w:lsdException w:name="Medium Grid 2 Accent 6" w:semiHidden="0" w:uiPriority="68" w:unhideWhenUsed="0"/>
-    <w:lsdException w:name="Medium Grid 3 Accent 6" w:semiHidden="0" w:uiPriority="69" w:unhideWhenUsed="0"/>
-    <w:lsdException w:name="Dark List Accent 6" w:semiHidden="0" w:uiPriority="70" w:unhideWhenUsed="0"/>
-    <w:lsdException w:name="Colorful Shading Accent 6" w:semiHidden="0" w:uiPriority="71" w:unhideWhenUsed="0"/>
-    <w:lsdException w:name="Colorful List Accent 6" w:semiHidden="0" w:uiPriority="72" w:unhideWhenUsed="0"/>
-    <w:lsdException w:name="Colorful Grid Accent 6" w:semiHidden="0" w:uiPriority="73" w:unhideWhenUsed="0"/>
-    <w:lsdException w:name="Subtle Emphasis" w:semiHidden="0" w:uiPriority="19" w:unhideWhenUsed="0" w:qFormat="1"/>
-    <w:lsdException w:name="Intense Emphasis" w:semiHidden="0" w:uiPriority="21" w:unhideWhenUsed="0" w:qFormat="1"/>
-    <w:lsdException w:name="Subtle Reference" w:semiHidden="0" w:uiPriority="31" w:unhideWhenUsed="0" w:qFormat="1"/>
-    <w:lsdException w:name="Intense Reference" w:semiHidden="0" w:uiPriority="32" w:unhideWhenUsed="0" w:qFormat="1"/>
-    <w:lsdException w:name="Book Title" w:semiHidden="0" w:uiPriority="33" w:unhideWhenUsed="0" w:qFormat="1"/>
-    <w:lsdException w:name="Bibliography" w:uiPriority="37"/>
-    <w:lsdException w:name="TOC Heading" w:uiPriority="39" w:qFormat="1"/>
+  <w:latentStyles w:defLockedState="0" w:defUIPriority="99" w:defSemiHidden="0" w:defUnhideWhenUsed="0" w:defQFormat="0" w:count="376">
+    <w:lsdException w:name="Normal" w:uiPriority="0" w:qFormat="1"/>
+    <w:lsdException w:name="heading 1" w:uiPriority="9" w:qFormat="1"/>
+    <w:lsdException w:name="heading 2" w:semiHidden="1" w:uiPriority="9" w:unhideWhenUsed="1" w:qFormat="1"/>
+    <w:lsdException w:name="heading 3" w:semiHidden="1" w:uiPriority="9" w:unhideWhenUsed="1" w:qFormat="1"/>
+    <w:lsdException w:name="heading 4" w:semiHidden="1" w:uiPriority="9" w:unhideWhenUsed="1" w:qFormat="1"/>
+    <w:lsdException w:name="heading 5" w:semiHidden="1" w:uiPriority="9" w:unhideWhenUsed="1" w:qFormat="1"/>
+    <w:lsdException w:name="heading 6" w:semiHidden="1" w:uiPriority="9" w:unhideWhenUsed="1" w:qFormat="1"/>
+    <w:lsdException w:name="heading 7" w:semiHidden="1" w:uiPriority="9" w:unhideWhenUsed="1" w:qFormat="1"/>
+    <w:lsdException w:name="heading 8" w:semiHidden="1" w:uiPriority="9" w:unhideWhenUsed="1" w:qFormat="1"/>
+    <w:lsdException w:name="heading 9" w:semiHidden="1" w:uiPriority="9" w:unhideWhenUsed="1" w:qFormat="1"/>
+    <w:lsdException w:name="index 1" w:semiHidden="1" w:unhideWhenUsed="1"/>
+    <w:lsdException w:name="index 2" w:semiHidden="1" w:unhideWhenUsed="1"/>
+    <w:lsdException w:name="index 3" w:semiHidden="1" w:unhideWhenUsed="1"/>
+    <w:lsdException w:name="index 4" w:semiHidden="1" w:unhideWhenUsed="1"/>
+    <w:lsdException w:name="index 5" w:semiHidden="1" w:unhideWhenUsed="1"/>
+    <w:lsdException w:name="index 6" w:semiHidden="1" w:unhideWhenUsed="1"/>
+    <w:lsdException w:name="index 7" w:semiHidden="1" w:unhideWhenUsed="1"/>
+    <w:lsdException w:name="index 8" w:semiHidden="1" w:unhideWhenUsed="1"/>
+    <w:lsdException w:name="index 9" w:semiHidden="1" w:unhideWhenUsed="1"/>
+    <w:lsdException w:name="toc 1" w:semiHidden="1" w:uiPriority="39" w:unhideWhenUsed="1"/>
+    <w:lsdException w:name="toc 2" w:semiHidden="1" w:uiPriority="39" w:unhideWhenUsed="1"/>
+    <w:lsdException w:name="toc 3" w:semiHidden="1" w:uiPriority="39" w:unhideWhenUsed="1"/>
+    <w:lsdException w:name="toc 4" w:semiHidden="1" w:uiPriority="39" w:unhideWhenUsed="1"/>
+    <w:lsdException w:name="toc 5" w:semiHidden="1" w:uiPriority="39" w:unhideWhenUsed="1"/>
+    <w:lsdException w:name="toc 6" w:semiHidden="1" w:uiPriority="39" w:unhideWhenUsed="1"/>
+    <w:lsdException w:name="toc 7" w:semiHidden="1" w:uiPriority="39" w:unhideWhenUsed="1"/>
+    <w:lsdException w:name="toc 8" w:semiHidden="1" w:uiPriority="39" w:unhideWhenUsed="1"/>
+    <w:lsdException w:name="toc 9" w:semiHidden="1" w:uiPriority="39" w:unhideWhenUsed="1"/>
+    <w:lsdException w:name="Normal Indent" w:semiHidden="1" w:unhideWhenUsed="1"/>
+    <w:lsdException w:name="footnote text" w:semiHidden="1" w:unhideWhenUsed="1"/>
+    <w:lsdException w:name="annotation text" w:semiHidden="1" w:unhideWhenUsed="1"/>
+    <w:lsdException w:name="header" w:semiHidden="1" w:unhideWhenUsed="1"/>
+    <w:lsdException w:name="footer" w:semiHidden="1" w:unhideWhenUsed="1"/>
+    <w:lsdException w:name="index heading" w:semiHidden="1" w:unhideWhenUsed="1"/>
+    <w:lsdException w:name="caption" w:semiHidden="1" w:uiPriority="35" w:unhideWhenUsed="1" w:qFormat="1"/>
+    <w:lsdException w:name="table of figures" w:semiHidden="1" w:unhideWhenUsed="1"/>
+    <w:lsdException w:name="envelope address" w:semiHidden="1" w:unhideWhenUsed="1"/>
+    <w:lsdException w:name="envelope return" w:semiHidden="1" w:unhideWhenUsed="1"/>
+    <w:lsdException w:name="footnote reference" w:semiHidden="1" w:unhideWhenUsed="1"/>
+    <w:lsdException w:name="annotation reference" w:semiHidden="1" w:unhideWhenUsed="1"/>
+    <w:lsdException w:name="line number" w:semiHidden="1" w:unhideWhenUsed="1"/>
+    <w:lsdException w:name="page number" w:semiHidden="1" w:unhideWhenUsed="1"/>
+    <w:lsdException w:name="endnote reference" w:semiHidden="1" w:unhideWhenUsed="1"/>
+    <w:lsdException w:name="endnote text" w:semiHidden="1" w:unhideWhenUsed="1"/>
+    <w:lsdException w:name="table of authorities" w:semiHidden="1" w:unhideWhenUsed="1"/>
+    <w:lsdException w:name="macro" w:semiHidden="1" w:unhideWhenUsed="1"/>
+    <w:lsdException w:name="toa heading" w:semiHidden="1" w:unhideWhenUsed="1"/>
+    <w:lsdException w:name="List" w:semiHidden="1" w:unhideWhenUsed="1"/>
+    <w:lsdException w:name="List Bullet" w:semiHidden="1" w:unhideWhenUsed="1"/>
+    <w:lsdException w:name="List Number" w:semiHidden="1" w:unhideWhenUsed="1"/>
+    <w:lsdException w:name="List 2" w:semiHidden="1" w:unhideWhenUsed="1"/>
+    <w:lsdException w:name="List 3" w:semiHidden="1" w:unhideWhenUsed="1"/>
+    <w:lsdException w:name="List 4" w:semiHidden="1" w:unhideWhenUsed="1"/>
+    <w:lsdException w:name="List 5" w:semiHidden="1" w:unhideWhenUsed="1"/>
+    <w:lsdException w:name="List Bullet 2" w:semiHidden="1" w:unhideWhenUsed="1"/>
+    <w:lsdException w:name="List Bullet 3" w:semiHidden="1" w:unhideWhenUsed="1"/>
+    <w:lsdException w:name="List Bullet 4" w:semiHidden="1" w:unhideWhenUsed="1"/>
+    <w:lsdException w:name="List Bullet 5" w:semiHidden="1" w:unhideWhenUsed="1"/>
+    <w:lsdException w:name="List Number 2" w:semiHidden="1" w:unhideWhenUsed="1"/>
+    <w:lsdException w:name="List Number 3" w:semiHidden="1" w:unhideWhenUsed="1"/>
+    <w:lsdException w:name="List Number 4" w:semiHidden="1" w:unhideWhenUsed="1"/>
+    <w:lsdException w:name="List Number 5" w:semiHidden="1" w:unhideWhenUsed="1"/>
+    <w:lsdException w:name="Title" w:uiPriority="10" w:qFormat="1"/>
+    <w:lsdException w:name="Closing" w:semiHidden="1" w:unhideWhenUsed="1"/>
+    <w:lsdException w:name="Signature" w:semiHidden="1" w:unhideWhenUsed="1"/>
+    <w:lsdException w:name="Default Paragraph Font" w:semiHidden="1" w:uiPriority="1" w:unhideWhenUsed="1"/>
+    <w:lsdException w:name="Body Text" w:semiHidden="1" w:unhideWhenUsed="1"/>
+    <w:lsdException w:name="Body Text Indent" w:semiHidden="1" w:unhideWhenUsed="1"/>
+    <w:lsdException w:name="List Continue" w:semiHidden="1" w:unhideWhenUsed="1"/>
+    <w:lsdException w:name="List Continue 2" w:semiHidden="1" w:unhideWhenUsed="1"/>
+    <w:lsdException w:name="List Continue 3" w:semiHidden="1" w:unhideWhenUsed="1"/>
+    <w:lsdException w:name="List Continue 4" w:semiHidden="1" w:unhideWhenUsed="1"/>
+    <w:lsdException w:name="List Continue 5" w:semiHidden="1" w:unhideWhenUsed="1"/>
+    <w:lsdException w:name="Message Header" w:semiHidden="1" w:unhideWhenUsed="1"/>
+    <w:lsdException w:name="Subtitle" w:uiPriority="11" w:qFormat="1"/>
+    <w:lsdException w:name="Salutation" w:semiHidden="1" w:unhideWhenUsed="1"/>
+    <w:lsdException w:name="Date" w:semiHidden="1" w:unhideWhenUsed="1"/>
+    <w:lsdException w:name="Body Text First Indent" w:semiHidden="1" w:unhideWhenUsed="1"/>
+    <w:lsdException w:name="Body Text First Indent 2" w:semiHidden="1" w:unhideWhenUsed="1"/>
+    <w:lsdException w:name="Note Heading" w:semiHidden="1" w:unhideWhenUsed="1"/>
+    <w:lsdException w:name="Body Text 2" w:semiHidden="1" w:unhideWhenUsed="1"/>
+    <w:lsdException w:name="Body Text 3" w:semiHidden="1" w:unhideWhenUsed="1"/>
+    <w:lsdException w:name="Body Text Indent 2" w:semiHidden="1" w:unhideWhenUsed="1"/>
+    <w:lsdException w:name="Body Text Indent 3" w:semiHidden="1" w:unhideWhenUsed="1"/>
+    <w:lsdException w:name="Block Text" w:semiHidden="1" w:unhideWhenUsed="1"/>
+    <w:lsdException w:name="Hyperlink" w:semiHidden="1" w:unhideWhenUsed="1"/>
+    <w:lsdException w:name="FollowedHyperlink" w:semiHidden="1" w:unhideWhenUsed="1"/>
+    <w:lsdException w:name="Strong" w:uiPriority="22" w:qFormat="1"/>
+    <w:lsdException w:name="Emphasis" w:uiPriority="20" w:qFormat="1"/>
+    <w:lsdException w:name="Document Map" w:semiHidden="1" w:unhideWhenUsed="1"/>
+    <w:lsdException w:name="Plain Text" w:semiHidden="1" w:unhideWhenUsed="1"/>
+    <w:lsdException w:name="E-mail Signature" w:semiHidden="1" w:unhideWhenUsed="1"/>
+    <w:lsdException w:name="HTML Top of Form" w:semiHidden="1" w:unhideWhenUsed="1"/>
+    <w:lsdException w:name="HTML Bottom of Form" w:semiHidden="1" w:unhideWhenUsed="1"/>
+    <w:lsdException w:name="Normal (Web)" w:semiHidden="1" w:unhideWhenUsed="1"/>
+    <w:lsdException w:name="HTML Acronym" w:semiHidden="1" w:unhideWhenUsed="1"/>
+    <w:lsdException w:name="HTML Address" w:semiHidden="1" w:unhideWhenUsed="1"/>
+    <w:lsdException w:name="HTML Cite" w:semiHidden="1" w:unhideWhenUsed="1"/>
+    <w:lsdException w:name="HTML Code" w:semiHidden="1" w:unhideWhenUsed="1"/>
+    <w:lsdException w:name="HTML Definition" w:semiHidden="1" w:unhideWhenUsed="1"/>
+    <w:lsdException w:name="HTML Keyboard" w:semiHidden="1" w:unhideWhenUsed="1"/>
+    <w:lsdException w:name="HTML Preformatted" w:semiHidden="1" w:unhideWhenUsed="1"/>
+    <w:lsdException w:name="HTML Sample" w:semiHidden="1" w:unhideWhenUsed="1"/>
+    <w:lsdException w:name="HTML Typewriter" w:semiHidden="1" w:unhideWhenUsed="1"/>
+    <w:lsdException w:name="HTML Variable" w:semiHidden="1" w:unhideWhenUsed="1"/>
+    <w:lsdException w:name="Normal Table" w:semiHidden="1" w:unhideWhenUsed="1"/>
+    <w:lsdException w:name="annotation subject" w:semiHidden="1" w:unhideWhenUsed="1"/>
+    <w:lsdException w:name="No List" w:semiHidden="1" w:unhideWhenUsed="1"/>
+    <w:lsdException w:name="Outline List 1" w:semiHidden="1" w:unhideWhenUsed="1"/>
+    <w:lsdException w:name="Outline List 2" w:semiHidden="1" w:unhideWhenUsed="1"/>
+    <w:lsdException w:name="Outline List 3" w:semiHidden="1" w:unhideWhenUsed="1"/>
+    <w:lsdException w:name="Table Simple 1" w:semiHidden="1" w:unhideWhenUsed="1"/>
+    <w:lsdException w:name="Table Simple 2" w:semiHidden="1" w:unhideWhenUsed="1"/>
+    <w:lsdException w:name="Table Simple 3" w:semiHidden="1" w:unhideWhenUsed="1"/>
+    <w:lsdException w:name="Table Classic 1" w:semiHidden="1" w:unhideWhenUsed="1"/>
+    <w:lsdException w:name="Table Classic 2" w:semiHidden="1" w:unhideWhenUsed="1"/>
+    <w:lsdException w:name="Table Classic 3" w:semiHidden="1" w:unhideWhenUsed="1"/>
+    <w:lsdException w:name="Table Classic 4" w:semiHidden="1" w:unhideWhenUsed="1"/>
+    <w:lsdException w:name="Table Colorful 1" w:semiHidden="1" w:unhideWhenUsed="1"/>
+    <w:lsdException w:name="Table Colorful 2" w:semiHidden="1" w:unhideWhenUsed="1"/>
+    <w:lsdException w:name="Table Colorful 3" w:semiHidden="1" w:unhideWhenUsed="1"/>
+    <w:lsdException w:name="Table Columns 1" w:semiHidden="1" w:unhideWhenUsed="1"/>
+    <w:lsdException w:name="Table Columns 2" w:semiHidden="1" w:unhideWhenUsed="1"/>
+    <w:lsdException w:name="Table Columns 3" w:semiHidden="1" w:unhideWhenUsed="1"/>
+    <w:lsdException w:name="Table Columns 4" w:semiHidden="1" w:unhideWhenUsed="1"/>
+    <w:lsdException w:name="Table Columns 5" w:semiHidden="1" w:unhideWhenUsed="1"/>
+    <w:lsdException w:name="Table Grid 1" w:semiHidden="1" w:unhideWhenUsed="1"/>
+    <w:lsdException w:name="Table Grid 2" w:semiHidden="1" w:unhideWhenUsed="1"/>
+    <w:lsdException w:name="Table Grid 3" w:semiHidden="1" w:unhideWhenUsed="1"/>
+    <w:lsdException w:name="Table Grid 4" w:semiHidden="1" w:unhideWhenUsed="1"/>
+    <w:lsdException w:name="Table Grid 5" w:semiHidden="1" w:unhideWhenUsed="1"/>
+    <w:lsdException w:name="Table Grid 6" w:semiHidden="1" w:unhideWhenUsed="1"/>
+    <w:lsdException w:name="Table Grid 7" w:semiHidden="1" w:unhideWhenUsed="1"/>
+    <w:lsdException w:name="Table Grid 8" w:semiHidden="1" w:unhideWhenUsed="1"/>
+    <w:lsdException w:name="Table List 1" w:semiHidden="1" w:unhideWhenUsed="1"/>
+    <w:lsdException w:name="Table List 2" w:semiHidden="1" w:unhideWhenUsed="1"/>
+    <w:lsdException w:name="Table List 3" w:semiHidden="1" w:unhideWhenUsed="1"/>
+    <w:lsdException w:name="Table List 4" w:semiHidden="1" w:unhideWhenUsed="1"/>
+    <w:lsdException w:name="Table List 5" w:semiHidden="1" w:unhideWhenUsed="1"/>
+    <w:lsdException w:name="Table List 6" w:semiHidden="1" w:unhideWhenUsed="1"/>
+    <w:lsdException w:name="Table List 7" w:semiHidden="1" w:unhideWhenUsed="1"/>
+    <w:lsdException w:name="Table List 8" w:semiHidden="1" w:unhideWhenUsed="1"/>
+    <w:lsdException w:name="Table 3D effects 1" w:semiHidden="1" w:unhideWhenUsed="1"/>
+    <w:lsdException w:name="Table 3D effects 2" w:semiHidden="1" w:unhideWhenUsed="1"/>
+    <w:lsdException w:name="Table 3D effects 3" w:semiHidden="1" w:unhideWhenUsed="1"/>
+    <w:lsdException w:name="Table Contemporary" w:semiHidden="1" w:unhideWhenUsed="1"/>
+    <w:lsdException w:name="Table Elegant" w:semiHidden="1" w:unhideWhenUsed="1"/>
+    <w:lsdException w:name="Table Professional" w:semiHidden="1" w:unhideWhenUsed="1"/>
+    <w:lsdException w:name="Table Subtle 1" w:semiHidden="1" w:unhideWhenUsed="1"/>
+    <w:lsdException w:name="Table Subtle 2" w:semiHidden="1" w:unhideWhenUsed="1"/>
+    <w:lsdException w:name="Table Web 1" w:semiHidden="1" w:unhideWhenUsed="1"/>
+    <w:lsdException w:name="Table Web 2" w:semiHidden="1" w:unhideWhenUsed="1"/>
+    <w:lsdException w:name="Table Web 3" w:semiHidden="1" w:unhideWhenUsed="1"/>
+    <w:lsdException w:name="Balloon Text" w:semiHidden="1" w:unhideWhenUsed="1"/>
+    <w:lsdException w:name="Table Grid" w:semiHidden="1" w:uiPriority="39" w:unhideWhenUsed="1"/>
+    <w:lsdException w:name="Table Theme" w:semiHidden="1" w:unhideWhenUsed="1"/>
+    <w:lsdException w:name="Placeholder Text" w:semiHidden="1"/>
+    <w:lsdException w:name="No Spacing" w:uiPriority="1" w:qFormat="1"/>
+    <w:lsdException w:name="Light Shading" w:uiPriority="60"/>
+    <w:lsdException w:name="Light List" w:uiPriority="61"/>
+    <w:lsdException w:name="Light Grid" w:uiPriority="62"/>
+    <w:lsdException w:name="Medium Shading 1" w:uiPriority="63"/>
+    <w:lsdException w:name="Medium Shading 2" w:uiPriority="64"/>
+    <w:lsdException w:name="Medium List 1" w:uiPriority="65"/>
+    <w:lsdException w:name="Medium List 2" w:uiPriority="66"/>
+    <w:lsdException w:name="Medium Grid 1" w:uiPriority="67"/>
+    <w:lsdException w:name="Medium Grid 2" w:uiPriority="68"/>
+    <w:lsdException w:name="Medium Grid 3" w:uiPriority="69"/>
+    <w:lsdException w:name="Dark List" w:uiPriority="70"/>
+    <w:lsdException w:name="Colorful Shading" w:uiPriority="71"/>
+    <w:lsdException w:name="Colorful List" w:uiPriority="72"/>
+    <w:lsdException w:name="Colorful Grid" w:uiPriority="73"/>
+    <w:lsdException w:name="Light Shading Accent 1" w:uiPriority="60"/>
+    <w:lsdException w:name="Light List Accent 1" w:uiPriority="61"/>
+    <w:lsdException w:name="Light Grid Accent 1" w:uiPriority="62"/>
+    <w:lsdException w:name="Medium Shading 1 Accent 1" w:uiPriority="63"/>
+    <w:lsdException w:name="Medium Shading 2 Accent 1" w:uiPriority="64"/>
+    <w:lsdException w:name="Medium List 1 Accent 1" w:uiPriority="65"/>
+    <w:lsdException w:name="Revision" w:semiHidden="1"/>
+    <w:lsdException w:name="List Paragraph" w:uiPriority="34" w:qFormat="1"/>
+    <w:lsdException w:name="Quote" w:uiPriority="29" w:qFormat="1"/>
+    <w:lsdException w:name="Intense Quote" w:uiPriority="30" w:qFormat="1"/>
+    <w:lsdException w:name="Medium List 2 Accent 1" w:uiPriority="66"/>
+    <w:lsdException w:name="Medium Grid 1 Accent 1" w:uiPriority="67"/>
+    <w:lsdException w:name="Medium Grid 2 Accent 1" w:uiPriority="68"/>
+    <w:lsdException w:name="Medium Grid 3 Accent 1" w:uiPriority="69"/>
+    <w:lsdException w:name="Dark List Accent 1" w:uiPriority="70"/>
+    <w:lsdException w:name="Colorful Shading Accent 1" w:uiPriority="71"/>
+    <w:lsdException w:name="Colorful List Accent 1" w:uiPriority="72"/>
+    <w:lsdException w:name="Colorful Grid Accent 1" w:uiPriority="73"/>
+    <w:lsdException w:name="Light Shading Accent 2" w:uiPriority="60"/>
+    <w:lsdException w:name="Light List Accent 2" w:uiPriority="61"/>
+    <w:lsdException w:name="Light Grid Accent 2" w:uiPriority="62"/>
+    <w:lsdException w:name="Medium Shading 1 Accent 2" w:uiPriority="63"/>
+    <w:lsdException w:name="Medium Shading 2 Accent 2" w:uiPriority="64"/>
+    <w:lsdException w:name="Medium List 1 Accent 2" w:uiPriority="65"/>
+    <w:lsdException w:name="Medium List 2 Accent 2" w:uiPriority="66"/>
+    <w:lsdException w:name="Medium Grid 1 Accent 2" w:uiPriority="67"/>
+    <w:lsdException w:name="Medium Grid 2 Accent 2" w:uiPriority="68"/>
+    <w:lsdException w:name="Medium Grid 3 Accent 2" w:uiPriority="69"/>
+    <w:lsdException w:name="Dark List Accent 2" w:uiPriority="70"/>
+    <w:lsdException w:name="Colorful Shading Accent 2" w:uiPriority="71"/>
+    <w:lsdException w:name="Colorful List Accent 2" w:uiPriority="72"/>
+    <w:lsdException w:name="Colorful Grid Accent 2" w:uiPriority="73"/>
+    <w:lsdException w:name="Light Shading Accent 3" w:uiPriority="60"/>
+    <w:lsdException w:name="Light List Accent 3" w:uiPriority="61"/>
+    <w:lsdException w:name="Light Grid Accent 3" w:uiPriority="62"/>
+    <w:lsdException w:name="Medium Shading 1 Accent 3" w:uiPriority="63"/>
+    <w:lsdException w:name="Medium Shading 2 Accent 3" w:uiPriority="64"/>
+    <w:lsdException w:name="Medium List 1 Accent 3" w:uiPriority="65"/>
+    <w:lsdException w:name="Medium List 2 Accent 3" w:uiPriority="66"/>
+    <w:lsdException w:name="Medium Grid 1 Accent 3" w:uiPriority="67"/>
+    <w:lsdException w:name="Medium Grid 2 Accent 3" w:uiPriority="68"/>
+    <w:lsdException w:name="Medium Grid 3 Accent 3" w:uiPriority="69"/>
+    <w:lsdException w:name="Dark List Accent 3" w:uiPriority="70"/>
+    <w:lsdException w:name="Colorful Shading Accent 3" w:uiPriority="71"/>
+    <w:lsdException w:name="Colorful List Accent 3" w:uiPriority="72"/>
+    <w:lsdException w:name="Colorful Grid Accent 3" w:uiPriority="73"/>
+    <w:lsdException w:name="Light Shading Accent 4" w:uiPriority="60"/>
+    <w:lsdException w:name="Light List Accent 4" w:uiPriority="61"/>
+    <w:lsdException w:name="Light Grid Accent 4" w:uiPriority="62"/>
+    <w:lsdException w:name="Medium Shading 1 Accent 4" w:uiPriority="63"/>
+    <w:lsdException w:name="Medium Shading 2 Accent 4" w:uiPriority="64"/>
+    <w:lsdException w:name="Medium List 1 Accent 4" w:uiPriority="65"/>
+    <w:lsdException w:name="Medium List 2 Accent 4" w:uiPriority="66"/>
+    <w:lsdException w:name="Medium Grid 1 Accent 4" w:uiPriority="67"/>
+    <w:lsdException w:name="Medium Grid 2 Accent 4" w:uiPriority="68"/>
+    <w:lsdException w:name="Medium Grid 3 Accent 4" w:uiPriority="69"/>
+    <w:lsdException w:name="Dark List Accent 4" w:uiPriority="70"/>
+    <w:lsdException w:name="Colorful Shading Accent 4" w:uiPriority="71"/>
+    <w:lsdException w:name="Colorful List Accent 4" w:uiPriority="72"/>
+    <w:lsdException w:name="Colorful Grid Accent 4" w:uiPriority="73"/>
+    <w:lsdException w:name="Light Shading Accent 5" w:uiPriority="60"/>
+    <w:lsdException w:name="Light List Accent 5" w:uiPriority="61"/>
+    <w:lsdException w:name="Light Grid Accent 5" w:uiPriority="62"/>
+    <w:lsdException w:name="Medium Shading 1 Accent 5" w:uiPriority="63"/>
+    <w:lsdException w:name="Medium Shading 2 Accent 5" w:uiPriority="64"/>
+    <w:lsdException w:name="Medium List 1 Accent 5" w:uiPriority="65"/>
+    <w:lsdException w:name="Medium List 2 Accent 5" w:uiPriority="66"/>
+    <w:lsdException w:name="Medium Grid 1 Accent 5" w:uiPriority="67"/>
+    <w:lsdException w:name="Medium Grid 2 Accent 5" w:uiPriority="68"/>
+    <w:lsdException w:name="Medium Grid 3 Accent 5" w:uiPriority="69"/>
+    <w:lsdException w:name="Dark List Accent 5" w:uiPriority="70"/>
+    <w:lsdException w:name="Colorful Shading Accent 5" w:uiPriority="71"/>
+    <w:lsdException w:name="Colorful List Accent 5" w:uiPriority="72"/>
+    <w:lsdException w:name="Colorful Grid Accent 5" w:uiPriority="73"/>
+    <w:lsdException w:name="Light Shading Accent 6" w:uiPriority="60"/>
+    <w:lsdException w:name="Light List Accent 6" w:uiPriority="61"/>
+    <w:lsdException w:name="Light Grid Accent 6" w:uiPriority="62"/>
+    <w:lsdException w:name="Medium Shading 1 Accent 6" w:uiPriority="63"/>
+    <w:lsdException w:name="Medium Shading 2 Accent 6" w:uiPriority="64"/>
+    <w:lsdException w:name="Medium List 1 Accent 6" w:uiPriority="65"/>
+    <w:lsdException w:name="Medium List 2 Accent 6" w:uiPriority="66"/>
+    <w:lsdException w:name="Medium Grid 1 Accent 6" w:uiPriority="67"/>
+    <w:lsdException w:name="Medium Grid 2 Accent 6" w:uiPriority="68"/>
+    <w:lsdException w:name="Medium Grid 3 Accent 6" w:uiPriority="69"/>
+    <w:lsdException w:name="Dark List Accent 6" w:uiPriority="70"/>
+    <w:lsdException w:name="Colorful Shading Accent 6" w:uiPriority="71"/>
+    <w:lsdException w:name="Colorful List Accent 6" w:uiPriority="72"/>
+    <w:lsdException w:name="Colorful Grid Accent 6" w:uiPriority="73"/>
+    <w:lsdException w:name="Subtle Emphasis" w:uiPriority="19" w:qFormat="1"/>
+    <w:lsdException w:name="Intense Emphasis" w:uiPriority="21" w:qFormat="1"/>
+    <w:lsdException w:name="Subtle Reference" w:uiPriority="31" w:qFormat="1"/>
+    <w:lsdException w:name="Intense Reference" w:uiPriority="32" w:qFormat="1"/>
+    <w:lsdException w:name="Book Title" w:uiPriority="33" w:qFormat="1"/>
+    <w:lsdException w:name="Bibliography" w:semiHidden="1" w:uiPriority="37" w:unhideWhenUsed="1"/>
+    <w:lsdException w:name="TOC Heading" w:semiHidden="1" w:uiPriority="39" w:unhideWhenUsed="1" w:qFormat="1"/>
+    <w:lsdException w:name="Plain Table 1" w:uiPriority="41"/>
+    <w:lsdException w:name="Plain Table 2" w:uiPriority="42"/>
+    <w:lsdException w:name="Plain Table 3" w:uiPriority="43"/>
+    <w:lsdException w:name="Plain Table 4" w:uiPriority="44"/>
+    <w:lsdException w:name="Plain Table 5" w:uiPriority="45"/>
+    <w:lsdException w:name="Grid Table Light" w:uiPriority="40"/>
+    <w:lsdException w:name="Grid Table 1 Light" w:uiPriority="46"/>
+    <w:lsdException w:name="Grid Table 2" w:uiPriority="47"/>
+    <w:lsdException w:name="Grid Table 3" w:uiPriority="48"/>
+    <w:lsdException w:name="Grid Table 4" w:uiPriority="49"/>
+    <w:lsdException w:name="Grid Table 5 Dark" w:uiPriority="50"/>
+    <w:lsdException w:name="Grid Table 6 Colorful" w:uiPriority="51"/>
+    <w:lsdException w:name="Grid Table 7 Colorful" w:uiPriority="52"/>
+    <w:lsdException w:name="Grid Table 1 Light Accent 1" w:uiPriority="46"/>
+    <w:lsdException w:name="Grid Table 2 Accent 1" w:uiPriority="47"/>
+    <w:lsdException w:name="Grid Table 3 Accent 1" w:uiPriority="48"/>
+    <w:lsdException w:name="Grid Table 4 Accent 1" w:uiPriority="49"/>
+    <w:lsdException w:name="Grid Table 5 Dark Accent 1" w:uiPriority="50"/>
+    <w:lsdException w:name="Grid Table 6 Colorful Accent 1" w:uiPriority="51"/>
+    <w:lsdException w:name="Grid Table 7 Colorful Accent 1" w:uiPriority="52"/>
+    <w:lsdException w:name="Grid Table 1 Light Accent 2" w:uiPriority="46"/>
+    <w:lsdException w:name="Grid Table 2 Accent 2" w:uiPriority="47"/>
+    <w:lsdException w:name="Grid Table 3 Accent 2" w:uiPriority="48"/>
+    <w:lsdException w:name="Grid Table 4 Accent 2" w:uiPriority="49"/>
+    <w:lsdException w:name="Grid Table 5 Dark Accent 2" w:uiPriority="50"/>
+    <w:lsdException w:name="Grid Table 6 Colorful Accent 2" w:uiPriority="51"/>
+    <w:lsdException w:name="Grid Table 7 Colorful Accent 2" w:uiPriority="52"/>
+    <w:lsdException w:name="Grid Table 1 Light Accent 3" w:uiPriority="46"/>
+    <w:lsdException w:name="Grid Table 2 Accent 3" w:uiPriority="47"/>
+    <w:lsdException w:name="Grid Table 3 Accent 3" w:uiPriority="48"/>
+    <w:lsdException w:name="Grid Table 4 Accent 3" w:uiPriority="49"/>
+    <w:lsdException w:name="Grid Table 5 Dark Accent 3" w:uiPriority="50"/>
+    <w:lsdException w:name="Grid Table 6 Colorful Accent 3" w:uiPriority="51"/>
+    <w:lsdException w:name="Grid Table 7 Colorful Accent 3" w:uiPriority="52"/>
+    <w:lsdException w:name="Grid Table 1 Light Accent 4" w:uiPriority="46"/>
+    <w:lsdException w:name="Grid Table 2 Accent 4" w:uiPriority="47"/>
+    <w:lsdException w:name="Grid Table 3 Accent 4" w:uiPriority="48"/>
+    <w:lsdException w:name="Grid Table 4 Accent 4" w:uiPriority="49"/>
+    <w:lsdException w:name="Grid Table 5 Dark Accent 4" w:uiPriority="50"/>
+    <w:lsdException w:name="Grid Table 6 Colorful Accent 4" w:uiPriority="51"/>
+    <w:lsdException w:name="Grid Table 7 Colorful Accent 4" w:uiPriority="52"/>
+    <w:lsdException w:name="Grid Table 1 Light Accent 5" w:uiPriority="46"/>
+    <w:lsdException w:name="Grid Table 2 Accent 5" w:uiPriority="47"/>
+    <w:lsdException w:name="Grid Table 3 Accent 5" w:uiPriority="48"/>
+    <w:lsdException w:name="Grid Table 4 Accent 5" w:uiPriority="49"/>
+    <w:lsdException w:name="Grid Table 5 Dark Accent 5" w:uiPriority="50"/>
+    <w:lsdException w:name="Grid Table 6 Colorful Accent 5" w:uiPriority="51"/>
+    <w:lsdException w:name="Grid Table 7 Colorful Accent 5" w:uiPriority="52"/>
+    <w:lsdException w:name="Grid Table 1 Light Accent 6" w:uiPriority="46"/>
+    <w:lsdException w:name="Grid Table 2 Accent 6" w:uiPriority="47"/>
+    <w:lsdException w:name="Grid Table 3 Accent 6" w:uiPriority="48"/>
+    <w:lsdException w:name="Grid Table 4 Accent 6" w:uiPriority="49"/>
+    <w:lsdException w:name="Grid Table 5 Dark Accent 6" w:uiPriority="50"/>
+    <w:lsdException w:name="Grid Table 6 Colorful Accent 6" w:uiPriority="51"/>
+    <w:lsdException w:name="Grid Table 7 Colorful Accent 6" w:uiPriority="52"/>
+    <w:lsdException w:name="List Table 1 Light" w:uiPriority="46"/>
+    <w:lsdException w:name="List Table 2" w:uiPriority="47"/>
+    <w:lsdException w:name="List Table 3" w:uiPriority="48"/>
+    <w:lsdException w:name="List Table 4" w:uiPriority="49"/>
+    <w:lsdException w:name="List Table 5 Dark" w:uiPriority="50"/>
+    <w:lsdException w:name="List Table 6 Colorful" w:uiPriority="51"/>
+    <w:lsdException w:name="List Table 7 Colorful" w:uiPriority="52"/>
+    <w:lsdException w:name="List Table 1 Light Accent 1" w:uiPriority="46"/>
+    <w:lsdException w:name="List Table 2 Accent 1" w:uiPriority="47"/>
+    <w:lsdException w:name="List Table 3 Accent 1" w:uiPriority="48"/>
+    <w:lsdException w:name="List Table 4 Accent 1" w:uiPriority="49"/>
+    <w:lsdException w:name="List Table 5 Dark Accent 1" w:uiPriority="50"/>
+    <w:lsdException w:name="List Table 6 Colorful Accent 1" w:uiPriority="51"/>
+    <w:lsdException w:name="List Table 7 Colorful Accent 1" w:uiPriority="52"/>
+    <w:lsdException w:name="List Table 1 Light Accent 2" w:uiPriority="46"/>
+    <w:lsdException w:name="List Table 2 Accent 2" w:uiPriority="47"/>
+    <w:lsdException w:name="List Table 3 Accent 2" w:uiPriority="48"/>
+    <w:lsdException w:name="List Table 4 Accent 2" w:uiPriority="49"/>
+    <w:lsdException w:name="List Table 5 Dark Accent 2" w:uiPriority="50"/>
+    <w:lsdException w:name="List Table 6 Colorful Accent 2" w:uiPriority="51"/>
+    <w:lsdException w:name="List Table 7 Colorful Accent 2" w:uiPriority="52"/>
+    <w:lsdException w:name="List Table 1 Light Accent 3" w:uiPriority="46"/>
+    <w:lsdException w:name="List Table 2 Accent 3" w:uiPriority="47"/>
+    <w:lsdException w:name="List Table 3 Accent 3" w:uiPriority="48"/>
+    <w:lsdException w:name="List Table 4 Accent 3" w:uiPriority="49"/>
+    <w:lsdException w:name="List Table 5 Dark Accent 3" w:uiPriority="50"/>
+    <w:lsdException w:name="List Table 6 Colorful Accent 3" w:uiPriority="51"/>
+    <w:lsdException w:name="List Table 7 Colorful Accent 3" w:uiPriority="52"/>
+    <w:lsdException w:name="List Table 1 Light Accent 4" w:uiPriority="46"/>
+    <w:lsdException w:name="List Table 2 Accent 4" w:uiPriority="47"/>
+    <w:lsdException w:name="List Table 3 Accent 4" w:uiPriority="48"/>
+    <w:lsdException w:name="List Table 4 Accent 4" w:uiPriority="49"/>
+    <w:lsdException w:name="List Table 5 Dark Accent 4" w:uiPriority="50"/>
+    <w:lsdException w:name="List Table 6 Colorful Accent 4" w:uiPriority="51"/>
+    <w:lsdException w:name="List Table 7 Colorful Accent 4" w:uiPriority="52"/>
+    <w:lsdException w:name="List Table 1 Light Accent 5" w:uiPriority="46"/>
+    <w:lsdException w:name="List Table 2 Accent 5" w:uiPriority="47"/>
+    <w:lsdException w:name="List Table 3 Accent 5" w:uiPriority="48"/>
+    <w:lsdException w:name="List Table 4 Accent 5" w:uiPriority="49"/>
+    <w:lsdException w:name="List Table 5 Dark Accent 5" w:uiPriority="50"/>
+    <w:lsdException w:name="List Table 6 Colorful Accent 5" w:uiPriority="51"/>
+    <w:lsdException w:name="List Table 7 Colorful Accent 5" w:uiPriority="52"/>
+    <w:lsdException w:name="List Table 1 Light Accent 6" w:uiPriority="46"/>
+    <w:lsdException w:name="List Table 2 Accent 6" w:uiPriority="47"/>
+    <w:lsdException w:name="List Table 3 Accent 6" w:uiPriority="48"/>
+    <w:lsdException w:name="List Table 4 Accent 6" w:uiPriority="49"/>
+    <w:lsdException w:name="List Table 5 Dark Accent 6" w:uiPriority="50"/>
+    <w:lsdException w:name="List Table 6 Colorful Accent 6" w:uiPriority="51"/>
+    <w:lsdException w:name="List Table 7 Colorful Accent 6" w:uiPriority="52"/>
+    <w:lsdException w:name="Mention" w:semiHidden="1" w:unhideWhenUsed="1"/>
+    <w:lsdException w:name="Smart Hyperlink" w:semiHidden="1" w:unhideWhenUsed="1"/>
+    <w:lsdException w:name="Hashtag" w:semiHidden="1" w:unhideWhenUsed="1"/>
+    <w:lsdException w:name="Unresolved Mention" w:semiHidden="1" w:unhideWhenUsed="1"/>
+    <w:lsdException w:name="Smart Link" w:semiHidden="1" w:unhideWhenUsed="1"/>
   </w:latentStyles>
   <w:style w:type="paragraph" w:default="1" w:styleId="Normal">
     <w:name w:val="Normal"/>
@@ -2367,7 +2169,7 @@
   <a:extraClrSchemeLst/>
   <a:extLst>
     <a:ext uri="{05A4C25C-085E-4340-85A3-A5531E510DB2}">
-      <thm15:themeFamily xmlns:thm15="http://schemas.microsoft.com/office/thememl/2012/main" xmlns="" name="Office Theme" id="{62F939B6-93AF-4DB8-9C6B-D6C7DFDC589F}" vid="{4A3C46E8-61CC-4603-A589-7422A47A8E4A}"/>
+      <thm15:themeFamily xmlns:thm15="http://schemas.microsoft.com/office/thememl/2012/main" name="Office Theme" id="{62F939B6-93AF-4DB8-9C6B-D6C7DFDC589F}" vid="{4A3C46E8-61CC-4603-A589-7422A47A8E4A}"/>
     </a:ext>
   </a:extLst>
 </a:theme>

</xml_diff>